<commit_message>
update the update log 0.9.6
</commit_message>
<xml_diff>
--- a/documents/Swift Update Log.docx
+++ b/documents/Swift Update Log.docx
@@ -96,10 +96,400 @@
           <w:b/>
           <w:bCs/>
         </w:rPr>
+        <w:t>0.9.6</w:t>
+      </w:r>
+      <w:r>
+        <w:t xml:space="preserve"> – 2021-05-12</w:t>
+      </w:r>
+    </w:p>
+    <w:p>
+      <w:pPr>
+        <w:pStyle w:val="ListParagraph"/>
+        <w:numPr>
+          <w:ilvl w:val="0"/>
+          <w:numId w:val="8"/>
+        </w:numPr>
+        <w:rPr>
+          <w:b/>
+          <w:bCs/>
+        </w:rPr>
+      </w:pPr>
+      <w:r>
+        <w:rPr>
+          <w:b/>
+          <w:bCs/>
+        </w:rPr>
+        <w:t xml:space="preserve">New Feature: </w:t>
+      </w:r>
+      <w:r>
+        <w:rPr>
+          <w:b/>
+          <w:bCs/>
+          <w:i/>
+          <w:iCs/>
+        </w:rPr>
+        <w:t>Eddy QFQM</w:t>
+      </w:r>
+    </w:p>
+    <w:p>
+      <w:pPr>
+        <w:pStyle w:val="ListParagraph"/>
+        <w:numPr>
+          <w:ilvl w:val="1"/>
+          <w:numId w:val="8"/>
+        </w:numPr>
+        <w:rPr>
+          <w:b/>
+          <w:bCs/>
+        </w:rPr>
+      </w:pPr>
+      <w:r>
+        <w:t>A week delayed look at the quality metrics of the eddy covariance data.</w:t>
+      </w:r>
+    </w:p>
+    <w:p>
+      <w:pPr>
+        <w:pStyle w:val="ListParagraph"/>
+        <w:numPr>
+          <w:ilvl w:val="1"/>
+          <w:numId w:val="8"/>
+        </w:numPr>
+        <w:rPr>
+          <w:b/>
+          <w:bCs/>
+        </w:rPr>
+      </w:pPr>
+      <w:r>
+        <w:t xml:space="preserve">During data processing, quality metrics are determined based upon how much data is being flagged once in the pipeline. There is a total of 48 30-minute final quality flag raised per day. </w:t>
+      </w:r>
+    </w:p>
+    <w:p>
+      <w:pPr>
+        <w:pStyle w:val="ListParagraph"/>
+        <w:numPr>
+          <w:ilvl w:val="1"/>
+          <w:numId w:val="8"/>
+        </w:numPr>
+        <w:rPr>
+          <w:b/>
+          <w:bCs/>
+        </w:rPr>
+      </w:pPr>
+      <w:r>
+        <w:rPr>
+          <w:b/>
+          <w:bCs/>
+        </w:rPr>
+        <w:drawing>
+          <wp:anchor distT="0" distB="0" distL="114300" distR="114300" simplePos="0" relativeHeight="251658240" behindDoc="0" locked="0" layoutInCell="1" allowOverlap="1" wp14:anchorId="78BE5556" wp14:editId="7B164336">
+            <wp:simplePos x="0" y="0"/>
+            <wp:positionH relativeFrom="margin">
+              <wp:align>left</wp:align>
+            </wp:positionH>
+            <wp:positionV relativeFrom="paragraph">
+              <wp:posOffset>595630</wp:posOffset>
+            </wp:positionV>
+            <wp:extent cx="6858000" cy="2255520"/>
+            <wp:effectExtent l="0" t="0" r="0" b="0"/>
+            <wp:wrapTopAndBottom/>
+            <wp:docPr id="3" name="Picture 3"/>
+            <wp:cNvGraphicFramePr>
+              <a:graphicFrameLocks xmlns:a="http://schemas.openxmlformats.org/drawingml/2006/main" noChangeAspect="1"/>
+            </wp:cNvGraphicFramePr>
+            <a:graphic xmlns:a="http://schemas.openxmlformats.org/drawingml/2006/main">
+              <a:graphicData uri="http://schemas.openxmlformats.org/drawingml/2006/picture">
+                <pic:pic xmlns:pic="http://schemas.openxmlformats.org/drawingml/2006/picture">
+                  <pic:nvPicPr>
+                    <pic:cNvPr id="1" name=""/>
+                    <pic:cNvPicPr/>
+                  </pic:nvPicPr>
+                  <pic:blipFill>
+                    <a:blip r:embed="rId6" cstate="print">
+                      <a:extLst>
+                        <a:ext uri="{28A0092B-C50C-407E-A947-70E740481C1C}">
+                          <a14:useLocalDpi xmlns:a14="http://schemas.microsoft.com/office/drawing/2010/main" val="0"/>
+                        </a:ext>
+                      </a:extLst>
+                    </a:blip>
+                    <a:stretch>
+                      <a:fillRect/>
+                    </a:stretch>
+                  </pic:blipFill>
+                  <pic:spPr>
+                    <a:xfrm>
+                      <a:off x="0" y="0"/>
+                      <a:ext cx="6858000" cy="2255520"/>
+                    </a:xfrm>
+                    <a:prstGeom prst="rect">
+                      <a:avLst/>
+                    </a:prstGeom>
+                  </pic:spPr>
+                </pic:pic>
+              </a:graphicData>
+            </a:graphic>
+          </wp:anchor>
+        </w:drawing>
+      </w:r>
+      <w:r>
+        <w:t>This is not easily digestible unless you have a comprehensive understanding of the quality framework of the eddy covariance data products and is to be used primarily by Science to investigate data quality issues.</w:t>
+      </w:r>
+    </w:p>
+    <w:p>
+      <w:pPr>
+        <w:pStyle w:val="ListParagraph"/>
+        <w:numPr>
+          <w:ilvl w:val="1"/>
+          <w:numId w:val="9"/>
+        </w:numPr>
+        <w:rPr>
+          <w:b/>
+          <w:bCs/>
+        </w:rPr>
+      </w:pPr>
+      <w:r>
+        <w:t>This is where the new tab is located on the side bar</w:t>
+      </w:r>
+    </w:p>
+    <w:p>
+      <w:pPr>
+        <w:pStyle w:val="ListParagraph"/>
+        <w:numPr>
+          <w:ilvl w:val="1"/>
+          <w:numId w:val="9"/>
+        </w:numPr>
+        <w:rPr>
+          <w:b/>
+          <w:bCs/>
+        </w:rPr>
+      </w:pPr>
+      <w:r>
+        <w:t>The array of options here are how you can specify what part of the QFQM data you want to look at.</w:t>
+      </w:r>
+    </w:p>
+    <w:p>
+      <w:pPr>
+        <w:pStyle w:val="ListParagraph"/>
+        <w:numPr>
+          <w:ilvl w:val="1"/>
+          <w:numId w:val="9"/>
+        </w:numPr>
+        <w:rPr>
+          <w:b/>
+          <w:bCs/>
+        </w:rPr>
+      </w:pPr>
+      <w:r>
+        <w:drawing>
+          <wp:anchor distT="0" distB="0" distL="114300" distR="114300" simplePos="0" relativeHeight="251659264" behindDoc="0" locked="0" layoutInCell="1" allowOverlap="1" wp14:anchorId="0815C0E9" wp14:editId="600E053D">
+            <wp:simplePos x="0" y="0"/>
+            <wp:positionH relativeFrom="column">
+              <wp:posOffset>-167005</wp:posOffset>
+            </wp:positionH>
+            <wp:positionV relativeFrom="paragraph">
+              <wp:posOffset>737870</wp:posOffset>
+            </wp:positionV>
+            <wp:extent cx="3688080" cy="2352040"/>
+            <wp:effectExtent l="0" t="0" r="7620" b="0"/>
+            <wp:wrapSquare wrapText="bothSides"/>
+            <wp:docPr id="8" name="Picture 8"/>
+            <wp:cNvGraphicFramePr>
+              <a:graphicFrameLocks xmlns:a="http://schemas.openxmlformats.org/drawingml/2006/main" noChangeAspect="1"/>
+            </wp:cNvGraphicFramePr>
+            <a:graphic xmlns:a="http://schemas.openxmlformats.org/drawingml/2006/main">
+              <a:graphicData uri="http://schemas.openxmlformats.org/drawingml/2006/picture">
+                <pic:pic xmlns:pic="http://schemas.openxmlformats.org/drawingml/2006/picture">
+                  <pic:nvPicPr>
+                    <pic:cNvPr id="1" name=""/>
+                    <pic:cNvPicPr/>
+                  </pic:nvPicPr>
+                  <pic:blipFill>
+                    <a:blip r:embed="rId7" cstate="print">
+                      <a:extLst>
+                        <a:ext uri="{28A0092B-C50C-407E-A947-70E740481C1C}">
+                          <a14:useLocalDpi xmlns:a14="http://schemas.microsoft.com/office/drawing/2010/main" val="0"/>
+                        </a:ext>
+                      </a:extLst>
+                    </a:blip>
+                    <a:stretch>
+                      <a:fillRect/>
+                    </a:stretch>
+                  </pic:blipFill>
+                  <pic:spPr>
+                    <a:xfrm>
+                      <a:off x="0" y="0"/>
+                      <a:ext cx="3688080" cy="2352040"/>
+                    </a:xfrm>
+                    <a:prstGeom prst="rect">
+                      <a:avLst/>
+                    </a:prstGeom>
+                  </pic:spPr>
+                </pic:pic>
+              </a:graphicData>
+            </a:graphic>
+            <wp14:sizeRelH relativeFrom="margin">
+              <wp14:pctWidth>0</wp14:pctWidth>
+            </wp14:sizeRelH>
+            <wp14:sizeRelV relativeFrom="margin">
+              <wp14:pctHeight>0</wp14:pctHeight>
+            </wp14:sizeRelV>
+          </wp:anchor>
+        </w:drawing>
+      </w:r>
+      <w:r>
+        <w:t xml:space="preserve">Press this button once to start gathering data, this gathers data based upon the </w:t>
+      </w:r>
+      <w:proofErr w:type="spellStart"/>
+      <w:r>
+        <w:t>SiteID</w:t>
+      </w:r>
+      <w:proofErr w:type="spellEnd"/>
+      <w:r>
+        <w:t xml:space="preserve"> you selected and the Date Range, the other options do not require you to press this button to update the plots. However, if you want to increase the Date Range, switch </w:t>
+      </w:r>
+      <w:proofErr w:type="spellStart"/>
+      <w:r>
+        <w:t>SiteIDs</w:t>
+      </w:r>
+      <w:proofErr w:type="spellEnd"/>
+      <w:r>
+        <w:t xml:space="preserve">, or both, you will have to press the Gather QFQM data </w:t>
+      </w:r>
+      <w:r>
+        <w:t>to regather data.</w:t>
+      </w:r>
+    </w:p>
+    <w:p>
+      <w:pPr>
+        <w:rPr>
+          <w:b/>
+          <w:bCs/>
+        </w:rPr>
+      </w:pPr>
+      <w:r>
+        <w:rPr>
+          <w:b/>
+          <w:bCs/>
+        </w:rPr>
+        <w:t>Figure QFQM A:</w:t>
+      </w:r>
+    </w:p>
+    <w:p>
+      <w:pPr>
+        <w:ind w:firstLine="720"/>
+      </w:pPr>
+      <w:r>
+        <w:t>If no QFQM data was found, you will see a blank plot much like this one. There is no cause for concern, as this implies there are no flags for the data product you selected.</w:t>
+      </w:r>
+    </w:p>
+    <w:p>
+      <w:pPr>
+        <w:ind w:firstLine="720"/>
+      </w:pPr>
+      <w:r>
+        <w:t>This is a common situation for shorter time ranges as there is a higher chance that there are no flags in a shorter time range. Expand the range by a few months and you will more than likely see flags appear.</w:t>
+      </w:r>
+    </w:p>
+    <w:p>
+      <w:pPr>
+        <w:ind w:firstLine="720"/>
+      </w:pPr>
+    </w:p>
+    <w:p>
+      <w:pPr>
+        <w:ind w:firstLine="720"/>
+      </w:pPr>
+    </w:p>
+    <w:p>
+      <w:pPr>
+        <w:ind w:firstLine="720"/>
+        <w:rPr>
+          <w:b/>
+          <w:bCs/>
+        </w:rPr>
+      </w:pPr>
+      <w:r>
+        <w:rPr>
+          <w:b/>
+          <w:bCs/>
+        </w:rPr>
+        <w:lastRenderedPageBreak/>
+        <w:t>Figure QFQM B</w:t>
+      </w:r>
+      <w:r>
+        <w:rPr>
+          <w:b/>
+          <w:bCs/>
+        </w:rPr>
+        <w:t>:</w:t>
+      </w:r>
+    </w:p>
+    <w:p>
+      <w:pPr>
+        <w:rPr>
+          <w:b/>
+          <w:bCs/>
+        </w:rPr>
+      </w:pPr>
+      <w:r>
+        <w:drawing>
+          <wp:inline distT="0" distB="0" distL="0" distR="0" wp14:anchorId="2BC9256E" wp14:editId="6C855DE6">
+            <wp:extent cx="6858000" cy="4396105"/>
+            <wp:effectExtent l="0" t="0" r="0" b="4445"/>
+            <wp:docPr id="10" name="Picture 10"/>
+            <wp:cNvGraphicFramePr>
+              <a:graphicFrameLocks xmlns:a="http://schemas.openxmlformats.org/drawingml/2006/main" noChangeAspect="1"/>
+            </wp:cNvGraphicFramePr>
+            <a:graphic xmlns:a="http://schemas.openxmlformats.org/drawingml/2006/main">
+              <a:graphicData uri="http://schemas.openxmlformats.org/drawingml/2006/picture">
+                <pic:pic xmlns:pic="http://schemas.openxmlformats.org/drawingml/2006/picture">
+                  <pic:nvPicPr>
+                    <pic:cNvPr id="1" name=""/>
+                    <pic:cNvPicPr/>
+                  </pic:nvPicPr>
+                  <pic:blipFill>
+                    <a:blip r:embed="rId8"/>
+                    <a:stretch>
+                      <a:fillRect/>
+                    </a:stretch>
+                  </pic:blipFill>
+                  <pic:spPr>
+                    <a:xfrm>
+                      <a:off x="0" y="0"/>
+                      <a:ext cx="6858000" cy="4396105"/>
+                    </a:xfrm>
+                    <a:prstGeom prst="rect">
+                      <a:avLst/>
+                    </a:prstGeom>
+                  </pic:spPr>
+                </pic:pic>
+              </a:graphicData>
+            </a:graphic>
+          </wp:inline>
+        </w:drawing>
+      </w:r>
+    </w:p>
+    <w:p>
+      <w:r>
+        <w:rPr>
+          <w:b/>
+          <w:bCs/>
+        </w:rPr>
         <w:t>0.9.5</w:t>
       </w:r>
       <w:r>
-        <w:t xml:space="preserve"> – 2121-05-5</w:t>
+        <w:t xml:space="preserve"> – 2</w:t>
+      </w:r>
+      <w:r>
+        <w:t>0</w:t>
+      </w:r>
+      <w:r>
+        <w:t>21-05-</w:t>
+      </w:r>
+      <w:r>
+        <w:t>0</w:t>
+      </w:r>
+      <w:r>
+        <w:t>5</w:t>
       </w:r>
     </w:p>
     <w:p>
@@ -238,7 +628,7 @@
                     </pic:cNvPicPr>
                   </pic:nvPicPr>
                   <pic:blipFill>
-                    <a:blip r:embed="rId6" cstate="print">
+                    <a:blip r:embed="rId9" cstate="print">
                       <a:extLst>
                         <a:ext uri="{28A0092B-C50C-407E-A947-70E740481C1C}">
                           <a14:useLocalDpi xmlns:a14="http://schemas.microsoft.com/office/drawing/2010/main" val="0"/>
@@ -291,6 +681,7 @@
         </w:numPr>
       </w:pPr>
       <w:r>
+        <w:lastRenderedPageBreak/>
         <w:t xml:space="preserve">Select the TIS site for which you’d like to observe maintenance data </w:t>
       </w:r>
     </w:p>
@@ -403,490 +794,6 @@
             <wp:extent cx="4616879" cy="997758"/>
             <wp:effectExtent l="0" t="0" r="0" b="0"/>
             <wp:docPr id="5" name="Picture 5"/>
-            <wp:cNvGraphicFramePr>
-              <a:graphicFrameLocks xmlns:a="http://schemas.openxmlformats.org/drawingml/2006/main" noChangeAspect="1"/>
-            </wp:cNvGraphicFramePr>
-            <a:graphic xmlns:a="http://schemas.openxmlformats.org/drawingml/2006/main">
-              <a:graphicData uri="http://schemas.openxmlformats.org/drawingml/2006/picture">
-                <pic:pic xmlns:pic="http://schemas.openxmlformats.org/drawingml/2006/picture">
-                  <pic:nvPicPr>
-                    <pic:cNvPr id="1" name=""/>
-                    <pic:cNvPicPr/>
-                  </pic:nvPicPr>
-                  <pic:blipFill>
-                    <a:blip r:embed="rId7"/>
-                    <a:stretch>
-                      <a:fillRect/>
-                    </a:stretch>
-                  </pic:blipFill>
-                  <pic:spPr>
-                    <a:xfrm>
-                      <a:off x="0" y="0"/>
-                      <a:ext cx="4830571" cy="1043939"/>
-                    </a:xfrm>
-                    <a:prstGeom prst="rect">
-                      <a:avLst/>
-                    </a:prstGeom>
-                  </pic:spPr>
-                </pic:pic>
-              </a:graphicData>
-            </a:graphic>
-          </wp:inline>
-        </w:drawing>
-      </w:r>
-    </w:p>
-    <w:p>
-      <w:pPr>
-        <w:pStyle w:val="ListParagraph"/>
-        <w:numPr>
-          <w:ilvl w:val="0"/>
-          <w:numId w:val="4"/>
-        </w:numPr>
-      </w:pPr>
-      <w:r>
-        <w:rPr>
-          <w:b/>
-          <w:bCs/>
-        </w:rPr>
-        <w:t>Eddy Co Tab</w:t>
-      </w:r>
-      <w:r>
-        <w:t xml:space="preserve">: </w:t>
-      </w:r>
-      <w:r>
-        <w:t xml:space="preserve">Reduced size of “Data Collected in:” value box </w:t>
-      </w:r>
-    </w:p>
-    <w:p>
-      <w:pPr>
-        <w:pStyle w:val="ListParagraph"/>
-        <w:numPr>
-          <w:ilvl w:val="0"/>
-          <w:numId w:val="4"/>
-        </w:numPr>
-      </w:pPr>
-      <w:r>
-        <w:rPr>
-          <w:b/>
-          <w:bCs/>
-        </w:rPr>
-        <w:t>Eddy Co Tab</w:t>
-      </w:r>
-      <w:r>
-        <w:t>: F</w:t>
-      </w:r>
-      <w:r>
-        <w:t>ixed failed plotting for Li840 Co2/H2o when no valve data was found</w:t>
-      </w:r>
-    </w:p>
-    <w:p>
-      <w:pPr>
-        <w:pStyle w:val="ListParagraph"/>
-        <w:numPr>
-          <w:ilvl w:val="0"/>
-          <w:numId w:val="4"/>
-        </w:numPr>
-      </w:pPr>
-      <w:r>
-        <w:rPr>
-          <w:b/>
-          <w:bCs/>
-        </w:rPr>
-        <w:t>Eddy Co Tab</w:t>
-      </w:r>
-      <w:r>
-        <w:t xml:space="preserve">: </w:t>
-      </w:r>
-      <w:r>
-        <w:t xml:space="preserve">Added value boxes for </w:t>
-      </w:r>
-      <w:r>
-        <w:t xml:space="preserve">network wide </w:t>
-      </w:r>
-      <w:r>
-        <w:t xml:space="preserve">validity </w:t>
-      </w:r>
-      <w:r>
-        <w:t xml:space="preserve">calculations </w:t>
-      </w:r>
-      <w:r>
-        <w:t xml:space="preserve">of the core EC sensors </w:t>
-      </w:r>
-    </w:p>
-    <w:p>
-      <w:r>
-        <w:rPr>
-          <w:noProof/>
-        </w:rPr>
-        <w:lastRenderedPageBreak/>
-        <w:drawing>
-          <wp:inline distT="0" distB="0" distL="0" distR="0" wp14:anchorId="7901520B" wp14:editId="5241B1A8">
-            <wp:extent cx="6858000" cy="1217295"/>
-            <wp:effectExtent l="0" t="0" r="0" b="1905"/>
-            <wp:docPr id="7" name="Picture 7"/>
-            <wp:cNvGraphicFramePr>
-              <a:graphicFrameLocks xmlns:a="http://schemas.openxmlformats.org/drawingml/2006/main" noChangeAspect="1"/>
-            </wp:cNvGraphicFramePr>
-            <a:graphic xmlns:a="http://schemas.openxmlformats.org/drawingml/2006/main">
-              <a:graphicData uri="http://schemas.openxmlformats.org/drawingml/2006/picture">
-                <pic:pic xmlns:pic="http://schemas.openxmlformats.org/drawingml/2006/picture">
-                  <pic:nvPicPr>
-                    <pic:cNvPr id="1" name=""/>
-                    <pic:cNvPicPr/>
-                  </pic:nvPicPr>
-                  <pic:blipFill>
-                    <a:blip r:embed="rId8"/>
-                    <a:stretch>
-                      <a:fillRect/>
-                    </a:stretch>
-                  </pic:blipFill>
-                  <pic:spPr>
-                    <a:xfrm>
-                      <a:off x="0" y="0"/>
-                      <a:ext cx="6858000" cy="1217295"/>
-                    </a:xfrm>
-                    <a:prstGeom prst="rect">
-                      <a:avLst/>
-                    </a:prstGeom>
-                  </pic:spPr>
-                </pic:pic>
-              </a:graphicData>
-            </a:graphic>
-          </wp:inline>
-        </w:drawing>
-      </w:r>
-    </w:p>
-    <w:p>
-      <w:pPr>
-        <w:pStyle w:val="ListParagraph"/>
-        <w:numPr>
-          <w:ilvl w:val="0"/>
-          <w:numId w:val="4"/>
-        </w:numPr>
-      </w:pPr>
-      <w:r>
-        <w:rPr>
-          <w:b/>
-          <w:bCs/>
-        </w:rPr>
-        <w:t>Gas Cylinder Tab</w:t>
-      </w:r>
-      <w:r>
-        <w:t xml:space="preserve">: </w:t>
-      </w:r>
-      <w:r>
-        <w:t>Fixed bug where upon deleting the</w:t>
-      </w:r>
-      <w:r>
-        <w:t xml:space="preserve"> currently selected</w:t>
-      </w:r>
-      <w:r>
-        <w:t xml:space="preserve"> site in the “Select </w:t>
-      </w:r>
-      <w:proofErr w:type="spellStart"/>
-      <w:r>
-        <w:t>SiteID</w:t>
-      </w:r>
-      <w:proofErr w:type="spellEnd"/>
-      <w:r>
-        <w:t xml:space="preserve">” input would crash the app. </w:t>
-      </w:r>
-    </w:p>
-    <w:p>
-      <w:r>
-        <w:rPr>
-          <w:b/>
-          <w:bCs/>
-        </w:rPr>
-        <w:t>0.9.2</w:t>
-      </w:r>
-      <w:r>
-        <w:t xml:space="preserve"> – </w:t>
-      </w:r>
-      <w:r>
-        <w:rPr>
-          <w:i/>
-          <w:iCs/>
-        </w:rPr>
-        <w:t>2021-03-03</w:t>
-      </w:r>
-    </w:p>
-    <w:p>
-      <w:pPr>
-        <w:pStyle w:val="ListParagraph"/>
-        <w:numPr>
-          <w:ilvl w:val="0"/>
-          <w:numId w:val="3"/>
-        </w:numPr>
-      </w:pPr>
-      <w:r>
-        <w:rPr>
-          <w:b/>
-          <w:bCs/>
-        </w:rPr>
-        <w:t>Home Tab</w:t>
-      </w:r>
-      <w:r>
-        <w:t xml:space="preserve">: </w:t>
-      </w:r>
-      <w:r>
-        <w:t>Adding change log to home tab for users to easily access latest changes</w:t>
-      </w:r>
-    </w:p>
-    <w:p>
-      <w:r>
-        <w:rPr>
-          <w:b/>
-          <w:bCs/>
-        </w:rPr>
-        <w:t>0.9.1</w:t>
-      </w:r>
-      <w:r>
-        <w:t xml:space="preserve"> –</w:t>
-      </w:r>
-      <w:r>
-        <w:t xml:space="preserve"> </w:t>
-      </w:r>
-      <w:r>
-        <w:rPr>
-          <w:i/>
-          <w:iCs/>
-        </w:rPr>
-        <w:t>2021-03-03</w:t>
-      </w:r>
-    </w:p>
-    <w:p>
-      <w:pPr>
-        <w:pStyle w:val="ListParagraph"/>
-        <w:numPr>
-          <w:ilvl w:val="0"/>
-          <w:numId w:val="2"/>
-        </w:numPr>
-      </w:pPr>
-      <w:r>
-        <w:rPr>
-          <w:b/>
-          <w:bCs/>
-        </w:rPr>
-        <w:t>Overall</w:t>
-      </w:r>
-      <w:r>
-        <w:t xml:space="preserve">: </w:t>
-      </w:r>
-      <w:r>
-        <w:t xml:space="preserve">Fixed library calls on den-prodshiny-1, </w:t>
-      </w:r>
-      <w:proofErr w:type="gramStart"/>
-      <w:r>
-        <w:t>aws</w:t>
-      </w:r>
-      <w:r>
-        <w:t>.s</w:t>
-      </w:r>
-      <w:proofErr w:type="gramEnd"/>
-      <w:r>
-        <w:t>3</w:t>
-      </w:r>
-      <w:r>
-        <w:t xml:space="preserve"> libraries could not be installed on server</w:t>
-      </w:r>
-    </w:p>
-    <w:p>
-      <w:pPr>
-        <w:pStyle w:val="ListParagraph"/>
-        <w:numPr>
-          <w:ilvl w:val="1"/>
-          <w:numId w:val="2"/>
-        </w:numPr>
-      </w:pPr>
-      <w:r>
-        <w:t>This update will only be applied to the shiny server stack, not the ISSOM stack</w:t>
-      </w:r>
-    </w:p>
-    <w:p>
-      <w:r>
-        <w:rPr>
-          <w:b/>
-          <w:bCs/>
-        </w:rPr>
-        <w:t>0.9.0</w:t>
-      </w:r>
-      <w:r>
-        <w:t xml:space="preserve"> – </w:t>
-      </w:r>
-      <w:r>
-        <w:rPr>
-          <w:i/>
-          <w:iCs/>
-        </w:rPr>
-        <w:t>2021-03-02</w:t>
-      </w:r>
-    </w:p>
-    <w:p>
-      <w:pPr>
-        <w:pStyle w:val="ListParagraph"/>
-        <w:numPr>
-          <w:ilvl w:val="0"/>
-          <w:numId w:val="1"/>
-        </w:numPr>
-      </w:pPr>
-      <w:r>
-        <w:rPr>
-          <w:b/>
-          <w:bCs/>
-        </w:rPr>
-        <w:t>Overall</w:t>
-      </w:r>
-      <w:r>
-        <w:t>: Adding padding around all tables in the app</w:t>
-      </w:r>
-    </w:p>
-    <w:p>
-      <w:pPr>
-        <w:pStyle w:val="ListParagraph"/>
-        <w:numPr>
-          <w:ilvl w:val="0"/>
-          <w:numId w:val="1"/>
-        </w:numPr>
-      </w:pPr>
-      <w:r>
-        <w:rPr>
-          <w:b/>
-          <w:bCs/>
-        </w:rPr>
-        <w:t>Overall</w:t>
-      </w:r>
-      <w:r>
-        <w:t>: Changed all plot point colors to be more visible in dark mode</w:t>
-      </w:r>
-    </w:p>
-    <w:p>
-      <w:pPr>
-        <w:pStyle w:val="ListParagraph"/>
-        <w:numPr>
-          <w:ilvl w:val="0"/>
-          <w:numId w:val="1"/>
-        </w:numPr>
-        <w:rPr>
-          <w:i/>
-          <w:iCs/>
-        </w:rPr>
-      </w:pPr>
-      <w:r>
-        <w:rPr>
-          <w:b/>
-          <w:bCs/>
-        </w:rPr>
-        <w:t>Overall</w:t>
-      </w:r>
-      <w:r>
-        <w:t xml:space="preserve">: Change text size, face, and color for </w:t>
-      </w:r>
-      <w:proofErr w:type="spellStart"/>
-      <w:r>
-        <w:t>selectInputs</w:t>
-      </w:r>
-      <w:proofErr w:type="spellEnd"/>
-      <w:r>
-        <w:t xml:space="preserve"> so that text is clearer when selecting an option.</w:t>
-      </w:r>
-    </w:p>
-    <w:p>
-      <w:pPr>
-        <w:ind w:left="1080"/>
-      </w:pPr>
-      <w:r>
-        <w:rPr>
-          <w:i/>
-          <w:iCs/>
-        </w:rPr>
-        <w:t>Before:</w:t>
-      </w:r>
-      <w:r>
-        <w:t xml:space="preserve"> </w:t>
-      </w:r>
-      <w:r>
-        <w:tab/>
-      </w:r>
-      <w:r>
-        <w:tab/>
-      </w:r>
-      <w:r>
-        <w:tab/>
-      </w:r>
-      <w:r>
-        <w:tab/>
-      </w:r>
-      <w:r>
-        <w:tab/>
-      </w:r>
-      <w:r>
-        <w:rPr>
-          <w:i/>
-          <w:iCs/>
-        </w:rPr>
-        <w:t>After:</w:t>
-      </w:r>
-      <w:r>
-        <w:t xml:space="preserve"> </w:t>
-      </w:r>
-    </w:p>
-    <w:p>
-      <w:pPr>
-        <w:ind w:left="720"/>
-      </w:pPr>
-      <w:r>
-        <w:rPr>
-          <w:noProof/>
-        </w:rPr>
-        <w:drawing>
-          <wp:inline distT="0" distB="0" distL="0" distR="0" wp14:anchorId="0777E0DC" wp14:editId="1CFA1E22">
-            <wp:extent cx="2081242" cy="1553765"/>
-            <wp:effectExtent l="0" t="0" r="0" b="8890"/>
-            <wp:docPr id="1" name="Picture 1"/>
-            <wp:cNvGraphicFramePr>
-              <a:graphicFrameLocks xmlns:a="http://schemas.openxmlformats.org/drawingml/2006/main" noChangeAspect="1"/>
-            </wp:cNvGraphicFramePr>
-            <a:graphic xmlns:a="http://schemas.openxmlformats.org/drawingml/2006/main">
-              <a:graphicData uri="http://schemas.openxmlformats.org/drawingml/2006/picture">
-                <pic:pic xmlns:pic="http://schemas.openxmlformats.org/drawingml/2006/picture">
-                  <pic:nvPicPr>
-                    <pic:cNvPr id="1" name=""/>
-                    <pic:cNvPicPr/>
-                  </pic:nvPicPr>
-                  <pic:blipFill>
-                    <a:blip r:embed="rId9"/>
-                    <a:stretch>
-                      <a:fillRect/>
-                    </a:stretch>
-                  </pic:blipFill>
-                  <pic:spPr>
-                    <a:xfrm>
-                      <a:off x="0" y="0"/>
-                      <a:ext cx="2118664" cy="1581703"/>
-                    </a:xfrm>
-                    <a:prstGeom prst="rect">
-                      <a:avLst/>
-                    </a:prstGeom>
-                  </pic:spPr>
-                </pic:pic>
-              </a:graphicData>
-            </a:graphic>
-          </wp:inline>
-        </w:drawing>
-      </w:r>
-      <w:r>
-        <w:t xml:space="preserve">                      </w:t>
-      </w:r>
-      <w:r>
-        <w:rPr>
-          <w:noProof/>
-        </w:rPr>
-        <w:drawing>
-          <wp:inline distT="0" distB="0" distL="0" distR="0" wp14:anchorId="4262B965" wp14:editId="606F36A0">
-            <wp:extent cx="2449997" cy="1583253"/>
-            <wp:effectExtent l="0" t="0" r="7620" b="0"/>
-            <wp:docPr id="4" name="Picture 4"/>
             <wp:cNvGraphicFramePr>
               <a:graphicFrameLocks xmlns:a="http://schemas.openxmlformats.org/drawingml/2006/main" noChangeAspect="1"/>
             </wp:cNvGraphicFramePr>
@@ -906,6 +813,544 @@
                   <pic:spPr>
                     <a:xfrm>
                       <a:off x="0" y="0"/>
+                      <a:ext cx="4830571" cy="1043939"/>
+                    </a:xfrm>
+                    <a:prstGeom prst="rect">
+                      <a:avLst/>
+                    </a:prstGeom>
+                  </pic:spPr>
+                </pic:pic>
+              </a:graphicData>
+            </a:graphic>
+          </wp:inline>
+        </w:drawing>
+      </w:r>
+    </w:p>
+    <w:p>
+      <w:pPr>
+        <w:pStyle w:val="ListParagraph"/>
+        <w:numPr>
+          <w:ilvl w:val="0"/>
+          <w:numId w:val="4"/>
+        </w:numPr>
+      </w:pPr>
+      <w:r>
+        <w:rPr>
+          <w:b/>
+          <w:bCs/>
+        </w:rPr>
+        <w:t>Eddy Co Tab</w:t>
+      </w:r>
+      <w:r>
+        <w:t xml:space="preserve">: </w:t>
+      </w:r>
+      <w:r>
+        <w:t xml:space="preserve">Reduced size of “Data Collected in:” value box </w:t>
+      </w:r>
+    </w:p>
+    <w:p>
+      <w:pPr>
+        <w:pStyle w:val="ListParagraph"/>
+        <w:numPr>
+          <w:ilvl w:val="0"/>
+          <w:numId w:val="4"/>
+        </w:numPr>
+      </w:pPr>
+      <w:r>
+        <w:rPr>
+          <w:b/>
+          <w:bCs/>
+        </w:rPr>
+        <w:t>Eddy Co Tab</w:t>
+      </w:r>
+      <w:r>
+        <w:t>: F</w:t>
+      </w:r>
+      <w:r>
+        <w:t>ixed failed plotting for Li840 Co2/H2o when no valve data was found</w:t>
+      </w:r>
+    </w:p>
+    <w:p>
+      <w:pPr>
+        <w:pStyle w:val="ListParagraph"/>
+        <w:numPr>
+          <w:ilvl w:val="0"/>
+          <w:numId w:val="4"/>
+        </w:numPr>
+      </w:pPr>
+      <w:r>
+        <w:rPr>
+          <w:b/>
+          <w:bCs/>
+        </w:rPr>
+        <w:t>Eddy Co Tab</w:t>
+      </w:r>
+      <w:r>
+        <w:t xml:space="preserve">: </w:t>
+      </w:r>
+      <w:r>
+        <w:t xml:space="preserve">Added value boxes for </w:t>
+      </w:r>
+      <w:r>
+        <w:t xml:space="preserve">network wide </w:t>
+      </w:r>
+      <w:r>
+        <w:t xml:space="preserve">validity </w:t>
+      </w:r>
+      <w:r>
+        <w:t xml:space="preserve">calculations </w:t>
+      </w:r>
+      <w:r>
+        <w:t xml:space="preserve">of the core EC sensors </w:t>
+      </w:r>
+    </w:p>
+    <w:p>
+      <w:r>
+        <w:rPr>
+          <w:noProof/>
+        </w:rPr>
+        <w:drawing>
+          <wp:inline distT="0" distB="0" distL="0" distR="0" wp14:anchorId="7901520B" wp14:editId="5241B1A8">
+            <wp:extent cx="6858000" cy="1217295"/>
+            <wp:effectExtent l="0" t="0" r="0" b="1905"/>
+            <wp:docPr id="7" name="Picture 7"/>
+            <wp:cNvGraphicFramePr>
+              <a:graphicFrameLocks xmlns:a="http://schemas.openxmlformats.org/drawingml/2006/main" noChangeAspect="1"/>
+            </wp:cNvGraphicFramePr>
+            <a:graphic xmlns:a="http://schemas.openxmlformats.org/drawingml/2006/main">
+              <a:graphicData uri="http://schemas.openxmlformats.org/drawingml/2006/picture">
+                <pic:pic xmlns:pic="http://schemas.openxmlformats.org/drawingml/2006/picture">
+                  <pic:nvPicPr>
+                    <pic:cNvPr id="1" name=""/>
+                    <pic:cNvPicPr/>
+                  </pic:nvPicPr>
+                  <pic:blipFill>
+                    <a:blip r:embed="rId11"/>
+                    <a:stretch>
+                      <a:fillRect/>
+                    </a:stretch>
+                  </pic:blipFill>
+                  <pic:spPr>
+                    <a:xfrm>
+                      <a:off x="0" y="0"/>
+                      <a:ext cx="6858000" cy="1217295"/>
+                    </a:xfrm>
+                    <a:prstGeom prst="rect">
+                      <a:avLst/>
+                    </a:prstGeom>
+                  </pic:spPr>
+                </pic:pic>
+              </a:graphicData>
+            </a:graphic>
+          </wp:inline>
+        </w:drawing>
+      </w:r>
+    </w:p>
+    <w:p>
+      <w:pPr>
+        <w:pStyle w:val="ListParagraph"/>
+        <w:numPr>
+          <w:ilvl w:val="0"/>
+          <w:numId w:val="4"/>
+        </w:numPr>
+      </w:pPr>
+      <w:r>
+        <w:rPr>
+          <w:b/>
+          <w:bCs/>
+        </w:rPr>
+        <w:t>Gas Cylinder Tab</w:t>
+      </w:r>
+      <w:r>
+        <w:t xml:space="preserve">: </w:t>
+      </w:r>
+      <w:r>
+        <w:t>Fixed bug where upon deleting the</w:t>
+      </w:r>
+      <w:r>
+        <w:t xml:space="preserve"> currently selected</w:t>
+      </w:r>
+      <w:r>
+        <w:t xml:space="preserve"> site in the “Select </w:t>
+      </w:r>
+      <w:proofErr w:type="spellStart"/>
+      <w:r>
+        <w:t>SiteID</w:t>
+      </w:r>
+      <w:proofErr w:type="spellEnd"/>
+      <w:r>
+        <w:t xml:space="preserve">” input would crash the app. </w:t>
+      </w:r>
+    </w:p>
+    <w:p>
+      <w:r>
+        <w:rPr>
+          <w:b/>
+          <w:bCs/>
+        </w:rPr>
+        <w:t>0.9.2</w:t>
+      </w:r>
+      <w:r>
+        <w:t xml:space="preserve"> – </w:t>
+      </w:r>
+      <w:r>
+        <w:rPr>
+          <w:i/>
+          <w:iCs/>
+        </w:rPr>
+        <w:t>2021-03-03</w:t>
+      </w:r>
+    </w:p>
+    <w:p>
+      <w:pPr>
+        <w:pStyle w:val="ListParagraph"/>
+        <w:numPr>
+          <w:ilvl w:val="0"/>
+          <w:numId w:val="3"/>
+        </w:numPr>
+      </w:pPr>
+      <w:r>
+        <w:rPr>
+          <w:b/>
+          <w:bCs/>
+        </w:rPr>
+        <w:t>Home Tab</w:t>
+      </w:r>
+      <w:r>
+        <w:t xml:space="preserve">: </w:t>
+      </w:r>
+      <w:r>
+        <w:t>Adding change log to home tab for users to easily access latest changes</w:t>
+      </w:r>
+    </w:p>
+    <w:p>
+      <w:r>
+        <w:rPr>
+          <w:b/>
+          <w:bCs/>
+        </w:rPr>
+        <w:t>0.9.1</w:t>
+      </w:r>
+      <w:r>
+        <w:t xml:space="preserve"> –</w:t>
+      </w:r>
+      <w:r>
+        <w:t xml:space="preserve"> </w:t>
+      </w:r>
+      <w:r>
+        <w:rPr>
+          <w:i/>
+          <w:iCs/>
+        </w:rPr>
+        <w:t>2021-03-03</w:t>
+      </w:r>
+    </w:p>
+    <w:p>
+      <w:pPr>
+        <w:pStyle w:val="ListParagraph"/>
+        <w:numPr>
+          <w:ilvl w:val="0"/>
+          <w:numId w:val="2"/>
+        </w:numPr>
+      </w:pPr>
+      <w:r>
+        <w:rPr>
+          <w:b/>
+          <w:bCs/>
+        </w:rPr>
+        <w:t>Overall</w:t>
+      </w:r>
+      <w:r>
+        <w:t xml:space="preserve">: </w:t>
+      </w:r>
+      <w:r>
+        <w:t xml:space="preserve">Fixed library calls on den-prodshiny-1, </w:t>
+      </w:r>
+      <w:proofErr w:type="gramStart"/>
+      <w:r>
+        <w:t>aws</w:t>
+      </w:r>
+      <w:r>
+        <w:t>.s</w:t>
+      </w:r>
+      <w:proofErr w:type="gramEnd"/>
+      <w:r>
+        <w:t>3</w:t>
+      </w:r>
+      <w:r>
+        <w:t xml:space="preserve"> libraries could not be installed on server</w:t>
+      </w:r>
+    </w:p>
+    <w:p>
+      <w:pPr>
+        <w:pStyle w:val="ListParagraph"/>
+        <w:numPr>
+          <w:ilvl w:val="1"/>
+          <w:numId w:val="2"/>
+        </w:numPr>
+      </w:pPr>
+      <w:r>
+        <w:t>This update will only be applied to the shiny server stack, not the ISSOM stack</w:t>
+      </w:r>
+    </w:p>
+    <w:p>
+      <w:r>
+        <w:rPr>
+          <w:b/>
+          <w:bCs/>
+        </w:rPr>
+        <w:t>0.9.0</w:t>
+      </w:r>
+      <w:r>
+        <w:t xml:space="preserve"> – </w:t>
+      </w:r>
+      <w:r>
+        <w:rPr>
+          <w:i/>
+          <w:iCs/>
+        </w:rPr>
+        <w:t>2021-03-02</w:t>
+      </w:r>
+    </w:p>
+    <w:p>
+      <w:pPr>
+        <w:pStyle w:val="ListParagraph"/>
+        <w:numPr>
+          <w:ilvl w:val="0"/>
+          <w:numId w:val="1"/>
+        </w:numPr>
+      </w:pPr>
+      <w:r>
+        <w:rPr>
+          <w:b/>
+          <w:bCs/>
+        </w:rPr>
+        <w:t>Overall</w:t>
+      </w:r>
+      <w:r>
+        <w:t>: Adding padding around all tables in the app</w:t>
+      </w:r>
+    </w:p>
+    <w:p>
+      <w:pPr>
+        <w:pStyle w:val="ListParagraph"/>
+        <w:numPr>
+          <w:ilvl w:val="0"/>
+          <w:numId w:val="1"/>
+        </w:numPr>
+      </w:pPr>
+      <w:r>
+        <w:rPr>
+          <w:b/>
+          <w:bCs/>
+        </w:rPr>
+        <w:t>Overall</w:t>
+      </w:r>
+      <w:r>
+        <w:t>: Changed all plot point colors to be more visible in dark mode</w:t>
+      </w:r>
+    </w:p>
+    <w:p>
+      <w:pPr>
+        <w:pStyle w:val="ListParagraph"/>
+        <w:numPr>
+          <w:ilvl w:val="0"/>
+          <w:numId w:val="1"/>
+        </w:numPr>
+        <w:rPr>
+          <w:i/>
+          <w:iCs/>
+        </w:rPr>
+      </w:pPr>
+      <w:r>
+        <w:rPr>
+          <w:b/>
+          <w:bCs/>
+        </w:rPr>
+        <w:t>Overall</w:t>
+      </w:r>
+      <w:r>
+        <w:t xml:space="preserve">: Change text size, face, and color for </w:t>
+      </w:r>
+      <w:proofErr w:type="spellStart"/>
+      <w:r>
+        <w:t>selectInputs</w:t>
+      </w:r>
+      <w:proofErr w:type="spellEnd"/>
+      <w:r>
+        <w:t xml:space="preserve"> so that text is clearer when selecting an option.</w:t>
+      </w:r>
+    </w:p>
+    <w:p>
+      <w:pPr>
+        <w:ind w:left="1080"/>
+        <w:rPr>
+          <w:i/>
+          <w:iCs/>
+        </w:rPr>
+      </w:pPr>
+    </w:p>
+    <w:p>
+      <w:pPr>
+        <w:ind w:left="1080"/>
+        <w:rPr>
+          <w:i/>
+          <w:iCs/>
+        </w:rPr>
+      </w:pPr>
+    </w:p>
+    <w:p>
+      <w:pPr>
+        <w:ind w:left="1080"/>
+        <w:rPr>
+          <w:i/>
+          <w:iCs/>
+        </w:rPr>
+      </w:pPr>
+    </w:p>
+    <w:p>
+      <w:pPr>
+        <w:ind w:left="1080"/>
+        <w:rPr>
+          <w:i/>
+          <w:iCs/>
+        </w:rPr>
+      </w:pPr>
+    </w:p>
+    <w:p>
+      <w:pPr>
+        <w:ind w:left="1080"/>
+        <w:rPr>
+          <w:i/>
+          <w:iCs/>
+        </w:rPr>
+      </w:pPr>
+    </w:p>
+    <w:p>
+      <w:pPr>
+        <w:ind w:left="1080"/>
+        <w:rPr>
+          <w:i/>
+          <w:iCs/>
+        </w:rPr>
+      </w:pPr>
+    </w:p>
+    <w:p>
+      <w:pPr>
+        <w:ind w:left="1080"/>
+      </w:pPr>
+      <w:r>
+        <w:rPr>
+          <w:i/>
+          <w:iCs/>
+        </w:rPr>
+        <w:lastRenderedPageBreak/>
+        <w:t>Before:</w:t>
+      </w:r>
+      <w:r>
+        <w:t xml:space="preserve"> </w:t>
+      </w:r>
+      <w:r>
+        <w:tab/>
+      </w:r>
+      <w:r>
+        <w:tab/>
+      </w:r>
+      <w:r>
+        <w:tab/>
+      </w:r>
+      <w:r>
+        <w:tab/>
+      </w:r>
+      <w:r>
+        <w:tab/>
+      </w:r>
+      <w:r>
+        <w:rPr>
+          <w:i/>
+          <w:iCs/>
+        </w:rPr>
+        <w:t>After:</w:t>
+      </w:r>
+      <w:r>
+        <w:t xml:space="preserve"> </w:t>
+      </w:r>
+    </w:p>
+    <w:p>
+      <w:pPr>
+        <w:ind w:left="720"/>
+      </w:pPr>
+      <w:r>
+        <w:rPr>
+          <w:noProof/>
+        </w:rPr>
+        <w:drawing>
+          <wp:inline distT="0" distB="0" distL="0" distR="0" wp14:anchorId="0777E0DC" wp14:editId="1CFA1E22">
+            <wp:extent cx="2081242" cy="1553765"/>
+            <wp:effectExtent l="0" t="0" r="0" b="8890"/>
+            <wp:docPr id="1" name="Picture 1"/>
+            <wp:cNvGraphicFramePr>
+              <a:graphicFrameLocks xmlns:a="http://schemas.openxmlformats.org/drawingml/2006/main" noChangeAspect="1"/>
+            </wp:cNvGraphicFramePr>
+            <a:graphic xmlns:a="http://schemas.openxmlformats.org/drawingml/2006/main">
+              <a:graphicData uri="http://schemas.openxmlformats.org/drawingml/2006/picture">
+                <pic:pic xmlns:pic="http://schemas.openxmlformats.org/drawingml/2006/picture">
+                  <pic:nvPicPr>
+                    <pic:cNvPr id="1" name=""/>
+                    <pic:cNvPicPr/>
+                  </pic:nvPicPr>
+                  <pic:blipFill>
+                    <a:blip r:embed="rId12"/>
+                    <a:stretch>
+                      <a:fillRect/>
+                    </a:stretch>
+                  </pic:blipFill>
+                  <pic:spPr>
+                    <a:xfrm>
+                      <a:off x="0" y="0"/>
+                      <a:ext cx="2118664" cy="1581703"/>
+                    </a:xfrm>
+                    <a:prstGeom prst="rect">
+                      <a:avLst/>
+                    </a:prstGeom>
+                  </pic:spPr>
+                </pic:pic>
+              </a:graphicData>
+            </a:graphic>
+          </wp:inline>
+        </w:drawing>
+      </w:r>
+      <w:r>
+        <w:t xml:space="preserve">                      </w:t>
+      </w:r>
+      <w:r>
+        <w:rPr>
+          <w:noProof/>
+        </w:rPr>
+        <w:drawing>
+          <wp:inline distT="0" distB="0" distL="0" distR="0" wp14:anchorId="4262B965" wp14:editId="606F36A0">
+            <wp:extent cx="2449997" cy="1583253"/>
+            <wp:effectExtent l="0" t="0" r="7620" b="0"/>
+            <wp:docPr id="4" name="Picture 4"/>
+            <wp:cNvGraphicFramePr>
+              <a:graphicFrameLocks xmlns:a="http://schemas.openxmlformats.org/drawingml/2006/main" noChangeAspect="1"/>
+            </wp:cNvGraphicFramePr>
+            <a:graphic xmlns:a="http://schemas.openxmlformats.org/drawingml/2006/main">
+              <a:graphicData uri="http://schemas.openxmlformats.org/drawingml/2006/picture">
+                <pic:pic xmlns:pic="http://schemas.openxmlformats.org/drawingml/2006/picture">
+                  <pic:nvPicPr>
+                    <pic:cNvPr id="1" name=""/>
+                    <pic:cNvPicPr/>
+                  </pic:nvPicPr>
+                  <pic:blipFill>
+                    <a:blip r:embed="rId13"/>
+                    <a:stretch>
+                      <a:fillRect/>
+                    </a:stretch>
+                  </pic:blipFill>
+                  <pic:spPr>
+                    <a:xfrm>
+                      <a:off x="0" y="0"/>
                       <a:ext cx="2490602" cy="1609493"/>
                     </a:xfrm>
                     <a:prstGeom prst="rect">
@@ -1166,6 +1611,119 @@
     </w:lvl>
   </w:abstractNum>
   <w:abstractNum w:abstractNumId="1" w15:restartNumberingAfterBreak="0">
+    <w:nsid w:val="08AB4C0F"/>
+    <w:multiLevelType w:val="hybridMultilevel"/>
+    <w:tmpl w:val="62E42868"/>
+    <w:lvl w:ilvl="0" w:tplc="04090001">
+      <w:start w:val="1"/>
+      <w:numFmt w:val="bullet"/>
+      <w:lvlText w:val=""/>
+      <w:lvlJc w:val="left"/>
+      <w:pPr>
+        <w:ind w:left="1080" w:hanging="360"/>
+      </w:pPr>
+      <w:rPr>
+        <w:rFonts w:ascii="Symbol" w:hAnsi="Symbol" w:hint="default"/>
+      </w:rPr>
+    </w:lvl>
+    <w:lvl w:ilvl="1" w:tplc="04090003">
+      <w:start w:val="1"/>
+      <w:numFmt w:val="bullet"/>
+      <w:lvlText w:val="o"/>
+      <w:lvlJc w:val="left"/>
+      <w:pPr>
+        <w:ind w:left="1800" w:hanging="360"/>
+      </w:pPr>
+      <w:rPr>
+        <w:rFonts w:ascii="Courier New" w:hAnsi="Courier New" w:cs="Courier New" w:hint="default"/>
+      </w:rPr>
+    </w:lvl>
+    <w:lvl w:ilvl="2" w:tplc="04090005" w:tentative="1">
+      <w:start w:val="1"/>
+      <w:numFmt w:val="bullet"/>
+      <w:lvlText w:val=""/>
+      <w:lvlJc w:val="left"/>
+      <w:pPr>
+        <w:ind w:left="2520" w:hanging="360"/>
+      </w:pPr>
+      <w:rPr>
+        <w:rFonts w:ascii="Wingdings" w:hAnsi="Wingdings" w:hint="default"/>
+      </w:rPr>
+    </w:lvl>
+    <w:lvl w:ilvl="3" w:tplc="04090001" w:tentative="1">
+      <w:start w:val="1"/>
+      <w:numFmt w:val="bullet"/>
+      <w:lvlText w:val=""/>
+      <w:lvlJc w:val="left"/>
+      <w:pPr>
+        <w:ind w:left="3240" w:hanging="360"/>
+      </w:pPr>
+      <w:rPr>
+        <w:rFonts w:ascii="Symbol" w:hAnsi="Symbol" w:hint="default"/>
+      </w:rPr>
+    </w:lvl>
+    <w:lvl w:ilvl="4" w:tplc="04090003" w:tentative="1">
+      <w:start w:val="1"/>
+      <w:numFmt w:val="bullet"/>
+      <w:lvlText w:val="o"/>
+      <w:lvlJc w:val="left"/>
+      <w:pPr>
+        <w:ind w:left="3960" w:hanging="360"/>
+      </w:pPr>
+      <w:rPr>
+        <w:rFonts w:ascii="Courier New" w:hAnsi="Courier New" w:cs="Courier New" w:hint="default"/>
+      </w:rPr>
+    </w:lvl>
+    <w:lvl w:ilvl="5" w:tplc="04090005" w:tentative="1">
+      <w:start w:val="1"/>
+      <w:numFmt w:val="bullet"/>
+      <w:lvlText w:val=""/>
+      <w:lvlJc w:val="left"/>
+      <w:pPr>
+        <w:ind w:left="4680" w:hanging="360"/>
+      </w:pPr>
+      <w:rPr>
+        <w:rFonts w:ascii="Wingdings" w:hAnsi="Wingdings" w:hint="default"/>
+      </w:rPr>
+    </w:lvl>
+    <w:lvl w:ilvl="6" w:tplc="04090001" w:tentative="1">
+      <w:start w:val="1"/>
+      <w:numFmt w:val="bullet"/>
+      <w:lvlText w:val=""/>
+      <w:lvlJc w:val="left"/>
+      <w:pPr>
+        <w:ind w:left="5400" w:hanging="360"/>
+      </w:pPr>
+      <w:rPr>
+        <w:rFonts w:ascii="Symbol" w:hAnsi="Symbol" w:hint="default"/>
+      </w:rPr>
+    </w:lvl>
+    <w:lvl w:ilvl="7" w:tplc="04090003" w:tentative="1">
+      <w:start w:val="1"/>
+      <w:numFmt w:val="bullet"/>
+      <w:lvlText w:val="o"/>
+      <w:lvlJc w:val="left"/>
+      <w:pPr>
+        <w:ind w:left="6120" w:hanging="360"/>
+      </w:pPr>
+      <w:rPr>
+        <w:rFonts w:ascii="Courier New" w:hAnsi="Courier New" w:cs="Courier New" w:hint="default"/>
+      </w:rPr>
+    </w:lvl>
+    <w:lvl w:ilvl="8" w:tplc="04090005" w:tentative="1">
+      <w:start w:val="1"/>
+      <w:numFmt w:val="bullet"/>
+      <w:lvlText w:val=""/>
+      <w:lvlJc w:val="left"/>
+      <w:pPr>
+        <w:ind w:left="6840" w:hanging="360"/>
+      </w:pPr>
+      <w:rPr>
+        <w:rFonts w:ascii="Wingdings" w:hAnsi="Wingdings" w:hint="default"/>
+      </w:rPr>
+    </w:lvl>
+  </w:abstractNum>
+  <w:abstractNum w:abstractNumId="2" w15:restartNumberingAfterBreak="0">
     <w:nsid w:val="0D954094"/>
     <w:multiLevelType w:val="hybridMultilevel"/>
     <w:tmpl w:val="4DDA2C1C"/>
@@ -1278,7 +1836,7 @@
       </w:rPr>
     </w:lvl>
   </w:abstractNum>
-  <w:abstractNum w:abstractNumId="2" w15:restartNumberingAfterBreak="0">
+  <w:abstractNum w:abstractNumId="3" w15:restartNumberingAfterBreak="0">
     <w:nsid w:val="18580F28"/>
     <w:multiLevelType w:val="hybridMultilevel"/>
     <w:tmpl w:val="2340BB78"/>
@@ -1391,7 +1949,120 @@
       </w:rPr>
     </w:lvl>
   </w:abstractNum>
-  <w:abstractNum w:abstractNumId="3" w15:restartNumberingAfterBreak="0">
+  <w:abstractNum w:abstractNumId="4" w15:restartNumberingAfterBreak="0">
+    <w:nsid w:val="1F925BA3"/>
+    <w:multiLevelType w:val="hybridMultilevel"/>
+    <w:tmpl w:val="ADDC6ABA"/>
+    <w:lvl w:ilvl="0" w:tplc="04090001">
+      <w:start w:val="1"/>
+      <w:numFmt w:val="bullet"/>
+      <w:lvlText w:val=""/>
+      <w:lvlJc w:val="left"/>
+      <w:pPr>
+        <w:ind w:left="1080" w:hanging="360"/>
+      </w:pPr>
+      <w:rPr>
+        <w:rFonts w:ascii="Symbol" w:hAnsi="Symbol" w:hint="default"/>
+      </w:rPr>
+    </w:lvl>
+    <w:lvl w:ilvl="1" w:tplc="0409000F">
+      <w:start w:val="1"/>
+      <w:numFmt w:val="decimal"/>
+      <w:lvlText w:val="%2."/>
+      <w:lvlJc w:val="left"/>
+      <w:pPr>
+        <w:ind w:left="1800" w:hanging="360"/>
+      </w:pPr>
+      <w:rPr>
+        <w:rFonts w:hint="default"/>
+      </w:rPr>
+    </w:lvl>
+    <w:lvl w:ilvl="2" w:tplc="04090005" w:tentative="1">
+      <w:start w:val="1"/>
+      <w:numFmt w:val="bullet"/>
+      <w:lvlText w:val=""/>
+      <w:lvlJc w:val="left"/>
+      <w:pPr>
+        <w:ind w:left="2520" w:hanging="360"/>
+      </w:pPr>
+      <w:rPr>
+        <w:rFonts w:ascii="Wingdings" w:hAnsi="Wingdings" w:hint="default"/>
+      </w:rPr>
+    </w:lvl>
+    <w:lvl w:ilvl="3" w:tplc="04090001" w:tentative="1">
+      <w:start w:val="1"/>
+      <w:numFmt w:val="bullet"/>
+      <w:lvlText w:val=""/>
+      <w:lvlJc w:val="left"/>
+      <w:pPr>
+        <w:ind w:left="3240" w:hanging="360"/>
+      </w:pPr>
+      <w:rPr>
+        <w:rFonts w:ascii="Symbol" w:hAnsi="Symbol" w:hint="default"/>
+      </w:rPr>
+    </w:lvl>
+    <w:lvl w:ilvl="4" w:tplc="04090003" w:tentative="1">
+      <w:start w:val="1"/>
+      <w:numFmt w:val="bullet"/>
+      <w:lvlText w:val="o"/>
+      <w:lvlJc w:val="left"/>
+      <w:pPr>
+        <w:ind w:left="3960" w:hanging="360"/>
+      </w:pPr>
+      <w:rPr>
+        <w:rFonts w:ascii="Courier New" w:hAnsi="Courier New" w:cs="Courier New" w:hint="default"/>
+      </w:rPr>
+    </w:lvl>
+    <w:lvl w:ilvl="5" w:tplc="04090005" w:tentative="1">
+      <w:start w:val="1"/>
+      <w:numFmt w:val="bullet"/>
+      <w:lvlText w:val=""/>
+      <w:lvlJc w:val="left"/>
+      <w:pPr>
+        <w:ind w:left="4680" w:hanging="360"/>
+      </w:pPr>
+      <w:rPr>
+        <w:rFonts w:ascii="Wingdings" w:hAnsi="Wingdings" w:hint="default"/>
+      </w:rPr>
+    </w:lvl>
+    <w:lvl w:ilvl="6" w:tplc="04090001" w:tentative="1">
+      <w:start w:val="1"/>
+      <w:numFmt w:val="bullet"/>
+      <w:lvlText w:val=""/>
+      <w:lvlJc w:val="left"/>
+      <w:pPr>
+        <w:ind w:left="5400" w:hanging="360"/>
+      </w:pPr>
+      <w:rPr>
+        <w:rFonts w:ascii="Symbol" w:hAnsi="Symbol" w:hint="default"/>
+      </w:rPr>
+    </w:lvl>
+    <w:lvl w:ilvl="7" w:tplc="04090003" w:tentative="1">
+      <w:start w:val="1"/>
+      <w:numFmt w:val="bullet"/>
+      <w:lvlText w:val="o"/>
+      <w:lvlJc w:val="left"/>
+      <w:pPr>
+        <w:ind w:left="6120" w:hanging="360"/>
+      </w:pPr>
+      <w:rPr>
+        <w:rFonts w:ascii="Courier New" w:hAnsi="Courier New" w:cs="Courier New" w:hint="default"/>
+      </w:rPr>
+    </w:lvl>
+    <w:lvl w:ilvl="8" w:tplc="04090005" w:tentative="1">
+      <w:start w:val="1"/>
+      <w:numFmt w:val="bullet"/>
+      <w:lvlText w:val=""/>
+      <w:lvlJc w:val="left"/>
+      <w:pPr>
+        <w:ind w:left="6840" w:hanging="360"/>
+      </w:pPr>
+      <w:rPr>
+        <w:rFonts w:ascii="Wingdings" w:hAnsi="Wingdings" w:hint="default"/>
+      </w:rPr>
+    </w:lvl>
+  </w:abstractNum>
+  <w:abstractNum w:abstractNumId="5" w15:restartNumberingAfterBreak="0">
     <w:nsid w:val="21AE5635"/>
     <w:multiLevelType w:val="hybridMultilevel"/>
     <w:tmpl w:val="6C08CE14"/>
@@ -1480,7 +2151,7 @@
       </w:pPr>
     </w:lvl>
   </w:abstractNum>
-  <w:abstractNum w:abstractNumId="4" w15:restartNumberingAfterBreak="0">
+  <w:abstractNum w:abstractNumId="6" w15:restartNumberingAfterBreak="0">
     <w:nsid w:val="21E34AAE"/>
     <w:multiLevelType w:val="hybridMultilevel"/>
     <w:tmpl w:val="8174E7E6"/>
@@ -1593,7 +2264,7 @@
       </w:rPr>
     </w:lvl>
   </w:abstractNum>
-  <w:abstractNum w:abstractNumId="5" w15:restartNumberingAfterBreak="0">
+  <w:abstractNum w:abstractNumId="7" w15:restartNumberingAfterBreak="0">
     <w:nsid w:val="33522062"/>
     <w:multiLevelType w:val="hybridMultilevel"/>
     <w:tmpl w:val="1AFEECB4"/>
@@ -1706,7 +2377,7 @@
       </w:rPr>
     </w:lvl>
   </w:abstractNum>
-  <w:abstractNum w:abstractNumId="6" w15:restartNumberingAfterBreak="0">
+  <w:abstractNum w:abstractNumId="8" w15:restartNumberingAfterBreak="0">
     <w:nsid w:val="3B1B45D6"/>
     <w:multiLevelType w:val="hybridMultilevel"/>
     <w:tmpl w:val="BE241954"/>
@@ -1820,25 +2491,31 @@
     </w:lvl>
   </w:abstractNum>
   <w:num w:numId="1">
-    <w:abstractNumId w:val="4"/>
+    <w:abstractNumId w:val="6"/>
   </w:num>
   <w:num w:numId="2">
-    <w:abstractNumId w:val="1"/>
+    <w:abstractNumId w:val="2"/>
   </w:num>
   <w:num w:numId="3">
-    <w:abstractNumId w:val="5"/>
+    <w:abstractNumId w:val="7"/>
   </w:num>
   <w:num w:numId="4">
-    <w:abstractNumId w:val="2"/>
+    <w:abstractNumId w:val="3"/>
   </w:num>
   <w:num w:numId="5">
     <w:abstractNumId w:val="0"/>
   </w:num>
   <w:num w:numId="6">
-    <w:abstractNumId w:val="3"/>
+    <w:abstractNumId w:val="5"/>
   </w:num>
   <w:num w:numId="7">
-    <w:abstractNumId w:val="6"/>
+    <w:abstractNumId w:val="8"/>
+  </w:num>
+  <w:num w:numId="8">
+    <w:abstractNumId w:val="1"/>
+  </w:num>
+  <w:num w:numId="9">
+    <w:abstractNumId w:val="4"/>
   </w:num>
 </w:numbering>
 </file>

</xml_diff>

<commit_message>
Update the update log
</commit_message>
<xml_diff>
--- a/documents/Swift Update Log.docx
+++ b/documents/Swift Update Log.docx
@@ -90,12 +90,422 @@
         <w:t>. With your help we can continue to serve up helpful data for all NEON teams.</w:t>
       </w:r>
     </w:p>
-    <w:p>
-      <w:r>
-        <w:rPr>
-          <w:b/>
-          <w:bCs/>
-        </w:rPr>
+    <w:p/>
+    <w:p>
+      <w:r>
+        <w:t>0.10.0 – 2021-07-21</w:t>
+      </w:r>
+    </w:p>
+    <w:p>
+      <w:pPr>
+        <w:pStyle w:val="ListParagraph"/>
+        <w:numPr>
+          <w:ilvl w:val="0"/>
+          <w:numId w:val="10"/>
+        </w:numPr>
+      </w:pPr>
+      <w:r>
+        <w:rPr>
+          <w:b/>
+          <w:bCs/>
+        </w:rPr>
+        <w:t xml:space="preserve">New Feature: </w:t>
+      </w:r>
+      <w:r>
+        <w:rPr>
+          <w:b/>
+          <w:bCs/>
+          <w:i/>
+          <w:iCs/>
+        </w:rPr>
+        <w:t>Eddy QFQM – Micro and Macro Views</w:t>
+      </w:r>
+    </w:p>
+    <w:p>
+      <w:pPr>
+        <w:pStyle w:val="ListParagraph"/>
+        <w:numPr>
+          <w:ilvl w:val="1"/>
+          <w:numId w:val="10"/>
+        </w:numPr>
+      </w:pPr>
+      <w:r>
+        <w:rPr>
+          <w:b/>
+          <w:bCs/>
+        </w:rPr>
+        <w:t>Micro View</w:t>
+      </w:r>
+    </w:p>
+    <w:p>
+      <w:pPr>
+        <w:pStyle w:val="ListParagraph"/>
+        <w:numPr>
+          <w:ilvl w:val="2"/>
+          <w:numId w:val="10"/>
+        </w:numPr>
+      </w:pPr>
+      <w:r>
+        <w:t xml:space="preserve">This </w:t>
+      </w:r>
+      <w:r>
+        <w:rPr>
+          <w:i/>
+          <w:iCs/>
+        </w:rPr>
+        <w:t>new</w:t>
+      </w:r>
+      <w:r>
+        <w:t xml:space="preserve"> “subtab” of the Eddy QFQM tab is what was previously the “Eddy QFQM” tab. As this is largely a more drilled down look at QFQM data, it’s been renamed the “Micro View” to make room for the latest development from the QFQM data. No new updates for this version</w:t>
+      </w:r>
+      <w:r>
+        <w:t xml:space="preserve"> of Swift.</w:t>
+      </w:r>
+    </w:p>
+    <w:p>
+      <w:pPr>
+        <w:pStyle w:val="ListParagraph"/>
+        <w:numPr>
+          <w:ilvl w:val="1"/>
+          <w:numId w:val="10"/>
+        </w:numPr>
+      </w:pPr>
+      <w:r>
+        <w:rPr>
+          <w:b/>
+          <w:bCs/>
+        </w:rPr>
+        <w:t>Macro View</w:t>
+      </w:r>
+    </w:p>
+    <w:p>
+      <w:pPr>
+        <w:pStyle w:val="ListParagraph"/>
+        <w:numPr>
+          <w:ilvl w:val="2"/>
+          <w:numId w:val="10"/>
+        </w:numPr>
+      </w:pPr>
+      <w:r>
+        <w:rPr>
+          <w:b/>
+          <w:bCs/>
+        </w:rPr>
+        <w:t>Background</w:t>
+      </w:r>
+      <w:r>
+        <w:t xml:space="preserve">: The Macro View </w:t>
+      </w:r>
+      <w:r>
+        <w:t>sub</w:t>
+      </w:r>
+      <w:r>
+        <w:t xml:space="preserve">tab is a larger scale </w:t>
+      </w:r>
+      <w:r>
+        <w:t>over</w:t>
+      </w:r>
+      <w:r>
+        <w:t xml:space="preserve">view of the QFQM data, reporting on just core the ECTE data products: </w:t>
+      </w:r>
+      <w:r>
+        <w:t>rtioMoleDryCo2, rtioMoleDryH2o, tempAi</w:t>
+      </w:r>
+      <w:r>
+        <w:t>r</w:t>
+      </w:r>
+      <w:r>
+        <w:t>,</w:t>
+      </w:r>
+      <w:r>
+        <w:t xml:space="preserve"> and </w:t>
+      </w:r>
+      <w:r>
+        <w:t>veloZaxsErth</w:t>
+      </w:r>
+      <w:r>
+        <w:t xml:space="preserve">. The user interface is partly interactive, pulling down available data from S3 and updating the Year field dynamically. </w:t>
+      </w:r>
+    </w:p>
+    <w:p>
+      <w:pPr>
+        <w:pStyle w:val="ListParagraph"/>
+        <w:numPr>
+          <w:ilvl w:val="2"/>
+          <w:numId w:val="10"/>
+        </w:numPr>
+        <w:rPr>
+          <w:b/>
+          <w:bCs/>
+        </w:rPr>
+      </w:pPr>
+      <w:r>
+        <w:rPr>
+          <w:b/>
+          <w:bCs/>
+        </w:rPr>
+        <w:t>How to use this tab</w:t>
+      </w:r>
+      <w:r>
+        <w:rPr>
+          <w:b/>
+          <w:bCs/>
+        </w:rPr>
+        <w:t>:</w:t>
+      </w:r>
+      <w:r>
+        <w:t xml:space="preserve"> Use the input selectors to </w:t>
+      </w:r>
+      <w:r>
+        <w:t>choose</w:t>
+      </w:r>
+      <w:r>
+        <w:t xml:space="preserve"> the SiteID, Year, EC System (currently the only option is ECTE), and Terms (these are the “eddy4R terms”, </w:t>
+      </w:r>
+      <w:r>
+        <w:t>i.e.</w:t>
+      </w:r>
+      <w:r>
+        <w:t xml:space="preserve"> </w:t>
+      </w:r>
+      <w:r>
+        <w:t>rtioMoleDryCo2</w:t>
+      </w:r>
+      <w:r>
+        <w:t xml:space="preserve">). Once you change a variable the graphs will automatically regenerate based upon the inputs. The graphs are heat maps of quality flagging with the </w:t>
+      </w:r>
+      <w:r>
+        <w:rPr>
+          <w:b/>
+          <w:bCs/>
+        </w:rPr>
+        <w:t>qf</w:t>
+      </w:r>
+      <w:r>
+        <w:t xml:space="preserve"> field being a ratio of the number of flags raised for that variable. There’s a daily range of 0 to 48 flags, the number of flags is converted to a fraction of the total possible, such that, when the</w:t>
+      </w:r>
+      <w:r>
+        <w:rPr>
+          <w:b/>
+          <w:bCs/>
+        </w:rPr>
+        <w:t xml:space="preserve"> </w:t>
+      </w:r>
+      <w:r>
+        <w:rPr>
+          <w:b/>
+          <w:bCs/>
+        </w:rPr>
+        <w:t>qf</w:t>
+      </w:r>
+      <w:r>
+        <w:t xml:space="preserve"> </w:t>
+      </w:r>
+      <w:r>
+        <w:t>field is 1.00, 100% of the data had this individual flag raised (</w:t>
+      </w:r>
+      <w:r>
+        <w:rPr>
+          <w:b/>
+          <w:bCs/>
+        </w:rPr>
+        <w:t>qf</w:t>
+      </w:r>
+      <w:r>
+        <w:t xml:space="preserve"> </w:t>
+      </w:r>
+      <w:r>
+        <w:t xml:space="preserve">of .45, meaning 45% of the days data had this flag). </w:t>
+      </w:r>
+    </w:p>
+    <w:p>
+      <w:pPr>
+        <w:pStyle w:val="ListParagraph"/>
+        <w:numPr>
+          <w:ilvl w:val="2"/>
+          <w:numId w:val="10"/>
+        </w:numPr>
+        <w:rPr>
+          <w:rFonts w:ascii="Segoe UI" w:eastAsia="Times New Roman" w:hAnsi="Segoe UI" w:cs="Segoe UI"/>
+          <w:sz w:val="21"/>
+          <w:szCs w:val="21"/>
+        </w:rPr>
+      </w:pPr>
+      <w:r>
+        <w:rPr>
+          <w:b/>
+          <w:bCs/>
+        </w:rPr>
+        <w:t>qfFinal:</w:t>
+      </w:r>
+      <w:r>
+        <w:rPr>
+          <w:b/>
+          <w:bCs/>
+          <w:i/>
+          <w:iCs/>
+        </w:rPr>
+        <w:t xml:space="preserve"> </w:t>
+      </w:r>
+      <w:r>
+        <w:t>this variable is the final quality flag for the data product (</w:t>
+      </w:r>
+      <w:proofErr w:type="gramStart"/>
+      <w:r>
+        <w:t>i.e.</w:t>
+      </w:r>
+      <w:r>
+        <w:t>.</w:t>
+      </w:r>
+      <w:proofErr w:type="gramEnd"/>
+      <w:r>
+        <w:t xml:space="preserve"> </w:t>
+      </w:r>
+      <w:r>
+        <w:t>rtioMoleDryCo</w:t>
+      </w:r>
+      <w:r>
+        <w:t xml:space="preserve">2) so if this flag is raised, the entire period of data is flagged. </w:t>
+      </w:r>
+    </w:p>
+    <w:p>
+      <w:pPr>
+        <w:pStyle w:val="ListParagraph"/>
+        <w:numPr>
+          <w:ilvl w:val="2"/>
+          <w:numId w:val="10"/>
+        </w:numPr>
+        <w:rPr>
+          <w:rFonts w:ascii="Segoe UI" w:eastAsia="Times New Roman" w:hAnsi="Segoe UI" w:cs="Segoe UI"/>
+          <w:sz w:val="21"/>
+          <w:szCs w:val="21"/>
+        </w:rPr>
+      </w:pPr>
+      <w:r>
+        <w:rPr>
+          <w:b/>
+          <w:bCs/>
+        </w:rPr>
+        <w:t>qmAlph:</w:t>
+      </w:r>
+      <w:r>
+        <w:t xml:space="preserve"> this flag </w:t>
+      </w:r>
+      <w:r>
+        <w:rPr>
+          <w:rFonts w:ascii="Segoe UI" w:eastAsia="Times New Roman" w:hAnsi="Segoe UI" w:cs="Segoe UI"/>
+          <w:sz w:val="21"/>
+          <w:szCs w:val="21"/>
+        </w:rPr>
+        <w:t>is the percent of failed plausibility quality tests</w:t>
+      </w:r>
+      <w:r>
+        <w:rPr>
+          <w:rFonts w:ascii="Segoe UI" w:eastAsia="Times New Roman" w:hAnsi="Segoe UI" w:cs="Segoe UI"/>
+          <w:sz w:val="21"/>
+          <w:szCs w:val="21"/>
+        </w:rPr>
+        <w:t xml:space="preserve"> (step, spike, etc.) that occurred</w:t>
+      </w:r>
+      <w:r>
+        <w:rPr>
+          <w:rFonts w:ascii="Segoe UI" w:eastAsia="Times New Roman" w:hAnsi="Segoe UI" w:cs="Segoe UI"/>
+          <w:sz w:val="21"/>
+          <w:szCs w:val="21"/>
+        </w:rPr>
+        <w:t xml:space="preserve"> during an aggregation period</w:t>
+      </w:r>
+      <w:r>
+        <w:rPr>
+          <w:rFonts w:ascii="Segoe UI" w:eastAsia="Times New Roman" w:hAnsi="Segoe UI" w:cs="Segoe UI"/>
+          <w:sz w:val="21"/>
+          <w:szCs w:val="21"/>
+        </w:rPr>
+        <w:t xml:space="preserve"> (30-minute windows)</w:t>
+      </w:r>
+    </w:p>
+    <w:p>
+      <w:pPr>
+        <w:pStyle w:val="ListParagraph"/>
+        <w:numPr>
+          <w:ilvl w:val="2"/>
+          <w:numId w:val="10"/>
+        </w:numPr>
+      </w:pPr>
+      <w:r>
+        <w:rPr>
+          <w:b/>
+          <w:bCs/>
+        </w:rPr>
+        <w:t>qmBeta:</w:t>
+      </w:r>
+      <w:r>
+        <w:rPr>
+          <w:rFonts w:ascii="Segoe UI" w:hAnsi="Segoe UI" w:cs="Segoe UI"/>
+          <w:sz w:val="21"/>
+          <w:szCs w:val="21"/>
+        </w:rPr>
+        <w:t xml:space="preserve"> </w:t>
+      </w:r>
+      <w:r>
+        <w:rPr>
+          <w:rFonts w:ascii="Segoe UI" w:eastAsia="Times New Roman" w:hAnsi="Segoe UI" w:cs="Segoe UI"/>
+          <w:sz w:val="21"/>
+          <w:szCs w:val="21"/>
+        </w:rPr>
+        <w:t>is raised when missing ancillary data prevents a plausibility test from being applied</w:t>
+      </w:r>
+    </w:p>
+    <w:p>
+      <w:r>
+        <w:rPr>
+          <w:noProof/>
+        </w:rPr>
+        <w:drawing>
+          <wp:inline distT="0" distB="0" distL="0" distR="0" wp14:anchorId="4A3F96E1" wp14:editId="1EA58104">
+            <wp:extent cx="6858000" cy="2019300"/>
+            <wp:effectExtent l="0" t="0" r="0" b="0"/>
+            <wp:docPr id="11" name="Picture 11"/>
+            <wp:cNvGraphicFramePr>
+              <a:graphicFrameLocks xmlns:a="http://schemas.openxmlformats.org/drawingml/2006/main" noChangeAspect="1"/>
+            </wp:cNvGraphicFramePr>
+            <a:graphic xmlns:a="http://schemas.openxmlformats.org/drawingml/2006/main">
+              <a:graphicData uri="http://schemas.openxmlformats.org/drawingml/2006/picture">
+                <pic:pic xmlns:pic="http://schemas.openxmlformats.org/drawingml/2006/picture">
+                  <pic:nvPicPr>
+                    <pic:cNvPr id="1" name=""/>
+                    <pic:cNvPicPr/>
+                  </pic:nvPicPr>
+                  <pic:blipFill>
+                    <a:blip r:embed="rId6"/>
+                    <a:stretch>
+                      <a:fillRect/>
+                    </a:stretch>
+                  </pic:blipFill>
+                  <pic:spPr>
+                    <a:xfrm>
+                      <a:off x="0" y="0"/>
+                      <a:ext cx="6858000" cy="2019300"/>
+                    </a:xfrm>
+                    <a:prstGeom prst="rect">
+                      <a:avLst/>
+                    </a:prstGeom>
+                  </pic:spPr>
+                </pic:pic>
+              </a:graphicData>
+            </a:graphic>
+          </wp:inline>
+        </w:drawing>
+      </w:r>
+    </w:p>
+    <w:p/>
+    <w:p>
+      <w:r>
+        <w:rPr>
+          <w:b/>
+          <w:bCs/>
+        </w:rPr>
+        <w:lastRenderedPageBreak/>
         <w:t>0.9.6</w:t>
       </w:r>
       <w:r>
@@ -179,6 +589,7 @@
         <w:rPr>
           <w:b/>
           <w:bCs/>
+          <w:noProof/>
         </w:rPr>
         <w:drawing>
           <wp:anchor distT="0" distB="0" distL="114300" distR="114300" simplePos="0" relativeHeight="251658240" behindDoc="0" locked="0" layoutInCell="1" allowOverlap="1" wp14:anchorId="78BE5556" wp14:editId="7B164336">
@@ -204,7 +615,7 @@
                     <pic:cNvPicPr/>
                   </pic:nvPicPr>
                   <pic:blipFill>
-                    <a:blip r:embed="rId6" cstate="print">
+                    <a:blip r:embed="rId7" cstate="print">
                       <a:extLst>
                         <a:ext uri="{28A0092B-C50C-407E-A947-70E740481C1C}">
                           <a14:useLocalDpi xmlns:a14="http://schemas.microsoft.com/office/drawing/2010/main" val="0"/>
@@ -279,6 +690,9 @@
         </w:rPr>
       </w:pPr>
       <w:r>
+        <w:rPr>
+          <w:noProof/>
+        </w:rPr>
         <w:drawing>
           <wp:anchor distT="0" distB="0" distL="114300" distR="114300" simplePos="0" relativeHeight="251659264" behindDoc="0" locked="0" layoutInCell="1" allowOverlap="1" wp14:anchorId="0815C0E9" wp14:editId="600E053D">
             <wp:simplePos x="0" y="0"/>
@@ -303,7 +717,7 @@
                     <pic:cNvPicPr/>
                   </pic:nvPicPr>
                   <pic:blipFill>
-                    <a:blip r:embed="rId7" cstate="print">
+                    <a:blip r:embed="rId8" cstate="print">
                       <a:extLst>
                         <a:ext uri="{28A0092B-C50C-407E-A947-70E740481C1C}">
                           <a14:useLocalDpi xmlns:a14="http://schemas.microsoft.com/office/drawing/2010/main" val="0"/>
@@ -336,22 +750,14 @@
         </w:drawing>
       </w:r>
       <w:r>
-        <w:t xml:space="preserve">Press this button once to start gathering data, this gathers data based upon the </w:t>
+        <w:t xml:space="preserve">Press this button once to start gathering data, this gathers data based upon the SiteID you selected and the Date Range, the other options do not require you to press this button to update the plots. However, if you want to increase the Date Range, switch </w:t>
       </w:r>
       <w:proofErr w:type="spellStart"/>
       <w:r>
-        <w:t>SiteID</w:t>
+        <w:t>SiteIDs</w:t>
       </w:r>
       <w:proofErr w:type="spellEnd"/>
       <w:r>
-        <w:t xml:space="preserve"> you selected and the Date Range, the other options do not require you to press this button to update the plots. However, if you want to increase the Date Range, switch </w:t>
-      </w:r>
-      <w:proofErr w:type="spellStart"/>
-      <w:r>
-        <w:t>SiteIDs</w:t>
-      </w:r>
-      <w:proofErr w:type="spellEnd"/>
-      <w:r>
         <w:t xml:space="preserve">, or both, you will have to press the Gather QFQM data </w:t>
       </w:r>
       <w:r>
@@ -397,6 +803,51 @@
     <w:p>
       <w:pPr>
         <w:ind w:firstLine="720"/>
+      </w:pPr>
+    </w:p>
+    <w:p>
+      <w:pPr>
+        <w:ind w:firstLine="720"/>
+        <w:rPr>
+          <w:b/>
+          <w:bCs/>
+        </w:rPr>
+      </w:pPr>
+    </w:p>
+    <w:p>
+      <w:pPr>
+        <w:ind w:firstLine="720"/>
+        <w:rPr>
+          <w:b/>
+          <w:bCs/>
+        </w:rPr>
+      </w:pPr>
+    </w:p>
+    <w:p>
+      <w:pPr>
+        <w:ind w:firstLine="720"/>
+        <w:rPr>
+          <w:b/>
+          <w:bCs/>
+        </w:rPr>
+      </w:pPr>
+    </w:p>
+    <w:p>
+      <w:pPr>
+        <w:ind w:firstLine="720"/>
+        <w:rPr>
+          <w:b/>
+          <w:bCs/>
+        </w:rPr>
+      </w:pPr>
+    </w:p>
+    <w:p>
+      <w:pPr>
+        <w:ind w:firstLine="720"/>
+        <w:rPr>
+          <w:b/>
+          <w:bCs/>
+        </w:rPr>
       </w:pPr>
     </w:p>
     <w:p>
@@ -431,6 +882,9 @@
         </w:rPr>
       </w:pPr>
       <w:r>
+        <w:rPr>
+          <w:noProof/>
+        </w:rPr>
         <w:drawing>
           <wp:inline distT="0" distB="0" distL="0" distR="0" wp14:anchorId="2BC9256E" wp14:editId="6C855DE6">
             <wp:extent cx="6858000" cy="4396105"/>
@@ -447,7 +901,7 @@
                     <pic:cNvPicPr/>
                   </pic:nvPicPr>
                   <pic:blipFill>
-                    <a:blip r:embed="rId8"/>
+                    <a:blip r:embed="rId9"/>
                     <a:stretch>
                       <a:fillRect/>
                     </a:stretch>
@@ -628,7 +1082,7 @@
                     </pic:cNvPicPr>
                   </pic:nvPicPr>
                   <pic:blipFill>
-                    <a:blip r:embed="rId9" cstate="print">
+                    <a:blip r:embed="rId10" cstate="print">
                       <a:extLst>
                         <a:ext uri="{28A0092B-C50C-407E-A947-70E740481C1C}">
                           <a14:useLocalDpi xmlns:a14="http://schemas.microsoft.com/office/drawing/2010/main" val="0"/>
@@ -805,7 +1259,7 @@
                     <pic:cNvPicPr/>
                   </pic:nvPicPr>
                   <pic:blipFill>
-                    <a:blip r:embed="rId10"/>
+                    <a:blip r:embed="rId11"/>
                     <a:stretch>
                       <a:fillRect/>
                     </a:stretch>
@@ -914,381 +1368,6 @@
             <wp:extent cx="6858000" cy="1217295"/>
             <wp:effectExtent l="0" t="0" r="0" b="1905"/>
             <wp:docPr id="7" name="Picture 7"/>
-            <wp:cNvGraphicFramePr>
-              <a:graphicFrameLocks xmlns:a="http://schemas.openxmlformats.org/drawingml/2006/main" noChangeAspect="1"/>
-            </wp:cNvGraphicFramePr>
-            <a:graphic xmlns:a="http://schemas.openxmlformats.org/drawingml/2006/main">
-              <a:graphicData uri="http://schemas.openxmlformats.org/drawingml/2006/picture">
-                <pic:pic xmlns:pic="http://schemas.openxmlformats.org/drawingml/2006/picture">
-                  <pic:nvPicPr>
-                    <pic:cNvPr id="1" name=""/>
-                    <pic:cNvPicPr/>
-                  </pic:nvPicPr>
-                  <pic:blipFill>
-                    <a:blip r:embed="rId11"/>
-                    <a:stretch>
-                      <a:fillRect/>
-                    </a:stretch>
-                  </pic:blipFill>
-                  <pic:spPr>
-                    <a:xfrm>
-                      <a:off x="0" y="0"/>
-                      <a:ext cx="6858000" cy="1217295"/>
-                    </a:xfrm>
-                    <a:prstGeom prst="rect">
-                      <a:avLst/>
-                    </a:prstGeom>
-                  </pic:spPr>
-                </pic:pic>
-              </a:graphicData>
-            </a:graphic>
-          </wp:inline>
-        </w:drawing>
-      </w:r>
-    </w:p>
-    <w:p>
-      <w:pPr>
-        <w:pStyle w:val="ListParagraph"/>
-        <w:numPr>
-          <w:ilvl w:val="0"/>
-          <w:numId w:val="4"/>
-        </w:numPr>
-      </w:pPr>
-      <w:r>
-        <w:rPr>
-          <w:b/>
-          <w:bCs/>
-        </w:rPr>
-        <w:t>Gas Cylinder Tab</w:t>
-      </w:r>
-      <w:r>
-        <w:t xml:space="preserve">: </w:t>
-      </w:r>
-      <w:r>
-        <w:t>Fixed bug where upon deleting the</w:t>
-      </w:r>
-      <w:r>
-        <w:t xml:space="preserve"> currently selected</w:t>
-      </w:r>
-      <w:r>
-        <w:t xml:space="preserve"> site in the “Select </w:t>
-      </w:r>
-      <w:proofErr w:type="spellStart"/>
-      <w:r>
-        <w:t>SiteID</w:t>
-      </w:r>
-      <w:proofErr w:type="spellEnd"/>
-      <w:r>
-        <w:t xml:space="preserve">” input would crash the app. </w:t>
-      </w:r>
-    </w:p>
-    <w:p>
-      <w:r>
-        <w:rPr>
-          <w:b/>
-          <w:bCs/>
-        </w:rPr>
-        <w:t>0.9.2</w:t>
-      </w:r>
-      <w:r>
-        <w:t xml:space="preserve"> – </w:t>
-      </w:r>
-      <w:r>
-        <w:rPr>
-          <w:i/>
-          <w:iCs/>
-        </w:rPr>
-        <w:t>2021-03-03</w:t>
-      </w:r>
-    </w:p>
-    <w:p>
-      <w:pPr>
-        <w:pStyle w:val="ListParagraph"/>
-        <w:numPr>
-          <w:ilvl w:val="0"/>
-          <w:numId w:val="3"/>
-        </w:numPr>
-      </w:pPr>
-      <w:r>
-        <w:rPr>
-          <w:b/>
-          <w:bCs/>
-        </w:rPr>
-        <w:t>Home Tab</w:t>
-      </w:r>
-      <w:r>
-        <w:t xml:space="preserve">: </w:t>
-      </w:r>
-      <w:r>
-        <w:t>Adding change log to home tab for users to easily access latest changes</w:t>
-      </w:r>
-    </w:p>
-    <w:p>
-      <w:r>
-        <w:rPr>
-          <w:b/>
-          <w:bCs/>
-        </w:rPr>
-        <w:t>0.9.1</w:t>
-      </w:r>
-      <w:r>
-        <w:t xml:space="preserve"> –</w:t>
-      </w:r>
-      <w:r>
-        <w:t xml:space="preserve"> </w:t>
-      </w:r>
-      <w:r>
-        <w:rPr>
-          <w:i/>
-          <w:iCs/>
-        </w:rPr>
-        <w:t>2021-03-03</w:t>
-      </w:r>
-    </w:p>
-    <w:p>
-      <w:pPr>
-        <w:pStyle w:val="ListParagraph"/>
-        <w:numPr>
-          <w:ilvl w:val="0"/>
-          <w:numId w:val="2"/>
-        </w:numPr>
-      </w:pPr>
-      <w:r>
-        <w:rPr>
-          <w:b/>
-          <w:bCs/>
-        </w:rPr>
-        <w:t>Overall</w:t>
-      </w:r>
-      <w:r>
-        <w:t xml:space="preserve">: </w:t>
-      </w:r>
-      <w:r>
-        <w:t xml:space="preserve">Fixed library calls on den-prodshiny-1, </w:t>
-      </w:r>
-      <w:proofErr w:type="gramStart"/>
-      <w:r>
-        <w:t>aws</w:t>
-      </w:r>
-      <w:r>
-        <w:t>.s</w:t>
-      </w:r>
-      <w:proofErr w:type="gramEnd"/>
-      <w:r>
-        <w:t>3</w:t>
-      </w:r>
-      <w:r>
-        <w:t xml:space="preserve"> libraries could not be installed on server</w:t>
-      </w:r>
-    </w:p>
-    <w:p>
-      <w:pPr>
-        <w:pStyle w:val="ListParagraph"/>
-        <w:numPr>
-          <w:ilvl w:val="1"/>
-          <w:numId w:val="2"/>
-        </w:numPr>
-      </w:pPr>
-      <w:r>
-        <w:t>This update will only be applied to the shiny server stack, not the ISSOM stack</w:t>
-      </w:r>
-    </w:p>
-    <w:p>
-      <w:r>
-        <w:rPr>
-          <w:b/>
-          <w:bCs/>
-        </w:rPr>
-        <w:t>0.9.0</w:t>
-      </w:r>
-      <w:r>
-        <w:t xml:space="preserve"> – </w:t>
-      </w:r>
-      <w:r>
-        <w:rPr>
-          <w:i/>
-          <w:iCs/>
-        </w:rPr>
-        <w:t>2021-03-02</w:t>
-      </w:r>
-    </w:p>
-    <w:p>
-      <w:pPr>
-        <w:pStyle w:val="ListParagraph"/>
-        <w:numPr>
-          <w:ilvl w:val="0"/>
-          <w:numId w:val="1"/>
-        </w:numPr>
-      </w:pPr>
-      <w:r>
-        <w:rPr>
-          <w:b/>
-          <w:bCs/>
-        </w:rPr>
-        <w:t>Overall</w:t>
-      </w:r>
-      <w:r>
-        <w:t>: Adding padding around all tables in the app</w:t>
-      </w:r>
-    </w:p>
-    <w:p>
-      <w:pPr>
-        <w:pStyle w:val="ListParagraph"/>
-        <w:numPr>
-          <w:ilvl w:val="0"/>
-          <w:numId w:val="1"/>
-        </w:numPr>
-      </w:pPr>
-      <w:r>
-        <w:rPr>
-          <w:b/>
-          <w:bCs/>
-        </w:rPr>
-        <w:t>Overall</w:t>
-      </w:r>
-      <w:r>
-        <w:t>: Changed all plot point colors to be more visible in dark mode</w:t>
-      </w:r>
-    </w:p>
-    <w:p>
-      <w:pPr>
-        <w:pStyle w:val="ListParagraph"/>
-        <w:numPr>
-          <w:ilvl w:val="0"/>
-          <w:numId w:val="1"/>
-        </w:numPr>
-        <w:rPr>
-          <w:i/>
-          <w:iCs/>
-        </w:rPr>
-      </w:pPr>
-      <w:r>
-        <w:rPr>
-          <w:b/>
-          <w:bCs/>
-        </w:rPr>
-        <w:t>Overall</w:t>
-      </w:r>
-      <w:r>
-        <w:t xml:space="preserve">: Change text size, face, and color for </w:t>
-      </w:r>
-      <w:proofErr w:type="spellStart"/>
-      <w:r>
-        <w:t>selectInputs</w:t>
-      </w:r>
-      <w:proofErr w:type="spellEnd"/>
-      <w:r>
-        <w:t xml:space="preserve"> so that text is clearer when selecting an option.</w:t>
-      </w:r>
-    </w:p>
-    <w:p>
-      <w:pPr>
-        <w:ind w:left="1080"/>
-        <w:rPr>
-          <w:i/>
-          <w:iCs/>
-        </w:rPr>
-      </w:pPr>
-    </w:p>
-    <w:p>
-      <w:pPr>
-        <w:ind w:left="1080"/>
-        <w:rPr>
-          <w:i/>
-          <w:iCs/>
-        </w:rPr>
-      </w:pPr>
-    </w:p>
-    <w:p>
-      <w:pPr>
-        <w:ind w:left="1080"/>
-        <w:rPr>
-          <w:i/>
-          <w:iCs/>
-        </w:rPr>
-      </w:pPr>
-    </w:p>
-    <w:p>
-      <w:pPr>
-        <w:ind w:left="1080"/>
-        <w:rPr>
-          <w:i/>
-          <w:iCs/>
-        </w:rPr>
-      </w:pPr>
-    </w:p>
-    <w:p>
-      <w:pPr>
-        <w:ind w:left="1080"/>
-        <w:rPr>
-          <w:i/>
-          <w:iCs/>
-        </w:rPr>
-      </w:pPr>
-    </w:p>
-    <w:p>
-      <w:pPr>
-        <w:ind w:left="1080"/>
-        <w:rPr>
-          <w:i/>
-          <w:iCs/>
-        </w:rPr>
-      </w:pPr>
-    </w:p>
-    <w:p>
-      <w:pPr>
-        <w:ind w:left="1080"/>
-      </w:pPr>
-      <w:r>
-        <w:rPr>
-          <w:i/>
-          <w:iCs/>
-        </w:rPr>
-        <w:lastRenderedPageBreak/>
-        <w:t>Before:</w:t>
-      </w:r>
-      <w:r>
-        <w:t xml:space="preserve"> </w:t>
-      </w:r>
-      <w:r>
-        <w:tab/>
-      </w:r>
-      <w:r>
-        <w:tab/>
-      </w:r>
-      <w:r>
-        <w:tab/>
-      </w:r>
-      <w:r>
-        <w:tab/>
-      </w:r>
-      <w:r>
-        <w:tab/>
-      </w:r>
-      <w:r>
-        <w:rPr>
-          <w:i/>
-          <w:iCs/>
-        </w:rPr>
-        <w:t>After:</w:t>
-      </w:r>
-      <w:r>
-        <w:t xml:space="preserve"> </w:t>
-      </w:r>
-    </w:p>
-    <w:p>
-      <w:pPr>
-        <w:ind w:left="720"/>
-      </w:pPr>
-      <w:r>
-        <w:rPr>
-          <w:noProof/>
-        </w:rPr>
-        <w:drawing>
-          <wp:inline distT="0" distB="0" distL="0" distR="0" wp14:anchorId="0777E0DC" wp14:editId="1CFA1E22">
-            <wp:extent cx="2081242" cy="1553765"/>
-            <wp:effectExtent l="0" t="0" r="0" b="8890"/>
-            <wp:docPr id="1" name="Picture 1"/>
             <wp:cNvGraphicFramePr>
               <a:graphicFrameLocks xmlns:a="http://schemas.openxmlformats.org/drawingml/2006/main" noChangeAspect="1"/>
             </wp:cNvGraphicFramePr>
@@ -1308,7 +1387,7 @@
                   <pic:spPr>
                     <a:xfrm>
                       <a:off x="0" y="0"/>
-                      <a:ext cx="2118664" cy="1581703"/>
+                      <a:ext cx="6858000" cy="1217295"/>
                     </a:xfrm>
                     <a:prstGeom prst="rect">
                       <a:avLst/>
@@ -1320,18 +1399,342 @@
           </wp:inline>
         </w:drawing>
       </w:r>
-      <w:r>
-        <w:t xml:space="preserve">                      </w:t>
-      </w:r>
+    </w:p>
+    <w:p>
+      <w:pPr>
+        <w:pStyle w:val="ListParagraph"/>
+        <w:numPr>
+          <w:ilvl w:val="0"/>
+          <w:numId w:val="4"/>
+        </w:numPr>
+      </w:pPr>
+      <w:r>
+        <w:rPr>
+          <w:b/>
+          <w:bCs/>
+        </w:rPr>
+        <w:t>Gas Cylinder Tab</w:t>
+      </w:r>
+      <w:r>
+        <w:t xml:space="preserve">: </w:t>
+      </w:r>
+      <w:r>
+        <w:t>Fixed bug where upon deleting the</w:t>
+      </w:r>
+      <w:r>
+        <w:t xml:space="preserve"> currently selected</w:t>
+      </w:r>
+      <w:r>
+        <w:t xml:space="preserve"> site in the “Select SiteID” input would crash the app. </w:t>
+      </w:r>
+    </w:p>
+    <w:p>
+      <w:r>
+        <w:rPr>
+          <w:b/>
+          <w:bCs/>
+        </w:rPr>
+        <w:t>0.9.2</w:t>
+      </w:r>
+      <w:r>
+        <w:t xml:space="preserve"> – </w:t>
+      </w:r>
+      <w:r>
+        <w:rPr>
+          <w:i/>
+          <w:iCs/>
+        </w:rPr>
+        <w:t>2021-03-03</w:t>
+      </w:r>
+    </w:p>
+    <w:p>
+      <w:pPr>
+        <w:pStyle w:val="ListParagraph"/>
+        <w:numPr>
+          <w:ilvl w:val="0"/>
+          <w:numId w:val="3"/>
+        </w:numPr>
+      </w:pPr>
+      <w:r>
+        <w:rPr>
+          <w:b/>
+          <w:bCs/>
+        </w:rPr>
+        <w:t>Home Tab</w:t>
+      </w:r>
+      <w:r>
+        <w:t xml:space="preserve">: </w:t>
+      </w:r>
+      <w:r>
+        <w:t>Adding change log to home tab for users to easily access latest changes</w:t>
+      </w:r>
+    </w:p>
+    <w:p>
+      <w:r>
+        <w:rPr>
+          <w:b/>
+          <w:bCs/>
+        </w:rPr>
+        <w:t>0.9.1</w:t>
+      </w:r>
+      <w:r>
+        <w:t xml:space="preserve"> –</w:t>
+      </w:r>
+      <w:r>
+        <w:t xml:space="preserve"> </w:t>
+      </w:r>
+      <w:r>
+        <w:rPr>
+          <w:i/>
+          <w:iCs/>
+        </w:rPr>
+        <w:t>2021-03-03</w:t>
+      </w:r>
+    </w:p>
+    <w:p>
+      <w:pPr>
+        <w:pStyle w:val="ListParagraph"/>
+        <w:numPr>
+          <w:ilvl w:val="0"/>
+          <w:numId w:val="2"/>
+        </w:numPr>
+      </w:pPr>
+      <w:r>
+        <w:rPr>
+          <w:b/>
+          <w:bCs/>
+        </w:rPr>
+        <w:t>Overall</w:t>
+      </w:r>
+      <w:r>
+        <w:t xml:space="preserve">: </w:t>
+      </w:r>
+      <w:r>
+        <w:t xml:space="preserve">Fixed library calls on den-prodshiny-1, </w:t>
+      </w:r>
+      <w:proofErr w:type="gramStart"/>
+      <w:r>
+        <w:t>aws</w:t>
+      </w:r>
+      <w:r>
+        <w:t>.s</w:t>
+      </w:r>
+      <w:proofErr w:type="gramEnd"/>
+      <w:r>
+        <w:t>3</w:t>
+      </w:r>
+      <w:r>
+        <w:t xml:space="preserve"> libraries could not be installed on server</w:t>
+      </w:r>
+    </w:p>
+    <w:p>
+      <w:pPr>
+        <w:pStyle w:val="ListParagraph"/>
+        <w:numPr>
+          <w:ilvl w:val="1"/>
+          <w:numId w:val="2"/>
+        </w:numPr>
+      </w:pPr>
+      <w:r>
+        <w:t>This update will only be applied to the shiny server stack, not the ISSOM stack</w:t>
+      </w:r>
+    </w:p>
+    <w:p>
+      <w:r>
+        <w:rPr>
+          <w:b/>
+          <w:bCs/>
+        </w:rPr>
+        <w:t>0.9.0</w:t>
+      </w:r>
+      <w:r>
+        <w:t xml:space="preserve"> – </w:t>
+      </w:r>
+      <w:r>
+        <w:rPr>
+          <w:i/>
+          <w:iCs/>
+        </w:rPr>
+        <w:t>2021-03-02</w:t>
+      </w:r>
+    </w:p>
+    <w:p>
+      <w:pPr>
+        <w:pStyle w:val="ListParagraph"/>
+        <w:numPr>
+          <w:ilvl w:val="0"/>
+          <w:numId w:val="1"/>
+        </w:numPr>
+      </w:pPr>
+      <w:r>
+        <w:rPr>
+          <w:b/>
+          <w:bCs/>
+        </w:rPr>
+        <w:t>Overall</w:t>
+      </w:r>
+      <w:r>
+        <w:t>: Adding padding around all tables in the app</w:t>
+      </w:r>
+    </w:p>
+    <w:p>
+      <w:pPr>
+        <w:pStyle w:val="ListParagraph"/>
+        <w:numPr>
+          <w:ilvl w:val="0"/>
+          <w:numId w:val="1"/>
+        </w:numPr>
+      </w:pPr>
+      <w:r>
+        <w:rPr>
+          <w:b/>
+          <w:bCs/>
+        </w:rPr>
+        <w:t>Overall</w:t>
+      </w:r>
+      <w:r>
+        <w:t>: Changed all plot point colors to be more visible in dark mode</w:t>
+      </w:r>
+    </w:p>
+    <w:p>
+      <w:pPr>
+        <w:pStyle w:val="ListParagraph"/>
+        <w:numPr>
+          <w:ilvl w:val="0"/>
+          <w:numId w:val="1"/>
+        </w:numPr>
+        <w:rPr>
+          <w:i/>
+          <w:iCs/>
+        </w:rPr>
+      </w:pPr>
+      <w:r>
+        <w:rPr>
+          <w:b/>
+          <w:bCs/>
+        </w:rPr>
+        <w:t>Overall</w:t>
+      </w:r>
+      <w:r>
+        <w:t xml:space="preserve">: Change text size, face, and color for </w:t>
+      </w:r>
+      <w:proofErr w:type="spellStart"/>
+      <w:r>
+        <w:t>selectInputs</w:t>
+      </w:r>
+      <w:proofErr w:type="spellEnd"/>
+      <w:r>
+        <w:t xml:space="preserve"> so that text is clearer when selecting an option.</w:t>
+      </w:r>
+    </w:p>
+    <w:p>
+      <w:pPr>
+        <w:ind w:left="1080"/>
+        <w:rPr>
+          <w:i/>
+          <w:iCs/>
+        </w:rPr>
+      </w:pPr>
+    </w:p>
+    <w:p>
+      <w:pPr>
+        <w:ind w:left="1080"/>
+        <w:rPr>
+          <w:i/>
+          <w:iCs/>
+        </w:rPr>
+      </w:pPr>
+    </w:p>
+    <w:p>
+      <w:pPr>
+        <w:ind w:left="1080"/>
+        <w:rPr>
+          <w:i/>
+          <w:iCs/>
+        </w:rPr>
+      </w:pPr>
+    </w:p>
+    <w:p>
+      <w:pPr>
+        <w:ind w:left="1080"/>
+        <w:rPr>
+          <w:i/>
+          <w:iCs/>
+        </w:rPr>
+      </w:pPr>
+    </w:p>
+    <w:p>
+      <w:pPr>
+        <w:ind w:left="1080"/>
+        <w:rPr>
+          <w:i/>
+          <w:iCs/>
+        </w:rPr>
+      </w:pPr>
+    </w:p>
+    <w:p>
+      <w:pPr>
+        <w:ind w:left="1080"/>
+        <w:rPr>
+          <w:i/>
+          <w:iCs/>
+        </w:rPr>
+      </w:pPr>
+    </w:p>
+    <w:p>
+      <w:pPr>
+        <w:ind w:left="1080"/>
+      </w:pPr>
+      <w:r>
+        <w:rPr>
+          <w:i/>
+          <w:iCs/>
+        </w:rPr>
+        <w:lastRenderedPageBreak/>
+        <w:t>Before:</w:t>
+      </w:r>
+      <w:r>
+        <w:t xml:space="preserve"> </w:t>
+      </w:r>
+      <w:r>
+        <w:tab/>
+      </w:r>
+      <w:r>
+        <w:tab/>
+      </w:r>
+      <w:r>
+        <w:tab/>
+      </w:r>
+      <w:r>
+        <w:tab/>
+      </w:r>
+      <w:r>
+        <w:tab/>
+      </w:r>
+      <w:r>
+        <w:rPr>
+          <w:i/>
+          <w:iCs/>
+        </w:rPr>
+        <w:t>After:</w:t>
+      </w:r>
+      <w:r>
+        <w:t xml:space="preserve"> </w:t>
+      </w:r>
+    </w:p>
+    <w:p>
+      <w:pPr>
+        <w:ind w:left="720"/>
+      </w:pPr>
       <w:r>
         <w:rPr>
           <w:noProof/>
         </w:rPr>
         <w:drawing>
-          <wp:inline distT="0" distB="0" distL="0" distR="0" wp14:anchorId="4262B965" wp14:editId="606F36A0">
-            <wp:extent cx="2449997" cy="1583253"/>
-            <wp:effectExtent l="0" t="0" r="7620" b="0"/>
-            <wp:docPr id="4" name="Picture 4"/>
+          <wp:inline distT="0" distB="0" distL="0" distR="0" wp14:anchorId="0777E0DC" wp14:editId="1CFA1E22">
+            <wp:extent cx="2081242" cy="1553765"/>
+            <wp:effectExtent l="0" t="0" r="0" b="8890"/>
+            <wp:docPr id="1" name="Picture 1"/>
             <wp:cNvGraphicFramePr>
               <a:graphicFrameLocks xmlns:a="http://schemas.openxmlformats.org/drawingml/2006/main" noChangeAspect="1"/>
             </wp:cNvGraphicFramePr>
@@ -1351,6 +1754,49 @@
                   <pic:spPr>
                     <a:xfrm>
                       <a:off x="0" y="0"/>
+                      <a:ext cx="2118664" cy="1581703"/>
+                    </a:xfrm>
+                    <a:prstGeom prst="rect">
+                      <a:avLst/>
+                    </a:prstGeom>
+                  </pic:spPr>
+                </pic:pic>
+              </a:graphicData>
+            </a:graphic>
+          </wp:inline>
+        </w:drawing>
+      </w:r>
+      <w:r>
+        <w:t xml:space="preserve">                      </w:t>
+      </w:r>
+      <w:r>
+        <w:rPr>
+          <w:noProof/>
+        </w:rPr>
+        <w:drawing>
+          <wp:inline distT="0" distB="0" distL="0" distR="0" wp14:anchorId="4262B965" wp14:editId="606F36A0">
+            <wp:extent cx="2449997" cy="1583253"/>
+            <wp:effectExtent l="0" t="0" r="7620" b="0"/>
+            <wp:docPr id="4" name="Picture 4"/>
+            <wp:cNvGraphicFramePr>
+              <a:graphicFrameLocks xmlns:a="http://schemas.openxmlformats.org/drawingml/2006/main" noChangeAspect="1"/>
+            </wp:cNvGraphicFramePr>
+            <a:graphic xmlns:a="http://schemas.openxmlformats.org/drawingml/2006/main">
+              <a:graphicData uri="http://schemas.openxmlformats.org/drawingml/2006/picture">
+                <pic:pic xmlns:pic="http://schemas.openxmlformats.org/drawingml/2006/picture">
+                  <pic:nvPicPr>
+                    <pic:cNvPr id="1" name=""/>
+                    <pic:cNvPicPr/>
+                  </pic:nvPicPr>
+                  <pic:blipFill>
+                    <a:blip r:embed="rId14"/>
+                    <a:stretch>
+                      <a:fillRect/>
+                    </a:stretch>
+                  </pic:blipFill>
+                  <pic:spPr>
+                    <a:xfrm>
+                      <a:off x="0" y="0"/>
                       <a:ext cx="2490602" cy="1609493"/>
                     </a:xfrm>
                     <a:prstGeom prst="rect">
@@ -2418,6 +2864,119 @@
       </w:rPr>
     </w:lvl>
     <w:lvl w:ilvl="3" w:tplc="04090001" w:tentative="1">
+      <w:start w:val="1"/>
+      <w:numFmt w:val="bullet"/>
+      <w:lvlText w:val=""/>
+      <w:lvlJc w:val="left"/>
+      <w:pPr>
+        <w:ind w:left="3240" w:hanging="360"/>
+      </w:pPr>
+      <w:rPr>
+        <w:rFonts w:ascii="Symbol" w:hAnsi="Symbol" w:hint="default"/>
+      </w:rPr>
+    </w:lvl>
+    <w:lvl w:ilvl="4" w:tplc="04090003" w:tentative="1">
+      <w:start w:val="1"/>
+      <w:numFmt w:val="bullet"/>
+      <w:lvlText w:val="o"/>
+      <w:lvlJc w:val="left"/>
+      <w:pPr>
+        <w:ind w:left="3960" w:hanging="360"/>
+      </w:pPr>
+      <w:rPr>
+        <w:rFonts w:ascii="Courier New" w:hAnsi="Courier New" w:cs="Courier New" w:hint="default"/>
+      </w:rPr>
+    </w:lvl>
+    <w:lvl w:ilvl="5" w:tplc="04090005" w:tentative="1">
+      <w:start w:val="1"/>
+      <w:numFmt w:val="bullet"/>
+      <w:lvlText w:val=""/>
+      <w:lvlJc w:val="left"/>
+      <w:pPr>
+        <w:ind w:left="4680" w:hanging="360"/>
+      </w:pPr>
+      <w:rPr>
+        <w:rFonts w:ascii="Wingdings" w:hAnsi="Wingdings" w:hint="default"/>
+      </w:rPr>
+    </w:lvl>
+    <w:lvl w:ilvl="6" w:tplc="04090001" w:tentative="1">
+      <w:start w:val="1"/>
+      <w:numFmt w:val="bullet"/>
+      <w:lvlText w:val=""/>
+      <w:lvlJc w:val="left"/>
+      <w:pPr>
+        <w:ind w:left="5400" w:hanging="360"/>
+      </w:pPr>
+      <w:rPr>
+        <w:rFonts w:ascii="Symbol" w:hAnsi="Symbol" w:hint="default"/>
+      </w:rPr>
+    </w:lvl>
+    <w:lvl w:ilvl="7" w:tplc="04090003" w:tentative="1">
+      <w:start w:val="1"/>
+      <w:numFmt w:val="bullet"/>
+      <w:lvlText w:val="o"/>
+      <w:lvlJc w:val="left"/>
+      <w:pPr>
+        <w:ind w:left="6120" w:hanging="360"/>
+      </w:pPr>
+      <w:rPr>
+        <w:rFonts w:ascii="Courier New" w:hAnsi="Courier New" w:cs="Courier New" w:hint="default"/>
+      </w:rPr>
+    </w:lvl>
+    <w:lvl w:ilvl="8" w:tplc="04090005" w:tentative="1">
+      <w:start w:val="1"/>
+      <w:numFmt w:val="bullet"/>
+      <w:lvlText w:val=""/>
+      <w:lvlJc w:val="left"/>
+      <w:pPr>
+        <w:ind w:left="6840" w:hanging="360"/>
+      </w:pPr>
+      <w:rPr>
+        <w:rFonts w:ascii="Wingdings" w:hAnsi="Wingdings" w:hint="default"/>
+      </w:rPr>
+    </w:lvl>
+  </w:abstractNum>
+  <w:abstractNum w:abstractNumId="9" w15:restartNumberingAfterBreak="0">
+    <w:nsid w:val="66B041F2"/>
+    <w:multiLevelType w:val="hybridMultilevel"/>
+    <w:tmpl w:val="48600458"/>
+    <w:lvl w:ilvl="0" w:tplc="04090001">
+      <w:start w:val="1"/>
+      <w:numFmt w:val="bullet"/>
+      <w:lvlText w:val=""/>
+      <w:lvlJc w:val="left"/>
+      <w:pPr>
+        <w:ind w:left="1080" w:hanging="360"/>
+      </w:pPr>
+      <w:rPr>
+        <w:rFonts w:ascii="Symbol" w:hAnsi="Symbol" w:hint="default"/>
+      </w:rPr>
+    </w:lvl>
+    <w:lvl w:ilvl="1" w:tplc="04090003">
+      <w:start w:val="1"/>
+      <w:numFmt w:val="bullet"/>
+      <w:lvlText w:val="o"/>
+      <w:lvlJc w:val="left"/>
+      <w:pPr>
+        <w:ind w:left="1800" w:hanging="360"/>
+      </w:pPr>
+      <w:rPr>
+        <w:rFonts w:ascii="Courier New" w:hAnsi="Courier New" w:cs="Courier New" w:hint="default"/>
+      </w:rPr>
+    </w:lvl>
+    <w:lvl w:ilvl="2" w:tplc="04090005">
+      <w:start w:val="1"/>
+      <w:numFmt w:val="bullet"/>
+      <w:lvlText w:val=""/>
+      <w:lvlJc w:val="left"/>
+      <w:pPr>
+        <w:ind w:left="2520" w:hanging="360"/>
+      </w:pPr>
+      <w:rPr>
+        <w:rFonts w:ascii="Wingdings" w:hAnsi="Wingdings" w:hint="default"/>
+      </w:rPr>
+    </w:lvl>
+    <w:lvl w:ilvl="3" w:tplc="04090001">
       <w:start w:val="1"/>
       <w:numFmt w:val="bullet"/>
       <w:lvlText w:val=""/>
@@ -2516,6 +3075,9 @@
   </w:num>
   <w:num w:numId="9">
     <w:abstractNumId w:val="4"/>
+  </w:num>
+  <w:num w:numId="10">
+    <w:abstractNumId w:val="9"/>
   </w:num>
 </w:numbering>
 </file>

</xml_diff>

<commit_message>
update log and sort timestamps but survey time
</commit_message>
<xml_diff>
--- a/documents/Swift Update Log.docx
+++ b/documents/Swift Update Log.docx
@@ -93,7 +93,7 @@
     <w:p/>
     <w:p>
       <w:r>
-        <w:t>0.10.0 – 2021-07-21</w:t>
+        <w:t>0.11.0 – 2021-08-17</w:t>
       </w:r>
     </w:p>
     <w:p>
@@ -101,65 +101,30 @@
         <w:pStyle w:val="ListParagraph"/>
         <w:numPr>
           <w:ilvl w:val="0"/>
-          <w:numId w:val="10"/>
-        </w:numPr>
-      </w:pPr>
-      <w:r>
-        <w:rPr>
-          <w:b/>
-          <w:bCs/>
-        </w:rPr>
-        <w:t xml:space="preserve">New Feature: </w:t>
-      </w:r>
-      <w:r>
+          <w:numId w:val="11"/>
+        </w:numPr>
         <w:rPr>
           <w:b/>
           <w:bCs/>
           <w:i/>
           <w:iCs/>
         </w:rPr>
-        <w:t>Eddy QFQM – Micro and Macro Views</w:t>
-      </w:r>
-    </w:p>
-    <w:p>
-      <w:pPr>
-        <w:pStyle w:val="ListParagraph"/>
-        <w:numPr>
-          <w:ilvl w:val="1"/>
-          <w:numId w:val="10"/>
-        </w:numPr>
-      </w:pPr>
-      <w:r>
-        <w:rPr>
-          <w:b/>
-          <w:bCs/>
-        </w:rPr>
-        <w:t>Micro View</w:t>
-      </w:r>
-    </w:p>
-    <w:p>
-      <w:pPr>
-        <w:pStyle w:val="ListParagraph"/>
-        <w:numPr>
-          <w:ilvl w:val="2"/>
-          <w:numId w:val="10"/>
-        </w:numPr>
-      </w:pPr>
-      <w:r>
-        <w:t xml:space="preserve">This </w:t>
-      </w:r>
-      <w:r>
-        <w:rPr>
+      </w:pPr>
+      <w:r>
+        <w:rPr>
+          <w:b/>
+          <w:bCs/>
+        </w:rPr>
+        <w:t xml:space="preserve">Update Feature: </w:t>
+      </w:r>
+      <w:r>
+        <w:rPr>
+          <w:b/>
+          <w:bCs/>
           <w:i/>
           <w:iCs/>
         </w:rPr>
-        <w:t>new</w:t>
-      </w:r>
-      <w:r>
-        <w:t xml:space="preserve"> “subtab” of the Eddy QFQM tab is what was previously the “Eddy QFQM” tab. As this is largely a more drilled down look at QFQM data, it’s been renamed the “Micro View” to make room for the latest development from the QFQM data. No new updates for this version</w:t>
-      </w:r>
-      <w:r>
-        <w:t xml:space="preserve"> of Swift.</w:t>
+        <w:t>Timestamp Checker</w:t>
       </w:r>
     </w:p>
     <w:p>
@@ -167,305 +132,78 @@
         <w:pStyle w:val="ListParagraph"/>
         <w:numPr>
           <w:ilvl w:val="1"/>
-          <w:numId w:val="10"/>
-        </w:numPr>
-      </w:pPr>
-      <w:r>
-        <w:rPr>
-          <w:b/>
-          <w:bCs/>
-        </w:rPr>
-        <w:t>Macro View</w:t>
-      </w:r>
-    </w:p>
-    <w:p>
-      <w:pPr>
-        <w:pStyle w:val="ListParagraph"/>
-        <w:numPr>
-          <w:ilvl w:val="2"/>
-          <w:numId w:val="10"/>
-        </w:numPr>
-      </w:pPr>
-      <w:r>
-        <w:rPr>
-          <w:b/>
-          <w:bCs/>
-        </w:rPr>
-        <w:t>Background</w:t>
-      </w:r>
-      <w:r>
-        <w:t xml:space="preserve">: The Macro View </w:t>
-      </w:r>
-      <w:r>
-        <w:t>sub</w:t>
-      </w:r>
-      <w:r>
-        <w:t xml:space="preserve">tab is a larger scale </w:t>
-      </w:r>
-      <w:r>
-        <w:t>over</w:t>
-      </w:r>
-      <w:r>
-        <w:t xml:space="preserve">view of the QFQM data, reporting on just core the ECTE data products: </w:t>
-      </w:r>
-      <w:r>
-        <w:t>rtioMoleDryCo2, rtioMoleDryH2o, tempAi</w:t>
-      </w:r>
-      <w:r>
-        <w:t>r</w:t>
-      </w:r>
-      <w:r>
-        <w:t>,</w:t>
-      </w:r>
-      <w:r>
-        <w:t xml:space="preserve"> and </w:t>
-      </w:r>
-      <w:r>
-        <w:t>veloZaxsErth</w:t>
-      </w:r>
-      <w:r>
-        <w:t xml:space="preserve">. The user interface is partly interactive, pulling down available data from S3 and updating the Year field dynamically. </w:t>
-      </w:r>
-    </w:p>
-    <w:p>
-      <w:pPr>
-        <w:pStyle w:val="ListParagraph"/>
-        <w:numPr>
-          <w:ilvl w:val="2"/>
-          <w:numId w:val="10"/>
-        </w:numPr>
-        <w:rPr>
-          <w:b/>
-          <w:bCs/>
-        </w:rPr>
-      </w:pPr>
-      <w:r>
-        <w:rPr>
-          <w:b/>
-          <w:bCs/>
-        </w:rPr>
-        <w:t>How to use this tab</w:t>
-      </w:r>
-      <w:r>
-        <w:rPr>
-          <w:b/>
-          <w:bCs/>
-        </w:rPr>
-        <w:t>:</w:t>
-      </w:r>
-      <w:r>
-        <w:t xml:space="preserve"> Use the input selectors to </w:t>
-      </w:r>
-      <w:r>
-        <w:t>choose</w:t>
-      </w:r>
-      <w:r>
-        <w:t xml:space="preserve"> the SiteID, Year, EC System (currently the only option is ECTE), and Terms (these are the “eddy4R terms”, </w:t>
-      </w:r>
-      <w:r>
-        <w:t>i.e.</w:t>
-      </w:r>
-      <w:r>
-        <w:t xml:space="preserve"> </w:t>
-      </w:r>
-      <w:r>
-        <w:t>rtioMoleDryCo2</w:t>
-      </w:r>
-      <w:r>
-        <w:t xml:space="preserve">). Once you change a variable the graphs will automatically regenerate based upon the inputs. The graphs are heat maps of quality flagging with the </w:t>
-      </w:r>
-      <w:r>
-        <w:rPr>
-          <w:b/>
-          <w:bCs/>
-        </w:rPr>
-        <w:t>qf</w:t>
-      </w:r>
-      <w:r>
-        <w:t xml:space="preserve"> field being a ratio of the number of flags raised for that variable. There’s a daily range of 0 to 48 flags, the number of flags is converted to a fraction of the total possible, such that, when the</w:t>
-      </w:r>
-      <w:r>
-        <w:rPr>
-          <w:b/>
-          <w:bCs/>
-        </w:rPr>
-        <w:t xml:space="preserve"> </w:t>
-      </w:r>
-      <w:r>
-        <w:rPr>
-          <w:b/>
-          <w:bCs/>
-        </w:rPr>
-        <w:t>qf</w:t>
-      </w:r>
-      <w:r>
-        <w:t xml:space="preserve"> </w:t>
-      </w:r>
-      <w:r>
-        <w:t>field is 1.00, 100% of the data had this individual flag raised (</w:t>
-      </w:r>
-      <w:r>
-        <w:rPr>
-          <w:b/>
-          <w:bCs/>
-        </w:rPr>
-        <w:t>qf</w:t>
-      </w:r>
-      <w:r>
-        <w:t xml:space="preserve"> </w:t>
-      </w:r>
-      <w:r>
-        <w:t xml:space="preserve">of .45, meaning 45% of the days data had this flag). </w:t>
-      </w:r>
-    </w:p>
-    <w:p>
-      <w:pPr>
-        <w:pStyle w:val="ListParagraph"/>
-        <w:numPr>
-          <w:ilvl w:val="2"/>
-          <w:numId w:val="10"/>
-        </w:numPr>
-        <w:rPr>
-          <w:rFonts w:ascii="Segoe UI" w:eastAsia="Times New Roman" w:hAnsi="Segoe UI" w:cs="Segoe UI"/>
-          <w:sz w:val="21"/>
-          <w:szCs w:val="21"/>
-        </w:rPr>
-      </w:pPr>
-      <w:r>
-        <w:rPr>
-          <w:b/>
-          <w:bCs/>
-        </w:rPr>
-        <w:t>qfFinal:</w:t>
-      </w:r>
-      <w:r>
+          <w:numId w:val="11"/>
+        </w:numPr>
         <w:rPr>
           <w:b/>
           <w:bCs/>
           <w:i/>
           <w:iCs/>
         </w:rPr>
-        <w:t xml:space="preserve"> </w:t>
-      </w:r>
-      <w:r>
-        <w:t>this variable is the final quality flag for the data product (</w:t>
-      </w:r>
+      </w:pPr>
+      <w:r>
+        <w:t>What’s new? The update uses an updated algorithm that runs a time check once an hour. This will provide more up to date information on the timestamp delay and reduce the number of false positives and negatives.</w:t>
+      </w:r>
+    </w:p>
+    <w:p>
+      <w:pPr>
+        <w:pStyle w:val="ListParagraph"/>
+        <w:numPr>
+          <w:ilvl w:val="1"/>
+          <w:numId w:val="11"/>
+        </w:numPr>
+        <w:rPr>
+          <w:b/>
+          <w:bCs/>
+          <w:i/>
+          <w:iCs/>
+        </w:rPr>
+      </w:pPr>
+      <w:r>
+        <w:t>New plots and new tables. The information is largely the same, but some terms have been renamed to give a better explanation of what each number means.</w:t>
+      </w:r>
+    </w:p>
+    <w:p>
+      <w:pPr>
+        <w:pStyle w:val="ListParagraph"/>
+        <w:numPr>
+          <w:ilvl w:val="1"/>
+          <w:numId w:val="11"/>
+        </w:numPr>
+        <w:rPr>
+          <w:b/>
+          <w:bCs/>
+          <w:i/>
+          <w:iCs/>
+        </w:rPr>
+      </w:pPr>
       <w:proofErr w:type="gramStart"/>
       <w:r>
-        <w:t>i.e.</w:t>
-      </w:r>
-      <w:r>
-        <w:t>.</w:t>
+        <w:t>Plans for the future</w:t>
       </w:r>
       <w:proofErr w:type="gramEnd"/>
       <w:r>
-        <w:t xml:space="preserve"> </w:t>
-      </w:r>
-      <w:r>
-        <w:t>rtioMoleDryCo</w:t>
-      </w:r>
-      <w:r>
-        <w:t xml:space="preserve">2) so if this flag is raised, the entire period of data is flagged. </w:t>
-      </w:r>
-    </w:p>
-    <w:p>
-      <w:pPr>
-        <w:pStyle w:val="ListParagraph"/>
-        <w:numPr>
-          <w:ilvl w:val="2"/>
-          <w:numId w:val="10"/>
-        </w:numPr>
-        <w:rPr>
-          <w:rFonts w:ascii="Segoe UI" w:eastAsia="Times New Roman" w:hAnsi="Segoe UI" w:cs="Segoe UI"/>
-          <w:sz w:val="21"/>
-          <w:szCs w:val="21"/>
-        </w:rPr>
-      </w:pPr>
-      <w:r>
-        <w:rPr>
-          <w:b/>
-          <w:bCs/>
-        </w:rPr>
-        <w:t>qmAlph:</w:t>
-      </w:r>
-      <w:r>
-        <w:t xml:space="preserve"> this flag </w:t>
-      </w:r>
-      <w:r>
-        <w:rPr>
-          <w:rFonts w:ascii="Segoe UI" w:eastAsia="Times New Roman" w:hAnsi="Segoe UI" w:cs="Segoe UI"/>
-          <w:sz w:val="21"/>
-          <w:szCs w:val="21"/>
-        </w:rPr>
-        <w:t>is the percent of failed plausibility quality tests</w:t>
-      </w:r>
-      <w:r>
-        <w:rPr>
-          <w:rFonts w:ascii="Segoe UI" w:eastAsia="Times New Roman" w:hAnsi="Segoe UI" w:cs="Segoe UI"/>
-          <w:sz w:val="21"/>
-          <w:szCs w:val="21"/>
-        </w:rPr>
-        <w:t xml:space="preserve"> (step, spike, etc.) that occurred</w:t>
-      </w:r>
-      <w:r>
-        <w:rPr>
-          <w:rFonts w:ascii="Segoe UI" w:eastAsia="Times New Roman" w:hAnsi="Segoe UI" w:cs="Segoe UI"/>
-          <w:sz w:val="21"/>
-          <w:szCs w:val="21"/>
-        </w:rPr>
-        <w:t xml:space="preserve"> during an aggregation period</w:t>
-      </w:r>
-      <w:r>
-        <w:rPr>
-          <w:rFonts w:ascii="Segoe UI" w:eastAsia="Times New Roman" w:hAnsi="Segoe UI" w:cs="Segoe UI"/>
-          <w:sz w:val="21"/>
-          <w:szCs w:val="21"/>
-        </w:rPr>
-        <w:t xml:space="preserve"> (30-minute windows)</w:t>
-      </w:r>
-    </w:p>
-    <w:p>
-      <w:pPr>
-        <w:pStyle w:val="ListParagraph"/>
-        <w:numPr>
-          <w:ilvl w:val="2"/>
-          <w:numId w:val="10"/>
-        </w:numPr>
-      </w:pPr>
-      <w:r>
-        <w:rPr>
-          <w:b/>
-          <w:bCs/>
-        </w:rPr>
-        <w:t>qmBeta:</w:t>
-      </w:r>
-      <w:r>
-        <w:rPr>
-          <w:rFonts w:ascii="Segoe UI" w:hAnsi="Segoe UI" w:cs="Segoe UI"/>
-          <w:sz w:val="21"/>
-          <w:szCs w:val="21"/>
-        </w:rPr>
-        <w:t xml:space="preserve"> </w:t>
-      </w:r>
-      <w:r>
-        <w:rPr>
-          <w:rFonts w:ascii="Segoe UI" w:eastAsia="Times New Roman" w:hAnsi="Segoe UI" w:cs="Segoe UI"/>
-          <w:sz w:val="21"/>
-          <w:szCs w:val="21"/>
-        </w:rPr>
-        <w:t>is raised when missing ancillary data prevents a plausibility test from being applied</w:t>
-      </w:r>
-    </w:p>
-    <w:p>
+        <w:t>. We will have to see how this plays out and if the plot design is robust enough to handle additional issues that are identified.</w:t>
+      </w:r>
+    </w:p>
+    <w:p>
+      <w:pPr>
+        <w:rPr>
+          <w:b/>
+          <w:bCs/>
+          <w:i/>
+          <w:iCs/>
+        </w:rPr>
+      </w:pPr>
       <w:r>
         <w:rPr>
           <w:noProof/>
         </w:rPr>
         <w:drawing>
-          <wp:inline distT="0" distB="0" distL="0" distR="0" wp14:anchorId="4A3F96E1" wp14:editId="1EA58104">
-            <wp:extent cx="6858000" cy="2019300"/>
-            <wp:effectExtent l="0" t="0" r="0" b="0"/>
-            <wp:docPr id="11" name="Picture 11"/>
+          <wp:inline distT="0" distB="0" distL="0" distR="0" wp14:anchorId="45A0CEBC" wp14:editId="5CD80F49">
+            <wp:extent cx="6858000" cy="1422400"/>
+            <wp:effectExtent l="0" t="0" r="0" b="6350"/>
+            <wp:docPr id="6" name="Picture 6"/>
             <wp:cNvGraphicFramePr>
               <a:graphicFrameLocks xmlns:a="http://schemas.openxmlformats.org/drawingml/2006/main" noChangeAspect="1"/>
             </wp:cNvGraphicFramePr>
@@ -485,6 +223,462 @@
                   <pic:spPr>
                     <a:xfrm>
                       <a:off x="0" y="0"/>
+                      <a:ext cx="6858000" cy="1422400"/>
+                    </a:xfrm>
+                    <a:prstGeom prst="rect">
+                      <a:avLst/>
+                    </a:prstGeom>
+                  </pic:spPr>
+                </pic:pic>
+              </a:graphicData>
+            </a:graphic>
+          </wp:inline>
+        </w:drawing>
+      </w:r>
+    </w:p>
+    <w:p>
+      <w:pPr>
+        <w:pStyle w:val="ListParagraph"/>
+        <w:numPr>
+          <w:ilvl w:val="1"/>
+          <w:numId w:val="11"/>
+        </w:numPr>
+        <w:rPr>
+          <w:b/>
+          <w:bCs/>
+          <w:i/>
+          <w:iCs/>
+        </w:rPr>
+      </w:pPr>
+      <w:r>
+        <w:t>The plot shows the drift over time. If there is a large gap between the last point and the vertical line, one greater than the refresh rate of the timestamp drift code (</w:t>
+      </w:r>
+      <w:proofErr w:type="spellStart"/>
+      <w:r>
+        <w:t>ie</w:t>
+      </w:r>
+      <w:proofErr w:type="spellEnd"/>
+      <w:r>
+        <w:t xml:space="preserve"> 1 hour) then the issue is likely resolved. </w:t>
+      </w:r>
+    </w:p>
+    <w:p>
+      <w:pPr>
+        <w:pStyle w:val="ListParagraph"/>
+        <w:numPr>
+          <w:ilvl w:val="1"/>
+          <w:numId w:val="11"/>
+        </w:numPr>
+        <w:rPr>
+          <w:b/>
+          <w:bCs/>
+          <w:i/>
+          <w:iCs/>
+        </w:rPr>
+      </w:pPr>
+      <w:r>
+        <w:t>There is a vertical dashed line for the current time and a horizontal solid line for the threshold at which the timestamp drift becomes an issue for processing.</w:t>
+      </w:r>
+    </w:p>
+    <w:p/>
+    <w:p>
+      <w:r>
+        <w:t>0.10.0 – 2021-07-21</w:t>
+      </w:r>
+    </w:p>
+    <w:p>
+      <w:pPr>
+        <w:pStyle w:val="ListParagraph"/>
+        <w:numPr>
+          <w:ilvl w:val="0"/>
+          <w:numId w:val="10"/>
+        </w:numPr>
+      </w:pPr>
+      <w:r>
+        <w:rPr>
+          <w:b/>
+          <w:bCs/>
+        </w:rPr>
+        <w:t xml:space="preserve">New Feature: </w:t>
+      </w:r>
+      <w:r>
+        <w:rPr>
+          <w:b/>
+          <w:bCs/>
+          <w:i/>
+          <w:iCs/>
+        </w:rPr>
+        <w:t>Eddy QFQM – Micro and Macro Views</w:t>
+      </w:r>
+    </w:p>
+    <w:p>
+      <w:pPr>
+        <w:pStyle w:val="ListParagraph"/>
+        <w:numPr>
+          <w:ilvl w:val="1"/>
+          <w:numId w:val="10"/>
+        </w:numPr>
+      </w:pPr>
+      <w:r>
+        <w:rPr>
+          <w:b/>
+          <w:bCs/>
+        </w:rPr>
+        <w:t>Micro View</w:t>
+      </w:r>
+    </w:p>
+    <w:p>
+      <w:pPr>
+        <w:pStyle w:val="ListParagraph"/>
+        <w:numPr>
+          <w:ilvl w:val="2"/>
+          <w:numId w:val="10"/>
+        </w:numPr>
+      </w:pPr>
+      <w:r>
+        <w:t xml:space="preserve">This </w:t>
+      </w:r>
+      <w:r>
+        <w:rPr>
+          <w:i/>
+          <w:iCs/>
+        </w:rPr>
+        <w:t>new</w:t>
+      </w:r>
+      <w:r>
+        <w:t xml:space="preserve"> “subtab” of the Eddy QFQM tab is what was previously the “Eddy QFQM” tab. As this is largely a more drilled down look at QFQM data, it’s been renamed the “Micro View” to make room for the latest development from the QFQM data. No new updates for this version</w:t>
+      </w:r>
+      <w:r>
+        <w:t xml:space="preserve"> of Swift.</w:t>
+      </w:r>
+    </w:p>
+    <w:p>
+      <w:pPr>
+        <w:pStyle w:val="ListParagraph"/>
+        <w:numPr>
+          <w:ilvl w:val="1"/>
+          <w:numId w:val="10"/>
+        </w:numPr>
+      </w:pPr>
+      <w:r>
+        <w:rPr>
+          <w:b/>
+          <w:bCs/>
+        </w:rPr>
+        <w:t>Macro View</w:t>
+      </w:r>
+    </w:p>
+    <w:p>
+      <w:pPr>
+        <w:pStyle w:val="ListParagraph"/>
+        <w:numPr>
+          <w:ilvl w:val="2"/>
+          <w:numId w:val="10"/>
+        </w:numPr>
+      </w:pPr>
+      <w:r>
+        <w:rPr>
+          <w:b/>
+          <w:bCs/>
+        </w:rPr>
+        <w:t>Background</w:t>
+      </w:r>
+      <w:r>
+        <w:t xml:space="preserve">: The Macro View </w:t>
+      </w:r>
+      <w:r>
+        <w:t>sub</w:t>
+      </w:r>
+      <w:r>
+        <w:t xml:space="preserve">tab is a larger scale </w:t>
+      </w:r>
+      <w:r>
+        <w:t>over</w:t>
+      </w:r>
+      <w:r>
+        <w:t xml:space="preserve">view of the QFQM data, reporting on just core the ECTE data products: </w:t>
+      </w:r>
+      <w:r>
+        <w:t>rtioMoleDryCo2, rtioMoleDryH2o, tempAi</w:t>
+      </w:r>
+      <w:r>
+        <w:t>r</w:t>
+      </w:r>
+      <w:r>
+        <w:t>,</w:t>
+      </w:r>
+      <w:r>
+        <w:t xml:space="preserve"> and </w:t>
+      </w:r>
+      <w:r>
+        <w:t>veloZaxsErth</w:t>
+      </w:r>
+      <w:r>
+        <w:t xml:space="preserve">. The user interface is partly interactive, pulling down available data from S3 and updating the Year field dynamically. </w:t>
+      </w:r>
+    </w:p>
+    <w:p>
+      <w:pPr>
+        <w:pStyle w:val="ListParagraph"/>
+        <w:numPr>
+          <w:ilvl w:val="2"/>
+          <w:numId w:val="10"/>
+        </w:numPr>
+        <w:rPr>
+          <w:b/>
+          <w:bCs/>
+        </w:rPr>
+      </w:pPr>
+      <w:r>
+        <w:rPr>
+          <w:b/>
+          <w:bCs/>
+        </w:rPr>
+        <w:t>How to use this tab</w:t>
+      </w:r>
+      <w:r>
+        <w:rPr>
+          <w:b/>
+          <w:bCs/>
+        </w:rPr>
+        <w:t>:</w:t>
+      </w:r>
+      <w:r>
+        <w:t xml:space="preserve"> Use the input selectors to </w:t>
+      </w:r>
+      <w:r>
+        <w:t>choose</w:t>
+      </w:r>
+      <w:r>
+        <w:t xml:space="preserve"> the SiteID, Year, EC System (currently the only option is ECTE), and Terms (these are the “eddy4R terms”, </w:t>
+      </w:r>
+      <w:r>
+        <w:t>i.e.</w:t>
+      </w:r>
+      <w:r>
+        <w:t xml:space="preserve"> </w:t>
+      </w:r>
+      <w:r>
+        <w:t>rtioMoleDryCo2</w:t>
+      </w:r>
+      <w:r>
+        <w:t xml:space="preserve">). Once you change a variable the graphs will automatically regenerate based upon the inputs. The graphs are </w:t>
+      </w:r>
+      <w:r>
+        <w:lastRenderedPageBreak/>
+        <w:t xml:space="preserve">heat maps of quality flagging with the </w:t>
+      </w:r>
+      <w:r>
+        <w:rPr>
+          <w:b/>
+          <w:bCs/>
+        </w:rPr>
+        <w:t>qf</w:t>
+      </w:r>
+      <w:r>
+        <w:t xml:space="preserve"> field being a ratio of the number of flags raised for that variable. There’s a daily range of 0 to 48 flags, the number of flags is converted to a fraction of the total possible, such that, when the</w:t>
+      </w:r>
+      <w:r>
+        <w:rPr>
+          <w:b/>
+          <w:bCs/>
+        </w:rPr>
+        <w:t xml:space="preserve"> </w:t>
+      </w:r>
+      <w:r>
+        <w:rPr>
+          <w:b/>
+          <w:bCs/>
+        </w:rPr>
+        <w:t>qf</w:t>
+      </w:r>
+      <w:r>
+        <w:t xml:space="preserve"> </w:t>
+      </w:r>
+      <w:r>
+        <w:t>field is 1.00, 100% of the data had this individual flag raised (</w:t>
+      </w:r>
+      <w:r>
+        <w:rPr>
+          <w:b/>
+          <w:bCs/>
+        </w:rPr>
+        <w:t>qf</w:t>
+      </w:r>
+      <w:r>
+        <w:t xml:space="preserve"> </w:t>
+      </w:r>
+      <w:r>
+        <w:t xml:space="preserve">of .45, meaning 45% of the days data had this flag). </w:t>
+      </w:r>
+    </w:p>
+    <w:p>
+      <w:pPr>
+        <w:pStyle w:val="ListParagraph"/>
+        <w:numPr>
+          <w:ilvl w:val="2"/>
+          <w:numId w:val="10"/>
+        </w:numPr>
+        <w:rPr>
+          <w:rFonts w:ascii="Segoe UI" w:eastAsia="Times New Roman" w:hAnsi="Segoe UI" w:cs="Segoe UI"/>
+          <w:sz w:val="21"/>
+          <w:szCs w:val="21"/>
+        </w:rPr>
+      </w:pPr>
+      <w:r>
+        <w:rPr>
+          <w:b/>
+          <w:bCs/>
+        </w:rPr>
+        <w:t>qfFinal:</w:t>
+      </w:r>
+      <w:r>
+        <w:rPr>
+          <w:b/>
+          <w:bCs/>
+          <w:i/>
+          <w:iCs/>
+        </w:rPr>
+        <w:t xml:space="preserve"> </w:t>
+      </w:r>
+      <w:r>
+        <w:t>this variable is the final quality flag for the data product (</w:t>
+      </w:r>
+      <w:proofErr w:type="gramStart"/>
+      <w:r>
+        <w:t>i.e.</w:t>
+      </w:r>
+      <w:r>
+        <w:t>.</w:t>
+      </w:r>
+      <w:proofErr w:type="gramEnd"/>
+      <w:r>
+        <w:t xml:space="preserve"> </w:t>
+      </w:r>
+      <w:r>
+        <w:t>rtioMoleDryCo</w:t>
+      </w:r>
+      <w:r>
+        <w:t xml:space="preserve">2) so if this flag is raised, the entire period of data is flagged. </w:t>
+      </w:r>
+    </w:p>
+    <w:p>
+      <w:pPr>
+        <w:pStyle w:val="ListParagraph"/>
+        <w:numPr>
+          <w:ilvl w:val="2"/>
+          <w:numId w:val="10"/>
+        </w:numPr>
+        <w:rPr>
+          <w:rFonts w:ascii="Segoe UI" w:eastAsia="Times New Roman" w:hAnsi="Segoe UI" w:cs="Segoe UI"/>
+          <w:sz w:val="21"/>
+          <w:szCs w:val="21"/>
+        </w:rPr>
+      </w:pPr>
+      <w:r>
+        <w:rPr>
+          <w:b/>
+          <w:bCs/>
+        </w:rPr>
+        <w:t>qmAlph:</w:t>
+      </w:r>
+      <w:r>
+        <w:t xml:space="preserve"> this flag </w:t>
+      </w:r>
+      <w:r>
+        <w:rPr>
+          <w:rFonts w:ascii="Segoe UI" w:eastAsia="Times New Roman" w:hAnsi="Segoe UI" w:cs="Segoe UI"/>
+          <w:sz w:val="21"/>
+          <w:szCs w:val="21"/>
+        </w:rPr>
+        <w:t>is the percent of failed plausibility quality tests</w:t>
+      </w:r>
+      <w:r>
+        <w:rPr>
+          <w:rFonts w:ascii="Segoe UI" w:eastAsia="Times New Roman" w:hAnsi="Segoe UI" w:cs="Segoe UI"/>
+          <w:sz w:val="21"/>
+          <w:szCs w:val="21"/>
+        </w:rPr>
+        <w:t xml:space="preserve"> (step, spike, etc.) that occurred</w:t>
+      </w:r>
+      <w:r>
+        <w:rPr>
+          <w:rFonts w:ascii="Segoe UI" w:eastAsia="Times New Roman" w:hAnsi="Segoe UI" w:cs="Segoe UI"/>
+          <w:sz w:val="21"/>
+          <w:szCs w:val="21"/>
+        </w:rPr>
+        <w:t xml:space="preserve"> during an aggregation period</w:t>
+      </w:r>
+      <w:r>
+        <w:rPr>
+          <w:rFonts w:ascii="Segoe UI" w:eastAsia="Times New Roman" w:hAnsi="Segoe UI" w:cs="Segoe UI"/>
+          <w:sz w:val="21"/>
+          <w:szCs w:val="21"/>
+        </w:rPr>
+        <w:t xml:space="preserve"> (30-minute windows)</w:t>
+      </w:r>
+    </w:p>
+    <w:p>
+      <w:pPr>
+        <w:pStyle w:val="ListParagraph"/>
+        <w:numPr>
+          <w:ilvl w:val="2"/>
+          <w:numId w:val="10"/>
+        </w:numPr>
+      </w:pPr>
+      <w:r>
+        <w:rPr>
+          <w:b/>
+          <w:bCs/>
+        </w:rPr>
+        <w:t>qmBeta:</w:t>
+      </w:r>
+      <w:r>
+        <w:rPr>
+          <w:rFonts w:ascii="Segoe UI" w:hAnsi="Segoe UI" w:cs="Segoe UI"/>
+          <w:sz w:val="21"/>
+          <w:szCs w:val="21"/>
+        </w:rPr>
+        <w:t xml:space="preserve"> </w:t>
+      </w:r>
+      <w:r>
+        <w:rPr>
+          <w:rFonts w:ascii="Segoe UI" w:eastAsia="Times New Roman" w:hAnsi="Segoe UI" w:cs="Segoe UI"/>
+          <w:sz w:val="21"/>
+          <w:szCs w:val="21"/>
+        </w:rPr>
+        <w:t>is raised when missing ancillary data prevents a plausibility test from being applied</w:t>
+      </w:r>
+    </w:p>
+    <w:p>
+      <w:r>
+        <w:rPr>
+          <w:noProof/>
+        </w:rPr>
+        <w:drawing>
+          <wp:inline distT="0" distB="0" distL="0" distR="0" wp14:anchorId="4A3F96E1" wp14:editId="1EA58104">
+            <wp:extent cx="6858000" cy="2019300"/>
+            <wp:effectExtent l="0" t="0" r="0" b="0"/>
+            <wp:docPr id="11" name="Picture 11"/>
+            <wp:cNvGraphicFramePr>
+              <a:graphicFrameLocks xmlns:a="http://schemas.openxmlformats.org/drawingml/2006/main" noChangeAspect="1"/>
+            </wp:cNvGraphicFramePr>
+            <a:graphic xmlns:a="http://schemas.openxmlformats.org/drawingml/2006/main">
+              <a:graphicData uri="http://schemas.openxmlformats.org/drawingml/2006/picture">
+                <pic:pic xmlns:pic="http://schemas.openxmlformats.org/drawingml/2006/picture">
+                  <pic:nvPicPr>
+                    <pic:cNvPr id="1" name=""/>
+                    <pic:cNvPicPr/>
+                  </pic:nvPicPr>
+                  <pic:blipFill>
+                    <a:blip r:embed="rId7"/>
+                    <a:stretch>
+                      <a:fillRect/>
+                    </a:stretch>
+                  </pic:blipFill>
+                  <pic:spPr>
+                    <a:xfrm>
+                      <a:off x="0" y="0"/>
                       <a:ext cx="6858000" cy="2019300"/>
                     </a:xfrm>
                     <a:prstGeom prst="rect">
@@ -505,7 +699,6 @@
           <w:b/>
           <w:bCs/>
         </w:rPr>
-        <w:lastRenderedPageBreak/>
         <w:t>0.9.6</w:t>
       </w:r>
       <w:r>
@@ -592,7 +785,7 @@
           <w:noProof/>
         </w:rPr>
         <w:drawing>
-          <wp:anchor distT="0" distB="0" distL="114300" distR="114300" simplePos="0" relativeHeight="251658240" behindDoc="0" locked="0" layoutInCell="1" allowOverlap="1" wp14:anchorId="78BE5556" wp14:editId="7B164336">
+          <wp:anchor distT="0" distB="0" distL="114300" distR="114300" simplePos="0" relativeHeight="251658240" behindDoc="0" locked="0" layoutInCell="1" allowOverlap="1" wp14:anchorId="78BE5556" wp14:editId="11156487">
             <wp:simplePos x="0" y="0"/>
             <wp:positionH relativeFrom="margin">
               <wp:align>left</wp:align>
@@ -615,7 +808,7 @@
                     <pic:cNvPicPr/>
                   </pic:nvPicPr>
                   <pic:blipFill>
-                    <a:blip r:embed="rId7" cstate="print">
+                    <a:blip r:embed="rId8" cstate="print">
                       <a:extLst>
                         <a:ext uri="{28A0092B-C50C-407E-A947-70E740481C1C}">
                           <a14:useLocalDpi xmlns:a14="http://schemas.microsoft.com/office/drawing/2010/main" val="0"/>
@@ -648,6 +841,16 @@
     <w:p>
       <w:pPr>
         <w:pStyle w:val="ListParagraph"/>
+        <w:ind w:left="1080"/>
+        <w:rPr>
+          <w:b/>
+          <w:bCs/>
+        </w:rPr>
+      </w:pPr>
+    </w:p>
+    <w:p>
+      <w:pPr>
+        <w:pStyle w:val="ListParagraph"/>
         <w:numPr>
           <w:ilvl w:val="1"/>
           <w:numId w:val="9"/>
@@ -693,6 +896,7 @@
         <w:rPr>
           <w:noProof/>
         </w:rPr>
+        <w:lastRenderedPageBreak/>
         <w:drawing>
           <wp:anchor distT="0" distB="0" distL="114300" distR="114300" simplePos="0" relativeHeight="251659264" behindDoc="0" locked="0" layoutInCell="1" allowOverlap="1" wp14:anchorId="0815C0E9" wp14:editId="600E053D">
             <wp:simplePos x="0" y="0"/>
@@ -717,7 +921,7 @@
                     <pic:cNvPicPr/>
                   </pic:nvPicPr>
                   <pic:blipFill>
-                    <a:blip r:embed="rId8" cstate="print">
+                    <a:blip r:embed="rId9" cstate="print">
                       <a:extLst>
                         <a:ext uri="{28A0092B-C50C-407E-A947-70E740481C1C}">
                           <a14:useLocalDpi xmlns:a14="http://schemas.microsoft.com/office/drawing/2010/main" val="0"/>
@@ -798,11 +1002,19 @@
     <w:p>
       <w:pPr>
         <w:ind w:firstLine="720"/>
+        <w:rPr>
+          <w:b/>
+          <w:bCs/>
+        </w:rPr>
       </w:pPr>
     </w:p>
     <w:p>
       <w:pPr>
         <w:ind w:firstLine="720"/>
+        <w:rPr>
+          <w:b/>
+          <w:bCs/>
+        </w:rPr>
       </w:pPr>
     </w:p>
     <w:p>
@@ -840,30 +1052,11 @@
           <w:bCs/>
         </w:rPr>
       </w:pPr>
-    </w:p>
-    <w:p>
-      <w:pPr>
-        <w:ind w:firstLine="720"/>
-        <w:rPr>
-          <w:b/>
-          <w:bCs/>
-        </w:rPr>
-      </w:pPr>
-    </w:p>
-    <w:p>
-      <w:pPr>
-        <w:ind w:firstLine="720"/>
-        <w:rPr>
-          <w:b/>
-          <w:bCs/>
-        </w:rPr>
-      </w:pPr>
-      <w:r>
-        <w:rPr>
-          <w:b/>
-          <w:bCs/>
-        </w:rPr>
-        <w:lastRenderedPageBreak/>
+      <w:r>
+        <w:rPr>
+          <w:b/>
+          <w:bCs/>
+        </w:rPr>
         <w:t>Figure QFQM B</w:t>
       </w:r>
       <w:r>
@@ -901,7 +1094,7 @@
                     <pic:cNvPicPr/>
                   </pic:nvPicPr>
                   <pic:blipFill>
-                    <a:blip r:embed="rId9"/>
+                    <a:blip r:embed="rId10"/>
                     <a:stretch>
                       <a:fillRect/>
                     </a:stretch>
@@ -928,6 +1121,7 @@
           <w:b/>
           <w:bCs/>
         </w:rPr>
+        <w:lastRenderedPageBreak/>
         <w:t>0.9.5</w:t>
       </w:r>
       <w:r>
@@ -1082,7 +1276,7 @@
                     </pic:cNvPicPr>
                   </pic:nvPicPr>
                   <pic:blipFill>
-                    <a:blip r:embed="rId10" cstate="print">
+                    <a:blip r:embed="rId11" cstate="print">
                       <a:extLst>
                         <a:ext uri="{28A0092B-C50C-407E-A947-70E740481C1C}">
                           <a14:useLocalDpi xmlns:a14="http://schemas.microsoft.com/office/drawing/2010/main" val="0"/>
@@ -1135,7 +1329,6 @@
         </w:numPr>
       </w:pPr>
       <w:r>
-        <w:lastRenderedPageBreak/>
         <w:t xml:space="preserve">Select the TIS site for which you’d like to observe maintenance data </w:t>
       </w:r>
     </w:p>
@@ -1248,126 +1441,6 @@
             <wp:extent cx="4616879" cy="997758"/>
             <wp:effectExtent l="0" t="0" r="0" b="0"/>
             <wp:docPr id="5" name="Picture 5"/>
-            <wp:cNvGraphicFramePr>
-              <a:graphicFrameLocks xmlns:a="http://schemas.openxmlformats.org/drawingml/2006/main" noChangeAspect="1"/>
-            </wp:cNvGraphicFramePr>
-            <a:graphic xmlns:a="http://schemas.openxmlformats.org/drawingml/2006/main">
-              <a:graphicData uri="http://schemas.openxmlformats.org/drawingml/2006/picture">
-                <pic:pic xmlns:pic="http://schemas.openxmlformats.org/drawingml/2006/picture">
-                  <pic:nvPicPr>
-                    <pic:cNvPr id="1" name=""/>
-                    <pic:cNvPicPr/>
-                  </pic:nvPicPr>
-                  <pic:blipFill>
-                    <a:blip r:embed="rId11"/>
-                    <a:stretch>
-                      <a:fillRect/>
-                    </a:stretch>
-                  </pic:blipFill>
-                  <pic:spPr>
-                    <a:xfrm>
-                      <a:off x="0" y="0"/>
-                      <a:ext cx="4830571" cy="1043939"/>
-                    </a:xfrm>
-                    <a:prstGeom prst="rect">
-                      <a:avLst/>
-                    </a:prstGeom>
-                  </pic:spPr>
-                </pic:pic>
-              </a:graphicData>
-            </a:graphic>
-          </wp:inline>
-        </w:drawing>
-      </w:r>
-    </w:p>
-    <w:p>
-      <w:pPr>
-        <w:pStyle w:val="ListParagraph"/>
-        <w:numPr>
-          <w:ilvl w:val="0"/>
-          <w:numId w:val="4"/>
-        </w:numPr>
-      </w:pPr>
-      <w:r>
-        <w:rPr>
-          <w:b/>
-          <w:bCs/>
-        </w:rPr>
-        <w:t>Eddy Co Tab</w:t>
-      </w:r>
-      <w:r>
-        <w:t xml:space="preserve">: </w:t>
-      </w:r>
-      <w:r>
-        <w:t xml:space="preserve">Reduced size of “Data Collected in:” value box </w:t>
-      </w:r>
-    </w:p>
-    <w:p>
-      <w:pPr>
-        <w:pStyle w:val="ListParagraph"/>
-        <w:numPr>
-          <w:ilvl w:val="0"/>
-          <w:numId w:val="4"/>
-        </w:numPr>
-      </w:pPr>
-      <w:r>
-        <w:rPr>
-          <w:b/>
-          <w:bCs/>
-        </w:rPr>
-        <w:t>Eddy Co Tab</w:t>
-      </w:r>
-      <w:r>
-        <w:t>: F</w:t>
-      </w:r>
-      <w:r>
-        <w:t>ixed failed plotting for Li840 Co2/H2o when no valve data was found</w:t>
-      </w:r>
-    </w:p>
-    <w:p>
-      <w:pPr>
-        <w:pStyle w:val="ListParagraph"/>
-        <w:numPr>
-          <w:ilvl w:val="0"/>
-          <w:numId w:val="4"/>
-        </w:numPr>
-      </w:pPr>
-      <w:r>
-        <w:rPr>
-          <w:b/>
-          <w:bCs/>
-        </w:rPr>
-        <w:t>Eddy Co Tab</w:t>
-      </w:r>
-      <w:r>
-        <w:t xml:space="preserve">: </w:t>
-      </w:r>
-      <w:r>
-        <w:t xml:space="preserve">Added value boxes for </w:t>
-      </w:r>
-      <w:r>
-        <w:t xml:space="preserve">network wide </w:t>
-      </w:r>
-      <w:r>
-        <w:t xml:space="preserve">validity </w:t>
-      </w:r>
-      <w:r>
-        <w:t xml:space="preserve">calculations </w:t>
-      </w:r>
-      <w:r>
-        <w:t xml:space="preserve">of the core EC sensors </w:t>
-      </w:r>
-    </w:p>
-    <w:p>
-      <w:r>
-        <w:rPr>
-          <w:noProof/>
-        </w:rPr>
-        <w:drawing>
-          <wp:inline distT="0" distB="0" distL="0" distR="0" wp14:anchorId="7901520B" wp14:editId="5241B1A8">
-            <wp:extent cx="6858000" cy="1217295"/>
-            <wp:effectExtent l="0" t="0" r="0" b="1905"/>
-            <wp:docPr id="7" name="Picture 7"/>
             <wp:cNvGraphicFramePr>
               <a:graphicFrameLocks xmlns:a="http://schemas.openxmlformats.org/drawingml/2006/main" noChangeAspect="1"/>
             </wp:cNvGraphicFramePr>
@@ -1387,7 +1460,7 @@
                   <pic:spPr>
                     <a:xfrm>
                       <a:off x="0" y="0"/>
-                      <a:ext cx="6858000" cy="1217295"/>
+                      <a:ext cx="4830571" cy="1043939"/>
                     </a:xfrm>
                     <a:prstGeom prst="rect">
                       <a:avLst/>
@@ -1413,38 +1486,13 @@
           <w:b/>
           <w:bCs/>
         </w:rPr>
-        <w:t>Gas Cylinder Tab</w:t>
+        <w:t>Eddy Co Tab</w:t>
       </w:r>
       <w:r>
         <w:t xml:space="preserve">: </w:t>
       </w:r>
       <w:r>
-        <w:t>Fixed bug where upon deleting the</w:t>
-      </w:r>
-      <w:r>
-        <w:t xml:space="preserve"> currently selected</w:t>
-      </w:r>
-      <w:r>
-        <w:t xml:space="preserve"> site in the “Select SiteID” input would crash the app. </w:t>
-      </w:r>
-    </w:p>
-    <w:p>
-      <w:r>
-        <w:rPr>
-          <w:b/>
-          <w:bCs/>
-        </w:rPr>
-        <w:t>0.9.2</w:t>
-      </w:r>
-      <w:r>
-        <w:t xml:space="preserve"> – </w:t>
-      </w:r>
-      <w:r>
-        <w:rPr>
-          <w:i/>
-          <w:iCs/>
-        </w:rPr>
-        <w:t>2021-03-03</w:t>
+        <w:t xml:space="preserve">Reduced size of “Data Collected in:” value box </w:t>
       </w:r>
     </w:p>
     <w:p>
@@ -1452,289 +1500,67 @@
         <w:pStyle w:val="ListParagraph"/>
         <w:numPr>
           <w:ilvl w:val="0"/>
-          <w:numId w:val="3"/>
-        </w:numPr>
-      </w:pPr>
-      <w:r>
-        <w:rPr>
-          <w:b/>
-          <w:bCs/>
-        </w:rPr>
-        <w:t>Home Tab</w:t>
+          <w:numId w:val="4"/>
+        </w:numPr>
+      </w:pPr>
+      <w:r>
+        <w:rPr>
+          <w:b/>
+          <w:bCs/>
+        </w:rPr>
+        <w:t>Eddy Co Tab</w:t>
+      </w:r>
+      <w:r>
+        <w:t>: F</w:t>
+      </w:r>
+      <w:r>
+        <w:t>ixed failed plotting for Li840 Co2/H2o when no valve data was found</w:t>
+      </w:r>
+    </w:p>
+    <w:p>
+      <w:pPr>
+        <w:pStyle w:val="ListParagraph"/>
+        <w:numPr>
+          <w:ilvl w:val="0"/>
+          <w:numId w:val="4"/>
+        </w:numPr>
+      </w:pPr>
+      <w:r>
+        <w:rPr>
+          <w:b/>
+          <w:bCs/>
+        </w:rPr>
+        <w:t>Eddy Co Tab</w:t>
       </w:r>
       <w:r>
         <w:t xml:space="preserve">: </w:t>
       </w:r>
       <w:r>
-        <w:t>Adding change log to home tab for users to easily access latest changes</w:t>
-      </w:r>
-    </w:p>
-    <w:p>
-      <w:r>
-        <w:rPr>
-          <w:b/>
-          <w:bCs/>
-        </w:rPr>
-        <w:t>0.9.1</w:t>
-      </w:r>
-      <w:r>
-        <w:t xml:space="preserve"> –</w:t>
-      </w:r>
-      <w:r>
-        <w:t xml:space="preserve"> </w:t>
-      </w:r>
-      <w:r>
-        <w:rPr>
-          <w:i/>
-          <w:iCs/>
-        </w:rPr>
-        <w:t>2021-03-03</w:t>
-      </w:r>
-    </w:p>
-    <w:p>
-      <w:pPr>
-        <w:pStyle w:val="ListParagraph"/>
-        <w:numPr>
-          <w:ilvl w:val="0"/>
-          <w:numId w:val="2"/>
-        </w:numPr>
-      </w:pPr>
-      <w:r>
-        <w:rPr>
-          <w:b/>
-          <w:bCs/>
-        </w:rPr>
-        <w:t>Overall</w:t>
-      </w:r>
-      <w:r>
-        <w:t xml:space="preserve">: </w:t>
-      </w:r>
-      <w:r>
-        <w:t xml:space="preserve">Fixed library calls on den-prodshiny-1, </w:t>
-      </w:r>
-      <w:proofErr w:type="gramStart"/>
-      <w:r>
-        <w:t>aws</w:t>
-      </w:r>
-      <w:r>
-        <w:t>.s</w:t>
-      </w:r>
-      <w:proofErr w:type="gramEnd"/>
-      <w:r>
-        <w:t>3</w:t>
-      </w:r>
-      <w:r>
-        <w:t xml:space="preserve"> libraries could not be installed on server</w:t>
-      </w:r>
-    </w:p>
-    <w:p>
-      <w:pPr>
-        <w:pStyle w:val="ListParagraph"/>
-        <w:numPr>
-          <w:ilvl w:val="1"/>
-          <w:numId w:val="2"/>
-        </w:numPr>
-      </w:pPr>
-      <w:r>
-        <w:t>This update will only be applied to the shiny server stack, not the ISSOM stack</w:t>
-      </w:r>
-    </w:p>
-    <w:p>
-      <w:r>
-        <w:rPr>
-          <w:b/>
-          <w:bCs/>
-        </w:rPr>
-        <w:t>0.9.0</w:t>
-      </w:r>
-      <w:r>
-        <w:t xml:space="preserve"> – </w:t>
-      </w:r>
-      <w:r>
-        <w:rPr>
-          <w:i/>
-          <w:iCs/>
-        </w:rPr>
-        <w:t>2021-03-02</w:t>
-      </w:r>
-    </w:p>
-    <w:p>
-      <w:pPr>
-        <w:pStyle w:val="ListParagraph"/>
-        <w:numPr>
-          <w:ilvl w:val="0"/>
-          <w:numId w:val="1"/>
-        </w:numPr>
-      </w:pPr>
-      <w:r>
-        <w:rPr>
-          <w:b/>
-          <w:bCs/>
-        </w:rPr>
-        <w:t>Overall</w:t>
-      </w:r>
-      <w:r>
-        <w:t>: Adding padding around all tables in the app</w:t>
-      </w:r>
-    </w:p>
-    <w:p>
-      <w:pPr>
-        <w:pStyle w:val="ListParagraph"/>
-        <w:numPr>
-          <w:ilvl w:val="0"/>
-          <w:numId w:val="1"/>
-        </w:numPr>
-      </w:pPr>
-      <w:r>
-        <w:rPr>
-          <w:b/>
-          <w:bCs/>
-        </w:rPr>
-        <w:t>Overall</w:t>
-      </w:r>
-      <w:r>
-        <w:t>: Changed all plot point colors to be more visible in dark mode</w:t>
-      </w:r>
-    </w:p>
-    <w:p>
-      <w:pPr>
-        <w:pStyle w:val="ListParagraph"/>
-        <w:numPr>
-          <w:ilvl w:val="0"/>
-          <w:numId w:val="1"/>
-        </w:numPr>
-        <w:rPr>
-          <w:i/>
-          <w:iCs/>
-        </w:rPr>
-      </w:pPr>
-      <w:r>
-        <w:rPr>
-          <w:b/>
-          <w:bCs/>
-        </w:rPr>
-        <w:t>Overall</w:t>
-      </w:r>
-      <w:r>
-        <w:t xml:space="preserve">: Change text size, face, and color for </w:t>
-      </w:r>
-      <w:proofErr w:type="spellStart"/>
-      <w:r>
-        <w:t>selectInputs</w:t>
-      </w:r>
-      <w:proofErr w:type="spellEnd"/>
-      <w:r>
-        <w:t xml:space="preserve"> so that text is clearer when selecting an option.</w:t>
-      </w:r>
-    </w:p>
-    <w:p>
-      <w:pPr>
-        <w:ind w:left="1080"/>
-        <w:rPr>
-          <w:i/>
-          <w:iCs/>
-        </w:rPr>
-      </w:pPr>
-    </w:p>
-    <w:p>
-      <w:pPr>
-        <w:ind w:left="1080"/>
-        <w:rPr>
-          <w:i/>
-          <w:iCs/>
-        </w:rPr>
-      </w:pPr>
-    </w:p>
-    <w:p>
-      <w:pPr>
-        <w:ind w:left="1080"/>
-        <w:rPr>
-          <w:i/>
-          <w:iCs/>
-        </w:rPr>
-      </w:pPr>
-    </w:p>
-    <w:p>
-      <w:pPr>
-        <w:ind w:left="1080"/>
-        <w:rPr>
-          <w:i/>
-          <w:iCs/>
-        </w:rPr>
-      </w:pPr>
-    </w:p>
-    <w:p>
-      <w:pPr>
-        <w:ind w:left="1080"/>
-        <w:rPr>
-          <w:i/>
-          <w:iCs/>
-        </w:rPr>
-      </w:pPr>
-    </w:p>
-    <w:p>
-      <w:pPr>
-        <w:ind w:left="1080"/>
-        <w:rPr>
-          <w:i/>
-          <w:iCs/>
-        </w:rPr>
-      </w:pPr>
-    </w:p>
-    <w:p>
-      <w:pPr>
-        <w:ind w:left="1080"/>
-      </w:pPr>
-      <w:r>
-        <w:rPr>
-          <w:i/>
-          <w:iCs/>
-        </w:rPr>
-        <w:lastRenderedPageBreak/>
-        <w:t>Before:</w:t>
-      </w:r>
-      <w:r>
-        <w:t xml:space="preserve"> </w:t>
-      </w:r>
-      <w:r>
-        <w:tab/>
-      </w:r>
-      <w:r>
-        <w:tab/>
-      </w:r>
-      <w:r>
-        <w:tab/>
-      </w:r>
-      <w:r>
-        <w:tab/>
-      </w:r>
-      <w:r>
-        <w:tab/>
-      </w:r>
-      <w:r>
-        <w:rPr>
-          <w:i/>
-          <w:iCs/>
-        </w:rPr>
-        <w:t>After:</w:t>
-      </w:r>
-      <w:r>
-        <w:t xml:space="preserve"> </w:t>
-      </w:r>
-    </w:p>
-    <w:p>
-      <w:pPr>
-        <w:ind w:left="720"/>
-      </w:pPr>
+        <w:t xml:space="preserve">Added value boxes for </w:t>
+      </w:r>
+      <w:r>
+        <w:t xml:space="preserve">network wide </w:t>
+      </w:r>
+      <w:r>
+        <w:t xml:space="preserve">validity </w:t>
+      </w:r>
+      <w:r>
+        <w:t xml:space="preserve">calculations </w:t>
+      </w:r>
+      <w:r>
+        <w:t xml:space="preserve">of the core EC sensors </w:t>
+      </w:r>
+    </w:p>
+    <w:p>
       <w:r>
         <w:rPr>
           <w:noProof/>
         </w:rPr>
         <w:drawing>
-          <wp:inline distT="0" distB="0" distL="0" distR="0" wp14:anchorId="0777E0DC" wp14:editId="1CFA1E22">
-            <wp:extent cx="2081242" cy="1553765"/>
-            <wp:effectExtent l="0" t="0" r="0" b="8890"/>
-            <wp:docPr id="1" name="Picture 1"/>
+          <wp:inline distT="0" distB="0" distL="0" distR="0" wp14:anchorId="7901520B" wp14:editId="5241B1A8">
+            <wp:extent cx="6858000" cy="1217295"/>
+            <wp:effectExtent l="0" t="0" r="0" b="1905"/>
+            <wp:docPr id="7" name="Picture 7"/>
             <wp:cNvGraphicFramePr>
               <a:graphicFrameLocks xmlns:a="http://schemas.openxmlformats.org/drawingml/2006/main" noChangeAspect="1"/>
             </wp:cNvGraphicFramePr>
@@ -1754,7 +1580,7 @@
                   <pic:spPr>
                     <a:xfrm>
                       <a:off x="0" y="0"/>
-                      <a:ext cx="2118664" cy="1581703"/>
+                      <a:ext cx="6858000" cy="1217295"/>
                     </a:xfrm>
                     <a:prstGeom prst="rect">
                       <a:avLst/>
@@ -1766,18 +1592,297 @@
           </wp:inline>
         </w:drawing>
       </w:r>
-      <w:r>
-        <w:t xml:space="preserve">                      </w:t>
-      </w:r>
+    </w:p>
+    <w:p>
+      <w:pPr>
+        <w:pStyle w:val="ListParagraph"/>
+        <w:numPr>
+          <w:ilvl w:val="0"/>
+          <w:numId w:val="4"/>
+        </w:numPr>
+      </w:pPr>
+      <w:r>
+        <w:rPr>
+          <w:b/>
+          <w:bCs/>
+        </w:rPr>
+        <w:lastRenderedPageBreak/>
+        <w:t>Gas Cylinder Tab</w:t>
+      </w:r>
+      <w:r>
+        <w:t xml:space="preserve">: </w:t>
+      </w:r>
+      <w:r>
+        <w:t>Fixed bug where upon deleting the</w:t>
+      </w:r>
+      <w:r>
+        <w:t xml:space="preserve"> currently selected</w:t>
+      </w:r>
+      <w:r>
+        <w:t xml:space="preserve"> site in the “Select SiteID” input would crash the app. </w:t>
+      </w:r>
+    </w:p>
+    <w:p>
+      <w:r>
+        <w:rPr>
+          <w:b/>
+          <w:bCs/>
+        </w:rPr>
+        <w:t>0.9.2</w:t>
+      </w:r>
+      <w:r>
+        <w:t xml:space="preserve"> – </w:t>
+      </w:r>
+      <w:r>
+        <w:rPr>
+          <w:i/>
+          <w:iCs/>
+        </w:rPr>
+        <w:t>2021-03-03</w:t>
+      </w:r>
+    </w:p>
+    <w:p>
+      <w:pPr>
+        <w:pStyle w:val="ListParagraph"/>
+        <w:numPr>
+          <w:ilvl w:val="0"/>
+          <w:numId w:val="3"/>
+        </w:numPr>
+      </w:pPr>
+      <w:r>
+        <w:rPr>
+          <w:b/>
+          <w:bCs/>
+        </w:rPr>
+        <w:t>Home Tab</w:t>
+      </w:r>
+      <w:r>
+        <w:t xml:space="preserve">: </w:t>
+      </w:r>
+      <w:r>
+        <w:t>Adding change log to home tab for users to easily access latest changes</w:t>
+      </w:r>
+    </w:p>
+    <w:p>
+      <w:r>
+        <w:rPr>
+          <w:b/>
+          <w:bCs/>
+        </w:rPr>
+        <w:t>0.9.1</w:t>
+      </w:r>
+      <w:r>
+        <w:t xml:space="preserve"> –</w:t>
+      </w:r>
+      <w:r>
+        <w:t xml:space="preserve"> </w:t>
+      </w:r>
+      <w:r>
+        <w:rPr>
+          <w:i/>
+          <w:iCs/>
+        </w:rPr>
+        <w:t>2021-03-03</w:t>
+      </w:r>
+    </w:p>
+    <w:p>
+      <w:pPr>
+        <w:pStyle w:val="ListParagraph"/>
+        <w:numPr>
+          <w:ilvl w:val="0"/>
+          <w:numId w:val="2"/>
+        </w:numPr>
+      </w:pPr>
+      <w:r>
+        <w:rPr>
+          <w:b/>
+          <w:bCs/>
+        </w:rPr>
+        <w:t>Overall</w:t>
+      </w:r>
+      <w:r>
+        <w:t xml:space="preserve">: </w:t>
+      </w:r>
+      <w:r>
+        <w:t xml:space="preserve">Fixed library calls on den-prodshiny-1, </w:t>
+      </w:r>
+      <w:proofErr w:type="gramStart"/>
+      <w:r>
+        <w:t>aws</w:t>
+      </w:r>
+      <w:r>
+        <w:t>.s</w:t>
+      </w:r>
+      <w:proofErr w:type="gramEnd"/>
+      <w:r>
+        <w:t>3</w:t>
+      </w:r>
+      <w:r>
+        <w:t xml:space="preserve"> libraries could not be installed on server</w:t>
+      </w:r>
+    </w:p>
+    <w:p>
+      <w:pPr>
+        <w:pStyle w:val="ListParagraph"/>
+        <w:numPr>
+          <w:ilvl w:val="1"/>
+          <w:numId w:val="2"/>
+        </w:numPr>
+      </w:pPr>
+      <w:r>
+        <w:t>This update will only be applied to the shiny server stack, not the ISSOM stack</w:t>
+      </w:r>
+    </w:p>
+    <w:p>
+      <w:r>
+        <w:rPr>
+          <w:b/>
+          <w:bCs/>
+        </w:rPr>
+        <w:t>0.9.0</w:t>
+      </w:r>
+      <w:r>
+        <w:t xml:space="preserve"> – </w:t>
+      </w:r>
+      <w:r>
+        <w:rPr>
+          <w:i/>
+          <w:iCs/>
+        </w:rPr>
+        <w:t>2021-03-02</w:t>
+      </w:r>
+    </w:p>
+    <w:p>
+      <w:pPr>
+        <w:pStyle w:val="ListParagraph"/>
+        <w:numPr>
+          <w:ilvl w:val="0"/>
+          <w:numId w:val="1"/>
+        </w:numPr>
+      </w:pPr>
+      <w:r>
+        <w:rPr>
+          <w:b/>
+          <w:bCs/>
+        </w:rPr>
+        <w:t>Overall</w:t>
+      </w:r>
+      <w:r>
+        <w:t>: Adding padding around all tables in the app</w:t>
+      </w:r>
+    </w:p>
+    <w:p>
+      <w:pPr>
+        <w:pStyle w:val="ListParagraph"/>
+        <w:numPr>
+          <w:ilvl w:val="0"/>
+          <w:numId w:val="1"/>
+        </w:numPr>
+      </w:pPr>
+      <w:r>
+        <w:rPr>
+          <w:b/>
+          <w:bCs/>
+        </w:rPr>
+        <w:t>Overall</w:t>
+      </w:r>
+      <w:r>
+        <w:t>: Changed all plot point colors to be more visible in dark mode</w:t>
+      </w:r>
+    </w:p>
+    <w:p>
+      <w:pPr>
+        <w:pStyle w:val="ListParagraph"/>
+        <w:numPr>
+          <w:ilvl w:val="0"/>
+          <w:numId w:val="1"/>
+        </w:numPr>
+        <w:rPr>
+          <w:i/>
+          <w:iCs/>
+        </w:rPr>
+      </w:pPr>
+      <w:r>
+        <w:rPr>
+          <w:b/>
+          <w:bCs/>
+        </w:rPr>
+        <w:t>Overall</w:t>
+      </w:r>
+      <w:r>
+        <w:t xml:space="preserve">: Change text size, face, and color for </w:t>
+      </w:r>
+      <w:proofErr w:type="spellStart"/>
+      <w:r>
+        <w:t>selectInputs</w:t>
+      </w:r>
+      <w:proofErr w:type="spellEnd"/>
+      <w:r>
+        <w:t xml:space="preserve"> so that text is clearer when selecting an option.</w:t>
+      </w:r>
+    </w:p>
+    <w:p>
+      <w:pPr>
+        <w:ind w:left="1080"/>
+        <w:rPr>
+          <w:i/>
+          <w:iCs/>
+        </w:rPr>
+      </w:pPr>
+    </w:p>
+    <w:p>
+      <w:pPr>
+        <w:ind w:left="1080"/>
+      </w:pPr>
+      <w:r>
+        <w:rPr>
+          <w:i/>
+          <w:iCs/>
+        </w:rPr>
+        <w:t>Before:</w:t>
+      </w:r>
+      <w:r>
+        <w:t xml:space="preserve"> </w:t>
+      </w:r>
+      <w:r>
+        <w:tab/>
+      </w:r>
+      <w:r>
+        <w:tab/>
+      </w:r>
+      <w:r>
+        <w:tab/>
+      </w:r>
+      <w:r>
+        <w:tab/>
+      </w:r>
+      <w:r>
+        <w:tab/>
+      </w:r>
+      <w:r>
+        <w:rPr>
+          <w:i/>
+          <w:iCs/>
+        </w:rPr>
+        <w:t>After:</w:t>
+      </w:r>
+      <w:r>
+        <w:t xml:space="preserve"> </w:t>
+      </w:r>
+    </w:p>
+    <w:p>
+      <w:pPr>
+        <w:ind w:left="720"/>
+      </w:pPr>
       <w:r>
         <w:rPr>
           <w:noProof/>
         </w:rPr>
         <w:drawing>
-          <wp:inline distT="0" distB="0" distL="0" distR="0" wp14:anchorId="4262B965" wp14:editId="606F36A0">
-            <wp:extent cx="2449997" cy="1583253"/>
-            <wp:effectExtent l="0" t="0" r="7620" b="0"/>
-            <wp:docPr id="4" name="Picture 4"/>
+          <wp:inline distT="0" distB="0" distL="0" distR="0" wp14:anchorId="0777E0DC" wp14:editId="1CFA1E22">
+            <wp:extent cx="2081242" cy="1553765"/>
+            <wp:effectExtent l="0" t="0" r="0" b="8890"/>
+            <wp:docPr id="1" name="Picture 1"/>
             <wp:cNvGraphicFramePr>
               <a:graphicFrameLocks xmlns:a="http://schemas.openxmlformats.org/drawingml/2006/main" noChangeAspect="1"/>
             </wp:cNvGraphicFramePr>
@@ -1797,6 +1902,49 @@
                   <pic:spPr>
                     <a:xfrm>
                       <a:off x="0" y="0"/>
+                      <a:ext cx="2118664" cy="1581703"/>
+                    </a:xfrm>
+                    <a:prstGeom prst="rect">
+                      <a:avLst/>
+                    </a:prstGeom>
+                  </pic:spPr>
+                </pic:pic>
+              </a:graphicData>
+            </a:graphic>
+          </wp:inline>
+        </w:drawing>
+      </w:r>
+      <w:r>
+        <w:t xml:space="preserve">                      </w:t>
+      </w:r>
+      <w:r>
+        <w:rPr>
+          <w:noProof/>
+        </w:rPr>
+        <w:drawing>
+          <wp:inline distT="0" distB="0" distL="0" distR="0" wp14:anchorId="4262B965" wp14:editId="606F36A0">
+            <wp:extent cx="2449997" cy="1583253"/>
+            <wp:effectExtent l="0" t="0" r="7620" b="0"/>
+            <wp:docPr id="4" name="Picture 4"/>
+            <wp:cNvGraphicFramePr>
+              <a:graphicFrameLocks xmlns:a="http://schemas.openxmlformats.org/drawingml/2006/main" noChangeAspect="1"/>
+            </wp:cNvGraphicFramePr>
+            <a:graphic xmlns:a="http://schemas.openxmlformats.org/drawingml/2006/main">
+              <a:graphicData uri="http://schemas.openxmlformats.org/drawingml/2006/picture">
+                <pic:pic xmlns:pic="http://schemas.openxmlformats.org/drawingml/2006/picture">
+                  <pic:nvPicPr>
+                    <pic:cNvPr id="1" name=""/>
+                    <pic:cNvPicPr/>
+                  </pic:nvPicPr>
+                  <pic:blipFill>
+                    <a:blip r:embed="rId15"/>
+                    <a:stretch>
+                      <a:fillRect/>
+                    </a:stretch>
+                  </pic:blipFill>
+                  <pic:spPr>
+                    <a:xfrm>
+                      <a:off x="0" y="0"/>
                       <a:ext cx="2490602" cy="1609493"/>
                     </a:xfrm>
                     <a:prstGeom prst="rect">
@@ -1944,6 +2092,119 @@
 <file path=word/numbering.xml><?xml version="1.0" encoding="utf-8"?>
 <w:numbering xmlns:wpc="http://schemas.microsoft.com/office/word/2010/wordprocessingCanvas" xmlns:cx="http://schemas.microsoft.com/office/drawing/2014/chartex" xmlns:cx1="http://schemas.microsoft.com/office/drawing/2015/9/8/chartex" xmlns:cx2="http://schemas.microsoft.com/office/drawing/2015/10/21/chartex" xmlns:cx3="http://schemas.microsoft.com/office/drawing/2016/5/9/chartex" xmlns:cx4="http://schemas.microsoft.com/office/drawing/2016/5/10/chartex" xmlns:cx5="http://schemas.microsoft.com/office/drawing/2016/5/11/chartex" xmlns:cx6="http://schemas.microsoft.com/office/drawing/2016/5/12/chartex" xmlns:cx7="http://schemas.microsoft.com/office/drawing/2016/5/13/chartex" xmlns:cx8="http://schemas.microsoft.com/office/drawing/2016/5/14/chartex" xmlns:mc="http://schemas.openxmlformats.org/markup-compatibility/2006" xmlns:aink="http://schemas.microsoft.com/office/drawing/2016/ink" xmlns:am3d="http://schemas.microsoft.com/office/drawing/2017/model3d" xmlns:o="urn:schemas-microsoft-com:office:office" xmlns:r="http://schemas.openxmlformats.org/officeDocument/2006/relationships" xmlns:m="http://schemas.openxmlformats.org/officeDocument/2006/math" xmlns:v="urn:schemas-microsoft-com:vml" xmlns:wp14="http://schemas.microsoft.com/office/word/2010/wordprocessingDrawing" xmlns:wp="http://schemas.openxmlformats.org/drawingml/2006/wordprocessingDrawing" xmlns:w10="urn:schemas-microsoft-com:office:word" xmlns:w="http://schemas.openxmlformats.org/wordprocessingml/2006/main" xmlns:w14="http://schemas.microsoft.com/office/word/2010/wordml" xmlns:w15="http://schemas.microsoft.com/office/word/2012/wordml" xmlns:w16cex="http://schemas.microsoft.com/office/word/2018/wordml/cex" xmlns:w16cid="http://schemas.microsoft.com/office/word/2016/wordml/cid" xmlns:w16="http://schemas.microsoft.com/office/word/2018/wordml" xmlns:w16se="http://schemas.microsoft.com/office/word/2015/wordml/symex" xmlns:wpg="http://schemas.microsoft.com/office/word/2010/wordprocessingGroup" xmlns:wpi="http://schemas.microsoft.com/office/word/2010/wordprocessingInk" xmlns:wne="http://schemas.microsoft.com/office/word/2006/wordml" xmlns:wps="http://schemas.microsoft.com/office/word/2010/wordprocessingShape" mc:Ignorable="w14 w15 w16se w16cid w16 w16cex wp14">
   <w:abstractNum w:abstractNumId="0" w15:restartNumberingAfterBreak="0">
+    <w:nsid w:val="0137406E"/>
+    <w:multiLevelType w:val="hybridMultilevel"/>
+    <w:tmpl w:val="7F44C3FA"/>
+    <w:lvl w:ilvl="0" w:tplc="04090001">
+      <w:start w:val="1"/>
+      <w:numFmt w:val="bullet"/>
+      <w:lvlText w:val=""/>
+      <w:lvlJc w:val="left"/>
+      <w:pPr>
+        <w:ind w:left="720" w:hanging="360"/>
+      </w:pPr>
+      <w:rPr>
+        <w:rFonts w:ascii="Symbol" w:hAnsi="Symbol" w:hint="default"/>
+      </w:rPr>
+    </w:lvl>
+    <w:lvl w:ilvl="1" w:tplc="04090003">
+      <w:start w:val="1"/>
+      <w:numFmt w:val="bullet"/>
+      <w:lvlText w:val="o"/>
+      <w:lvlJc w:val="left"/>
+      <w:pPr>
+        <w:ind w:left="1440" w:hanging="360"/>
+      </w:pPr>
+      <w:rPr>
+        <w:rFonts w:ascii="Courier New" w:hAnsi="Courier New" w:cs="Courier New" w:hint="default"/>
+      </w:rPr>
+    </w:lvl>
+    <w:lvl w:ilvl="2" w:tplc="04090005" w:tentative="1">
+      <w:start w:val="1"/>
+      <w:numFmt w:val="bullet"/>
+      <w:lvlText w:val=""/>
+      <w:lvlJc w:val="left"/>
+      <w:pPr>
+        <w:ind w:left="2160" w:hanging="360"/>
+      </w:pPr>
+      <w:rPr>
+        <w:rFonts w:ascii="Wingdings" w:hAnsi="Wingdings" w:hint="default"/>
+      </w:rPr>
+    </w:lvl>
+    <w:lvl w:ilvl="3" w:tplc="04090001" w:tentative="1">
+      <w:start w:val="1"/>
+      <w:numFmt w:val="bullet"/>
+      <w:lvlText w:val=""/>
+      <w:lvlJc w:val="left"/>
+      <w:pPr>
+        <w:ind w:left="2880" w:hanging="360"/>
+      </w:pPr>
+      <w:rPr>
+        <w:rFonts w:ascii="Symbol" w:hAnsi="Symbol" w:hint="default"/>
+      </w:rPr>
+    </w:lvl>
+    <w:lvl w:ilvl="4" w:tplc="04090003" w:tentative="1">
+      <w:start w:val="1"/>
+      <w:numFmt w:val="bullet"/>
+      <w:lvlText w:val="o"/>
+      <w:lvlJc w:val="left"/>
+      <w:pPr>
+        <w:ind w:left="3600" w:hanging="360"/>
+      </w:pPr>
+      <w:rPr>
+        <w:rFonts w:ascii="Courier New" w:hAnsi="Courier New" w:cs="Courier New" w:hint="default"/>
+      </w:rPr>
+    </w:lvl>
+    <w:lvl w:ilvl="5" w:tplc="04090005" w:tentative="1">
+      <w:start w:val="1"/>
+      <w:numFmt w:val="bullet"/>
+      <w:lvlText w:val=""/>
+      <w:lvlJc w:val="left"/>
+      <w:pPr>
+        <w:ind w:left="4320" w:hanging="360"/>
+      </w:pPr>
+      <w:rPr>
+        <w:rFonts w:ascii="Wingdings" w:hAnsi="Wingdings" w:hint="default"/>
+      </w:rPr>
+    </w:lvl>
+    <w:lvl w:ilvl="6" w:tplc="04090001" w:tentative="1">
+      <w:start w:val="1"/>
+      <w:numFmt w:val="bullet"/>
+      <w:lvlText w:val=""/>
+      <w:lvlJc w:val="left"/>
+      <w:pPr>
+        <w:ind w:left="5040" w:hanging="360"/>
+      </w:pPr>
+      <w:rPr>
+        <w:rFonts w:ascii="Symbol" w:hAnsi="Symbol" w:hint="default"/>
+      </w:rPr>
+    </w:lvl>
+    <w:lvl w:ilvl="7" w:tplc="04090003" w:tentative="1">
+      <w:start w:val="1"/>
+      <w:numFmt w:val="bullet"/>
+      <w:lvlText w:val="o"/>
+      <w:lvlJc w:val="left"/>
+      <w:pPr>
+        <w:ind w:left="5760" w:hanging="360"/>
+      </w:pPr>
+      <w:rPr>
+        <w:rFonts w:ascii="Courier New" w:hAnsi="Courier New" w:cs="Courier New" w:hint="default"/>
+      </w:rPr>
+    </w:lvl>
+    <w:lvl w:ilvl="8" w:tplc="04090005" w:tentative="1">
+      <w:start w:val="1"/>
+      <w:numFmt w:val="bullet"/>
+      <w:lvlText w:val=""/>
+      <w:lvlJc w:val="left"/>
+      <w:pPr>
+        <w:ind w:left="6480" w:hanging="360"/>
+      </w:pPr>
+      <w:rPr>
+        <w:rFonts w:ascii="Wingdings" w:hAnsi="Wingdings" w:hint="default"/>
+      </w:rPr>
+    </w:lvl>
+  </w:abstractNum>
+  <w:abstractNum w:abstractNumId="1" w15:restartNumberingAfterBreak="0">
     <w:nsid w:val="031579D3"/>
     <w:multiLevelType w:val="hybridMultilevel"/>
     <w:tmpl w:val="BC98CB3E"/>
@@ -1953,110 +2214,110 @@
       <w:lvlText w:val=""/>
       <w:lvlJc w:val="left"/>
       <w:pPr>
+        <w:ind w:left="360" w:hanging="360"/>
+      </w:pPr>
+      <w:rPr>
+        <w:rFonts w:ascii="Symbol" w:hAnsi="Symbol" w:hint="default"/>
+      </w:rPr>
+    </w:lvl>
+    <w:lvl w:ilvl="1" w:tplc="04090003">
+      <w:start w:val="1"/>
+      <w:numFmt w:val="bullet"/>
+      <w:lvlText w:val="o"/>
+      <w:lvlJc w:val="left"/>
+      <w:pPr>
         <w:ind w:left="1080" w:hanging="360"/>
       </w:pPr>
       <w:rPr>
+        <w:rFonts w:ascii="Courier New" w:hAnsi="Courier New" w:cs="Courier New" w:hint="default"/>
+      </w:rPr>
+    </w:lvl>
+    <w:lvl w:ilvl="2" w:tplc="04090005" w:tentative="1">
+      <w:start w:val="1"/>
+      <w:numFmt w:val="bullet"/>
+      <w:lvlText w:val=""/>
+      <w:lvlJc w:val="left"/>
+      <w:pPr>
+        <w:ind w:left="1800" w:hanging="360"/>
+      </w:pPr>
+      <w:rPr>
+        <w:rFonts w:ascii="Wingdings" w:hAnsi="Wingdings" w:hint="default"/>
+      </w:rPr>
+    </w:lvl>
+    <w:lvl w:ilvl="3" w:tplc="04090001" w:tentative="1">
+      <w:start w:val="1"/>
+      <w:numFmt w:val="bullet"/>
+      <w:lvlText w:val=""/>
+      <w:lvlJc w:val="left"/>
+      <w:pPr>
+        <w:ind w:left="2520" w:hanging="360"/>
+      </w:pPr>
+      <w:rPr>
         <w:rFonts w:ascii="Symbol" w:hAnsi="Symbol" w:hint="default"/>
       </w:rPr>
     </w:lvl>
-    <w:lvl w:ilvl="1" w:tplc="04090003">
+    <w:lvl w:ilvl="4" w:tplc="04090003" w:tentative="1">
       <w:start w:val="1"/>
       <w:numFmt w:val="bullet"/>
       <w:lvlText w:val="o"/>
       <w:lvlJc w:val="left"/>
       <w:pPr>
-        <w:ind w:left="1800" w:hanging="360"/>
+        <w:ind w:left="3240" w:hanging="360"/>
       </w:pPr>
       <w:rPr>
         <w:rFonts w:ascii="Courier New" w:hAnsi="Courier New" w:cs="Courier New" w:hint="default"/>
       </w:rPr>
     </w:lvl>
-    <w:lvl w:ilvl="2" w:tplc="04090005" w:tentative="1">
+    <w:lvl w:ilvl="5" w:tplc="04090005" w:tentative="1">
       <w:start w:val="1"/>
       <w:numFmt w:val="bullet"/>
       <w:lvlText w:val=""/>
       <w:lvlJc w:val="left"/>
       <w:pPr>
-        <w:ind w:left="2520" w:hanging="360"/>
+        <w:ind w:left="3960" w:hanging="360"/>
       </w:pPr>
       <w:rPr>
         <w:rFonts w:ascii="Wingdings" w:hAnsi="Wingdings" w:hint="default"/>
       </w:rPr>
     </w:lvl>
-    <w:lvl w:ilvl="3" w:tplc="04090001" w:tentative="1">
+    <w:lvl w:ilvl="6" w:tplc="04090001" w:tentative="1">
       <w:start w:val="1"/>
       <w:numFmt w:val="bullet"/>
       <w:lvlText w:val=""/>
       <w:lvlJc w:val="left"/>
       <w:pPr>
-        <w:ind w:left="3240" w:hanging="360"/>
+        <w:ind w:left="4680" w:hanging="360"/>
       </w:pPr>
       <w:rPr>
         <w:rFonts w:ascii="Symbol" w:hAnsi="Symbol" w:hint="default"/>
       </w:rPr>
     </w:lvl>
-    <w:lvl w:ilvl="4" w:tplc="04090003" w:tentative="1">
+    <w:lvl w:ilvl="7" w:tplc="04090003" w:tentative="1">
       <w:start w:val="1"/>
       <w:numFmt w:val="bullet"/>
       <w:lvlText w:val="o"/>
       <w:lvlJc w:val="left"/>
       <w:pPr>
-        <w:ind w:left="3960" w:hanging="360"/>
+        <w:ind w:left="5400" w:hanging="360"/>
       </w:pPr>
       <w:rPr>
         <w:rFonts w:ascii="Courier New" w:hAnsi="Courier New" w:cs="Courier New" w:hint="default"/>
       </w:rPr>
     </w:lvl>
-    <w:lvl w:ilvl="5" w:tplc="04090005" w:tentative="1">
+    <w:lvl w:ilvl="8" w:tplc="04090005" w:tentative="1">
       <w:start w:val="1"/>
       <w:numFmt w:val="bullet"/>
       <w:lvlText w:val=""/>
       <w:lvlJc w:val="left"/>
       <w:pPr>
-        <w:ind w:left="4680" w:hanging="360"/>
+        <w:ind w:left="6120" w:hanging="360"/>
       </w:pPr>
       <w:rPr>
         <w:rFonts w:ascii="Wingdings" w:hAnsi="Wingdings" w:hint="default"/>
       </w:rPr>
     </w:lvl>
-    <w:lvl w:ilvl="6" w:tplc="04090001" w:tentative="1">
-      <w:start w:val="1"/>
-      <w:numFmt w:val="bullet"/>
-      <w:lvlText w:val=""/>
-      <w:lvlJc w:val="left"/>
-      <w:pPr>
-        <w:ind w:left="5400" w:hanging="360"/>
-      </w:pPr>
-      <w:rPr>
-        <w:rFonts w:ascii="Symbol" w:hAnsi="Symbol" w:hint="default"/>
-      </w:rPr>
-    </w:lvl>
-    <w:lvl w:ilvl="7" w:tplc="04090003" w:tentative="1">
-      <w:start w:val="1"/>
-      <w:numFmt w:val="bullet"/>
-      <w:lvlText w:val="o"/>
-      <w:lvlJc w:val="left"/>
-      <w:pPr>
-        <w:ind w:left="6120" w:hanging="360"/>
-      </w:pPr>
-      <w:rPr>
-        <w:rFonts w:ascii="Courier New" w:hAnsi="Courier New" w:cs="Courier New" w:hint="default"/>
-      </w:rPr>
-    </w:lvl>
-    <w:lvl w:ilvl="8" w:tplc="04090005" w:tentative="1">
-      <w:start w:val="1"/>
-      <w:numFmt w:val="bullet"/>
-      <w:lvlText w:val=""/>
-      <w:lvlJc w:val="left"/>
-      <w:pPr>
-        <w:ind w:left="6840" w:hanging="360"/>
-      </w:pPr>
-      <w:rPr>
-        <w:rFonts w:ascii="Wingdings" w:hAnsi="Wingdings" w:hint="default"/>
-      </w:rPr>
-    </w:lvl>
   </w:abstractNum>
-  <w:abstractNum w:abstractNumId="1" w15:restartNumberingAfterBreak="0">
+  <w:abstractNum w:abstractNumId="2" w15:restartNumberingAfterBreak="0">
     <w:nsid w:val="08AB4C0F"/>
     <w:multiLevelType w:val="hybridMultilevel"/>
     <w:tmpl w:val="62E42868"/>
@@ -2066,110 +2327,110 @@
       <w:lvlText w:val=""/>
       <w:lvlJc w:val="left"/>
       <w:pPr>
+        <w:ind w:left="360" w:hanging="360"/>
+      </w:pPr>
+      <w:rPr>
+        <w:rFonts w:ascii="Symbol" w:hAnsi="Symbol" w:hint="default"/>
+      </w:rPr>
+    </w:lvl>
+    <w:lvl w:ilvl="1" w:tplc="04090003">
+      <w:start w:val="1"/>
+      <w:numFmt w:val="bullet"/>
+      <w:lvlText w:val="o"/>
+      <w:lvlJc w:val="left"/>
+      <w:pPr>
         <w:ind w:left="1080" w:hanging="360"/>
       </w:pPr>
       <w:rPr>
+        <w:rFonts w:ascii="Courier New" w:hAnsi="Courier New" w:cs="Courier New" w:hint="default"/>
+      </w:rPr>
+    </w:lvl>
+    <w:lvl w:ilvl="2" w:tplc="04090005" w:tentative="1">
+      <w:start w:val="1"/>
+      <w:numFmt w:val="bullet"/>
+      <w:lvlText w:val=""/>
+      <w:lvlJc w:val="left"/>
+      <w:pPr>
+        <w:ind w:left="1800" w:hanging="360"/>
+      </w:pPr>
+      <w:rPr>
+        <w:rFonts w:ascii="Wingdings" w:hAnsi="Wingdings" w:hint="default"/>
+      </w:rPr>
+    </w:lvl>
+    <w:lvl w:ilvl="3" w:tplc="04090001" w:tentative="1">
+      <w:start w:val="1"/>
+      <w:numFmt w:val="bullet"/>
+      <w:lvlText w:val=""/>
+      <w:lvlJc w:val="left"/>
+      <w:pPr>
+        <w:ind w:left="2520" w:hanging="360"/>
+      </w:pPr>
+      <w:rPr>
         <w:rFonts w:ascii="Symbol" w:hAnsi="Symbol" w:hint="default"/>
       </w:rPr>
     </w:lvl>
-    <w:lvl w:ilvl="1" w:tplc="04090003">
+    <w:lvl w:ilvl="4" w:tplc="04090003" w:tentative="1">
       <w:start w:val="1"/>
       <w:numFmt w:val="bullet"/>
       <w:lvlText w:val="o"/>
       <w:lvlJc w:val="left"/>
       <w:pPr>
-        <w:ind w:left="1800" w:hanging="360"/>
+        <w:ind w:left="3240" w:hanging="360"/>
       </w:pPr>
       <w:rPr>
         <w:rFonts w:ascii="Courier New" w:hAnsi="Courier New" w:cs="Courier New" w:hint="default"/>
       </w:rPr>
     </w:lvl>
-    <w:lvl w:ilvl="2" w:tplc="04090005" w:tentative="1">
+    <w:lvl w:ilvl="5" w:tplc="04090005" w:tentative="1">
       <w:start w:val="1"/>
       <w:numFmt w:val="bullet"/>
       <w:lvlText w:val=""/>
       <w:lvlJc w:val="left"/>
       <w:pPr>
-        <w:ind w:left="2520" w:hanging="360"/>
+        <w:ind w:left="3960" w:hanging="360"/>
       </w:pPr>
       <w:rPr>
         <w:rFonts w:ascii="Wingdings" w:hAnsi="Wingdings" w:hint="default"/>
       </w:rPr>
     </w:lvl>
-    <w:lvl w:ilvl="3" w:tplc="04090001" w:tentative="1">
+    <w:lvl w:ilvl="6" w:tplc="04090001" w:tentative="1">
       <w:start w:val="1"/>
       <w:numFmt w:val="bullet"/>
       <w:lvlText w:val=""/>
       <w:lvlJc w:val="left"/>
       <w:pPr>
-        <w:ind w:left="3240" w:hanging="360"/>
+        <w:ind w:left="4680" w:hanging="360"/>
       </w:pPr>
       <w:rPr>
         <w:rFonts w:ascii="Symbol" w:hAnsi="Symbol" w:hint="default"/>
       </w:rPr>
     </w:lvl>
-    <w:lvl w:ilvl="4" w:tplc="04090003" w:tentative="1">
+    <w:lvl w:ilvl="7" w:tplc="04090003" w:tentative="1">
       <w:start w:val="1"/>
       <w:numFmt w:val="bullet"/>
       <w:lvlText w:val="o"/>
       <w:lvlJc w:val="left"/>
       <w:pPr>
-        <w:ind w:left="3960" w:hanging="360"/>
+        <w:ind w:left="5400" w:hanging="360"/>
       </w:pPr>
       <w:rPr>
         <w:rFonts w:ascii="Courier New" w:hAnsi="Courier New" w:cs="Courier New" w:hint="default"/>
       </w:rPr>
     </w:lvl>
-    <w:lvl w:ilvl="5" w:tplc="04090005" w:tentative="1">
+    <w:lvl w:ilvl="8" w:tplc="04090005" w:tentative="1">
       <w:start w:val="1"/>
       <w:numFmt w:val="bullet"/>
       <w:lvlText w:val=""/>
       <w:lvlJc w:val="left"/>
       <w:pPr>
-        <w:ind w:left="4680" w:hanging="360"/>
+        <w:ind w:left="6120" w:hanging="360"/>
       </w:pPr>
       <w:rPr>
         <w:rFonts w:ascii="Wingdings" w:hAnsi="Wingdings" w:hint="default"/>
       </w:rPr>
     </w:lvl>
-    <w:lvl w:ilvl="6" w:tplc="04090001" w:tentative="1">
-      <w:start w:val="1"/>
-      <w:numFmt w:val="bullet"/>
-      <w:lvlText w:val=""/>
-      <w:lvlJc w:val="left"/>
-      <w:pPr>
-        <w:ind w:left="5400" w:hanging="360"/>
-      </w:pPr>
-      <w:rPr>
-        <w:rFonts w:ascii="Symbol" w:hAnsi="Symbol" w:hint="default"/>
-      </w:rPr>
-    </w:lvl>
-    <w:lvl w:ilvl="7" w:tplc="04090003" w:tentative="1">
-      <w:start w:val="1"/>
-      <w:numFmt w:val="bullet"/>
-      <w:lvlText w:val="o"/>
-      <w:lvlJc w:val="left"/>
-      <w:pPr>
-        <w:ind w:left="6120" w:hanging="360"/>
-      </w:pPr>
-      <w:rPr>
-        <w:rFonts w:ascii="Courier New" w:hAnsi="Courier New" w:cs="Courier New" w:hint="default"/>
-      </w:rPr>
-    </w:lvl>
-    <w:lvl w:ilvl="8" w:tplc="04090005" w:tentative="1">
-      <w:start w:val="1"/>
-      <w:numFmt w:val="bullet"/>
-      <w:lvlText w:val=""/>
-      <w:lvlJc w:val="left"/>
-      <w:pPr>
-        <w:ind w:left="6840" w:hanging="360"/>
-      </w:pPr>
-      <w:rPr>
-        <w:rFonts w:ascii="Wingdings" w:hAnsi="Wingdings" w:hint="default"/>
-      </w:rPr>
-    </w:lvl>
   </w:abstractNum>
-  <w:abstractNum w:abstractNumId="2" w15:restartNumberingAfterBreak="0">
+  <w:abstractNum w:abstractNumId="3" w15:restartNumberingAfterBreak="0">
     <w:nsid w:val="0D954094"/>
     <w:multiLevelType w:val="hybridMultilevel"/>
     <w:tmpl w:val="4DDA2C1C"/>
@@ -2179,110 +2440,110 @@
       <w:lvlText w:val=""/>
       <w:lvlJc w:val="left"/>
       <w:pPr>
+        <w:ind w:left="360" w:hanging="360"/>
+      </w:pPr>
+      <w:rPr>
+        <w:rFonts w:ascii="Symbol" w:hAnsi="Symbol" w:hint="default"/>
+      </w:rPr>
+    </w:lvl>
+    <w:lvl w:ilvl="1" w:tplc="04090003">
+      <w:start w:val="1"/>
+      <w:numFmt w:val="bullet"/>
+      <w:lvlText w:val="o"/>
+      <w:lvlJc w:val="left"/>
+      <w:pPr>
         <w:ind w:left="1080" w:hanging="360"/>
       </w:pPr>
       <w:rPr>
+        <w:rFonts w:ascii="Courier New" w:hAnsi="Courier New" w:cs="Courier New" w:hint="default"/>
+      </w:rPr>
+    </w:lvl>
+    <w:lvl w:ilvl="2" w:tplc="04090005" w:tentative="1">
+      <w:start w:val="1"/>
+      <w:numFmt w:val="bullet"/>
+      <w:lvlText w:val=""/>
+      <w:lvlJc w:val="left"/>
+      <w:pPr>
+        <w:ind w:left="1800" w:hanging="360"/>
+      </w:pPr>
+      <w:rPr>
+        <w:rFonts w:ascii="Wingdings" w:hAnsi="Wingdings" w:hint="default"/>
+      </w:rPr>
+    </w:lvl>
+    <w:lvl w:ilvl="3" w:tplc="04090001" w:tentative="1">
+      <w:start w:val="1"/>
+      <w:numFmt w:val="bullet"/>
+      <w:lvlText w:val=""/>
+      <w:lvlJc w:val="left"/>
+      <w:pPr>
+        <w:ind w:left="2520" w:hanging="360"/>
+      </w:pPr>
+      <w:rPr>
         <w:rFonts w:ascii="Symbol" w:hAnsi="Symbol" w:hint="default"/>
       </w:rPr>
     </w:lvl>
-    <w:lvl w:ilvl="1" w:tplc="04090003">
+    <w:lvl w:ilvl="4" w:tplc="04090003" w:tentative="1">
       <w:start w:val="1"/>
       <w:numFmt w:val="bullet"/>
       <w:lvlText w:val="o"/>
       <w:lvlJc w:val="left"/>
       <w:pPr>
-        <w:ind w:left="1800" w:hanging="360"/>
+        <w:ind w:left="3240" w:hanging="360"/>
       </w:pPr>
       <w:rPr>
         <w:rFonts w:ascii="Courier New" w:hAnsi="Courier New" w:cs="Courier New" w:hint="default"/>
       </w:rPr>
     </w:lvl>
-    <w:lvl w:ilvl="2" w:tplc="04090005" w:tentative="1">
+    <w:lvl w:ilvl="5" w:tplc="04090005" w:tentative="1">
       <w:start w:val="1"/>
       <w:numFmt w:val="bullet"/>
       <w:lvlText w:val=""/>
       <w:lvlJc w:val="left"/>
       <w:pPr>
-        <w:ind w:left="2520" w:hanging="360"/>
+        <w:ind w:left="3960" w:hanging="360"/>
       </w:pPr>
       <w:rPr>
         <w:rFonts w:ascii="Wingdings" w:hAnsi="Wingdings" w:hint="default"/>
       </w:rPr>
     </w:lvl>
-    <w:lvl w:ilvl="3" w:tplc="04090001" w:tentative="1">
+    <w:lvl w:ilvl="6" w:tplc="04090001" w:tentative="1">
       <w:start w:val="1"/>
       <w:numFmt w:val="bullet"/>
       <w:lvlText w:val=""/>
       <w:lvlJc w:val="left"/>
       <w:pPr>
-        <w:ind w:left="3240" w:hanging="360"/>
+        <w:ind w:left="4680" w:hanging="360"/>
       </w:pPr>
       <w:rPr>
         <w:rFonts w:ascii="Symbol" w:hAnsi="Symbol" w:hint="default"/>
       </w:rPr>
     </w:lvl>
-    <w:lvl w:ilvl="4" w:tplc="04090003" w:tentative="1">
+    <w:lvl w:ilvl="7" w:tplc="04090003" w:tentative="1">
       <w:start w:val="1"/>
       <w:numFmt w:val="bullet"/>
       <w:lvlText w:val="o"/>
       <w:lvlJc w:val="left"/>
       <w:pPr>
-        <w:ind w:left="3960" w:hanging="360"/>
+        <w:ind w:left="5400" w:hanging="360"/>
       </w:pPr>
       <w:rPr>
         <w:rFonts w:ascii="Courier New" w:hAnsi="Courier New" w:cs="Courier New" w:hint="default"/>
       </w:rPr>
     </w:lvl>
-    <w:lvl w:ilvl="5" w:tplc="04090005" w:tentative="1">
+    <w:lvl w:ilvl="8" w:tplc="04090005" w:tentative="1">
       <w:start w:val="1"/>
       <w:numFmt w:val="bullet"/>
       <w:lvlText w:val=""/>
       <w:lvlJc w:val="left"/>
       <w:pPr>
-        <w:ind w:left="4680" w:hanging="360"/>
+        <w:ind w:left="6120" w:hanging="360"/>
       </w:pPr>
       <w:rPr>
         <w:rFonts w:ascii="Wingdings" w:hAnsi="Wingdings" w:hint="default"/>
       </w:rPr>
     </w:lvl>
-    <w:lvl w:ilvl="6" w:tplc="04090001" w:tentative="1">
-      <w:start w:val="1"/>
-      <w:numFmt w:val="bullet"/>
-      <w:lvlText w:val=""/>
-      <w:lvlJc w:val="left"/>
-      <w:pPr>
-        <w:ind w:left="5400" w:hanging="360"/>
-      </w:pPr>
-      <w:rPr>
-        <w:rFonts w:ascii="Symbol" w:hAnsi="Symbol" w:hint="default"/>
-      </w:rPr>
-    </w:lvl>
-    <w:lvl w:ilvl="7" w:tplc="04090003" w:tentative="1">
-      <w:start w:val="1"/>
-      <w:numFmt w:val="bullet"/>
-      <w:lvlText w:val="o"/>
-      <w:lvlJc w:val="left"/>
-      <w:pPr>
-        <w:ind w:left="6120" w:hanging="360"/>
-      </w:pPr>
-      <w:rPr>
-        <w:rFonts w:ascii="Courier New" w:hAnsi="Courier New" w:cs="Courier New" w:hint="default"/>
-      </w:rPr>
-    </w:lvl>
-    <w:lvl w:ilvl="8" w:tplc="04090005" w:tentative="1">
-      <w:start w:val="1"/>
-      <w:numFmt w:val="bullet"/>
-      <w:lvlText w:val=""/>
-      <w:lvlJc w:val="left"/>
-      <w:pPr>
-        <w:ind w:left="6840" w:hanging="360"/>
-      </w:pPr>
-      <w:rPr>
-        <w:rFonts w:ascii="Wingdings" w:hAnsi="Wingdings" w:hint="default"/>
-      </w:rPr>
-    </w:lvl>
   </w:abstractNum>
-  <w:abstractNum w:abstractNumId="3" w15:restartNumberingAfterBreak="0">
+  <w:abstractNum w:abstractNumId="4" w15:restartNumberingAfterBreak="0">
     <w:nsid w:val="18580F28"/>
     <w:multiLevelType w:val="hybridMultilevel"/>
     <w:tmpl w:val="2340BB78"/>
@@ -2292,110 +2553,110 @@
       <w:lvlText w:val=""/>
       <w:lvlJc w:val="left"/>
       <w:pPr>
+        <w:ind w:left="360" w:hanging="360"/>
+      </w:pPr>
+      <w:rPr>
+        <w:rFonts w:ascii="Symbol" w:hAnsi="Symbol" w:hint="default"/>
+      </w:rPr>
+    </w:lvl>
+    <w:lvl w:ilvl="1" w:tplc="04090003" w:tentative="1">
+      <w:start w:val="1"/>
+      <w:numFmt w:val="bullet"/>
+      <w:lvlText w:val="o"/>
+      <w:lvlJc w:val="left"/>
+      <w:pPr>
         <w:ind w:left="1080" w:hanging="360"/>
       </w:pPr>
       <w:rPr>
+        <w:rFonts w:ascii="Courier New" w:hAnsi="Courier New" w:cs="Courier New" w:hint="default"/>
+      </w:rPr>
+    </w:lvl>
+    <w:lvl w:ilvl="2" w:tplc="04090005" w:tentative="1">
+      <w:start w:val="1"/>
+      <w:numFmt w:val="bullet"/>
+      <w:lvlText w:val=""/>
+      <w:lvlJc w:val="left"/>
+      <w:pPr>
+        <w:ind w:left="1800" w:hanging="360"/>
+      </w:pPr>
+      <w:rPr>
+        <w:rFonts w:ascii="Wingdings" w:hAnsi="Wingdings" w:hint="default"/>
+      </w:rPr>
+    </w:lvl>
+    <w:lvl w:ilvl="3" w:tplc="04090001" w:tentative="1">
+      <w:start w:val="1"/>
+      <w:numFmt w:val="bullet"/>
+      <w:lvlText w:val=""/>
+      <w:lvlJc w:val="left"/>
+      <w:pPr>
+        <w:ind w:left="2520" w:hanging="360"/>
+      </w:pPr>
+      <w:rPr>
         <w:rFonts w:ascii="Symbol" w:hAnsi="Symbol" w:hint="default"/>
       </w:rPr>
     </w:lvl>
-    <w:lvl w:ilvl="1" w:tplc="04090003" w:tentative="1">
+    <w:lvl w:ilvl="4" w:tplc="04090003" w:tentative="1">
       <w:start w:val="1"/>
       <w:numFmt w:val="bullet"/>
       <w:lvlText w:val="o"/>
       <w:lvlJc w:val="left"/>
       <w:pPr>
-        <w:ind w:left="1800" w:hanging="360"/>
+        <w:ind w:left="3240" w:hanging="360"/>
       </w:pPr>
       <w:rPr>
         <w:rFonts w:ascii="Courier New" w:hAnsi="Courier New" w:cs="Courier New" w:hint="default"/>
       </w:rPr>
     </w:lvl>
-    <w:lvl w:ilvl="2" w:tplc="04090005" w:tentative="1">
+    <w:lvl w:ilvl="5" w:tplc="04090005" w:tentative="1">
       <w:start w:val="1"/>
       <w:numFmt w:val="bullet"/>
       <w:lvlText w:val=""/>
       <w:lvlJc w:val="left"/>
       <w:pPr>
-        <w:ind w:left="2520" w:hanging="360"/>
+        <w:ind w:left="3960" w:hanging="360"/>
       </w:pPr>
       <w:rPr>
         <w:rFonts w:ascii="Wingdings" w:hAnsi="Wingdings" w:hint="default"/>
       </w:rPr>
     </w:lvl>
-    <w:lvl w:ilvl="3" w:tplc="04090001" w:tentative="1">
+    <w:lvl w:ilvl="6" w:tplc="04090001" w:tentative="1">
       <w:start w:val="1"/>
       <w:numFmt w:val="bullet"/>
       <w:lvlText w:val=""/>
       <w:lvlJc w:val="left"/>
       <w:pPr>
-        <w:ind w:left="3240" w:hanging="360"/>
+        <w:ind w:left="4680" w:hanging="360"/>
       </w:pPr>
       <w:rPr>
         <w:rFonts w:ascii="Symbol" w:hAnsi="Symbol" w:hint="default"/>
       </w:rPr>
     </w:lvl>
-    <w:lvl w:ilvl="4" w:tplc="04090003" w:tentative="1">
+    <w:lvl w:ilvl="7" w:tplc="04090003" w:tentative="1">
       <w:start w:val="1"/>
       <w:numFmt w:val="bullet"/>
       <w:lvlText w:val="o"/>
       <w:lvlJc w:val="left"/>
       <w:pPr>
-        <w:ind w:left="3960" w:hanging="360"/>
+        <w:ind w:left="5400" w:hanging="360"/>
       </w:pPr>
       <w:rPr>
         <w:rFonts w:ascii="Courier New" w:hAnsi="Courier New" w:cs="Courier New" w:hint="default"/>
       </w:rPr>
     </w:lvl>
-    <w:lvl w:ilvl="5" w:tplc="04090005" w:tentative="1">
+    <w:lvl w:ilvl="8" w:tplc="04090005" w:tentative="1">
       <w:start w:val="1"/>
       <w:numFmt w:val="bullet"/>
       <w:lvlText w:val=""/>
       <w:lvlJc w:val="left"/>
       <w:pPr>
-        <w:ind w:left="4680" w:hanging="360"/>
+        <w:ind w:left="6120" w:hanging="360"/>
       </w:pPr>
       <w:rPr>
         <w:rFonts w:ascii="Wingdings" w:hAnsi="Wingdings" w:hint="default"/>
       </w:rPr>
     </w:lvl>
-    <w:lvl w:ilvl="6" w:tplc="04090001" w:tentative="1">
-      <w:start w:val="1"/>
-      <w:numFmt w:val="bullet"/>
-      <w:lvlText w:val=""/>
-      <w:lvlJc w:val="left"/>
-      <w:pPr>
-        <w:ind w:left="5400" w:hanging="360"/>
-      </w:pPr>
-      <w:rPr>
-        <w:rFonts w:ascii="Symbol" w:hAnsi="Symbol" w:hint="default"/>
-      </w:rPr>
-    </w:lvl>
-    <w:lvl w:ilvl="7" w:tplc="04090003" w:tentative="1">
-      <w:start w:val="1"/>
-      <w:numFmt w:val="bullet"/>
-      <w:lvlText w:val="o"/>
-      <w:lvlJc w:val="left"/>
-      <w:pPr>
-        <w:ind w:left="6120" w:hanging="360"/>
-      </w:pPr>
-      <w:rPr>
-        <w:rFonts w:ascii="Courier New" w:hAnsi="Courier New" w:cs="Courier New" w:hint="default"/>
-      </w:rPr>
-    </w:lvl>
-    <w:lvl w:ilvl="8" w:tplc="04090005" w:tentative="1">
-      <w:start w:val="1"/>
-      <w:numFmt w:val="bullet"/>
-      <w:lvlText w:val=""/>
-      <w:lvlJc w:val="left"/>
-      <w:pPr>
-        <w:ind w:left="6840" w:hanging="360"/>
-      </w:pPr>
-      <w:rPr>
-        <w:rFonts w:ascii="Wingdings" w:hAnsi="Wingdings" w:hint="default"/>
-      </w:rPr>
-    </w:lvl>
   </w:abstractNum>
-  <w:abstractNum w:abstractNumId="4" w15:restartNumberingAfterBreak="0">
+  <w:abstractNum w:abstractNumId="5" w15:restartNumberingAfterBreak="0">
     <w:nsid w:val="1F925BA3"/>
     <w:multiLevelType w:val="hybridMultilevel"/>
     <w:tmpl w:val="ADDC6ABA"/>
@@ -2508,7 +2769,7 @@
       </w:rPr>
     </w:lvl>
   </w:abstractNum>
-  <w:abstractNum w:abstractNumId="5" w15:restartNumberingAfterBreak="0">
+  <w:abstractNum w:abstractNumId="6" w15:restartNumberingAfterBreak="0">
     <w:nsid w:val="21AE5635"/>
     <w:multiLevelType w:val="hybridMultilevel"/>
     <w:tmpl w:val="6C08CE14"/>
@@ -2518,7 +2779,7 @@
       <w:lvlText w:val="%1."/>
       <w:lvlJc w:val="left"/>
       <w:pPr>
-        <w:ind w:left="1440" w:hanging="360"/>
+        <w:ind w:left="1080" w:hanging="360"/>
       </w:pPr>
       <w:rPr>
         <w:rFonts w:hint="default"/>
@@ -2530,7 +2791,7 @@
       <w:lvlText w:val="%2."/>
       <w:lvlJc w:val="left"/>
       <w:pPr>
-        <w:ind w:left="2160" w:hanging="360"/>
+        <w:ind w:left="1800" w:hanging="360"/>
       </w:pPr>
     </w:lvl>
     <w:lvl w:ilvl="2" w:tplc="0409001B" w:tentative="1">
@@ -2539,7 +2800,7 @@
       <w:lvlText w:val="%3."/>
       <w:lvlJc w:val="right"/>
       <w:pPr>
-        <w:ind w:left="2880" w:hanging="180"/>
+        <w:ind w:left="2520" w:hanging="180"/>
       </w:pPr>
     </w:lvl>
     <w:lvl w:ilvl="3" w:tplc="0409000F" w:tentative="1">
@@ -2548,7 +2809,7 @@
       <w:lvlText w:val="%4."/>
       <w:lvlJc w:val="left"/>
       <w:pPr>
-        <w:ind w:left="3600" w:hanging="360"/>
+        <w:ind w:left="3240" w:hanging="360"/>
       </w:pPr>
     </w:lvl>
     <w:lvl w:ilvl="4" w:tplc="04090019" w:tentative="1">
@@ -2557,7 +2818,7 @@
       <w:lvlText w:val="%5."/>
       <w:lvlJc w:val="left"/>
       <w:pPr>
-        <w:ind w:left="4320" w:hanging="360"/>
+        <w:ind w:left="3960" w:hanging="360"/>
       </w:pPr>
     </w:lvl>
     <w:lvl w:ilvl="5" w:tplc="0409001B" w:tentative="1">
@@ -2566,7 +2827,7 @@
       <w:lvlText w:val="%6."/>
       <w:lvlJc w:val="right"/>
       <w:pPr>
-        <w:ind w:left="5040" w:hanging="180"/>
+        <w:ind w:left="4680" w:hanging="180"/>
       </w:pPr>
     </w:lvl>
     <w:lvl w:ilvl="6" w:tplc="0409000F" w:tentative="1">
@@ -2575,7 +2836,7 @@
       <w:lvlText w:val="%7."/>
       <w:lvlJc w:val="left"/>
       <w:pPr>
-        <w:ind w:left="5760" w:hanging="360"/>
+        <w:ind w:left="5400" w:hanging="360"/>
       </w:pPr>
     </w:lvl>
     <w:lvl w:ilvl="7" w:tplc="04090019" w:tentative="1">
@@ -2584,7 +2845,7 @@
       <w:lvlText w:val="%8."/>
       <w:lvlJc w:val="left"/>
       <w:pPr>
-        <w:ind w:left="6480" w:hanging="360"/>
+        <w:ind w:left="6120" w:hanging="360"/>
       </w:pPr>
     </w:lvl>
     <w:lvl w:ilvl="8" w:tplc="0409001B" w:tentative="1">
@@ -2593,11 +2854,11 @@
       <w:lvlText w:val="%9."/>
       <w:lvlJc w:val="right"/>
       <w:pPr>
-        <w:ind w:left="7200" w:hanging="180"/>
+        <w:ind w:left="6840" w:hanging="180"/>
       </w:pPr>
     </w:lvl>
   </w:abstractNum>
-  <w:abstractNum w:abstractNumId="6" w15:restartNumberingAfterBreak="0">
+  <w:abstractNum w:abstractNumId="7" w15:restartNumberingAfterBreak="0">
     <w:nsid w:val="21E34AAE"/>
     <w:multiLevelType w:val="hybridMultilevel"/>
     <w:tmpl w:val="8174E7E6"/>
@@ -2607,110 +2868,110 @@
       <w:lvlText w:val=""/>
       <w:lvlJc w:val="left"/>
       <w:pPr>
+        <w:ind w:left="360" w:hanging="360"/>
+      </w:pPr>
+      <w:rPr>
+        <w:rFonts w:ascii="Symbol" w:hAnsi="Symbol" w:hint="default"/>
+      </w:rPr>
+    </w:lvl>
+    <w:lvl w:ilvl="1" w:tplc="04090003">
+      <w:start w:val="1"/>
+      <w:numFmt w:val="bullet"/>
+      <w:lvlText w:val="o"/>
+      <w:lvlJc w:val="left"/>
+      <w:pPr>
         <w:ind w:left="1080" w:hanging="360"/>
       </w:pPr>
       <w:rPr>
+        <w:rFonts w:ascii="Courier New" w:hAnsi="Courier New" w:cs="Courier New" w:hint="default"/>
+      </w:rPr>
+    </w:lvl>
+    <w:lvl w:ilvl="2" w:tplc="04090005" w:tentative="1">
+      <w:start w:val="1"/>
+      <w:numFmt w:val="bullet"/>
+      <w:lvlText w:val=""/>
+      <w:lvlJc w:val="left"/>
+      <w:pPr>
+        <w:ind w:left="1800" w:hanging="360"/>
+      </w:pPr>
+      <w:rPr>
+        <w:rFonts w:ascii="Wingdings" w:hAnsi="Wingdings" w:hint="default"/>
+      </w:rPr>
+    </w:lvl>
+    <w:lvl w:ilvl="3" w:tplc="04090001" w:tentative="1">
+      <w:start w:val="1"/>
+      <w:numFmt w:val="bullet"/>
+      <w:lvlText w:val=""/>
+      <w:lvlJc w:val="left"/>
+      <w:pPr>
+        <w:ind w:left="2520" w:hanging="360"/>
+      </w:pPr>
+      <w:rPr>
         <w:rFonts w:ascii="Symbol" w:hAnsi="Symbol" w:hint="default"/>
       </w:rPr>
     </w:lvl>
-    <w:lvl w:ilvl="1" w:tplc="04090003">
+    <w:lvl w:ilvl="4" w:tplc="04090003" w:tentative="1">
       <w:start w:val="1"/>
       <w:numFmt w:val="bullet"/>
       <w:lvlText w:val="o"/>
       <w:lvlJc w:val="left"/>
       <w:pPr>
-        <w:ind w:left="1800" w:hanging="360"/>
+        <w:ind w:left="3240" w:hanging="360"/>
       </w:pPr>
       <w:rPr>
         <w:rFonts w:ascii="Courier New" w:hAnsi="Courier New" w:cs="Courier New" w:hint="default"/>
       </w:rPr>
     </w:lvl>
-    <w:lvl w:ilvl="2" w:tplc="04090005" w:tentative="1">
+    <w:lvl w:ilvl="5" w:tplc="04090005" w:tentative="1">
       <w:start w:val="1"/>
       <w:numFmt w:val="bullet"/>
       <w:lvlText w:val=""/>
       <w:lvlJc w:val="left"/>
       <w:pPr>
-        <w:ind w:left="2520" w:hanging="360"/>
+        <w:ind w:left="3960" w:hanging="360"/>
       </w:pPr>
       <w:rPr>
         <w:rFonts w:ascii="Wingdings" w:hAnsi="Wingdings" w:hint="default"/>
       </w:rPr>
     </w:lvl>
-    <w:lvl w:ilvl="3" w:tplc="04090001" w:tentative="1">
+    <w:lvl w:ilvl="6" w:tplc="04090001" w:tentative="1">
       <w:start w:val="1"/>
       <w:numFmt w:val="bullet"/>
       <w:lvlText w:val=""/>
       <w:lvlJc w:val="left"/>
       <w:pPr>
-        <w:ind w:left="3240" w:hanging="360"/>
+        <w:ind w:left="4680" w:hanging="360"/>
       </w:pPr>
       <w:rPr>
         <w:rFonts w:ascii="Symbol" w:hAnsi="Symbol" w:hint="default"/>
       </w:rPr>
     </w:lvl>
-    <w:lvl w:ilvl="4" w:tplc="04090003" w:tentative="1">
+    <w:lvl w:ilvl="7" w:tplc="04090003" w:tentative="1">
       <w:start w:val="1"/>
       <w:numFmt w:val="bullet"/>
       <w:lvlText w:val="o"/>
       <w:lvlJc w:val="left"/>
       <w:pPr>
-        <w:ind w:left="3960" w:hanging="360"/>
+        <w:ind w:left="5400" w:hanging="360"/>
       </w:pPr>
       <w:rPr>
         <w:rFonts w:ascii="Courier New" w:hAnsi="Courier New" w:cs="Courier New" w:hint="default"/>
       </w:rPr>
     </w:lvl>
-    <w:lvl w:ilvl="5" w:tplc="04090005" w:tentative="1">
+    <w:lvl w:ilvl="8" w:tplc="04090005" w:tentative="1">
       <w:start w:val="1"/>
       <w:numFmt w:val="bullet"/>
       <w:lvlText w:val=""/>
       <w:lvlJc w:val="left"/>
       <w:pPr>
-        <w:ind w:left="4680" w:hanging="360"/>
+        <w:ind w:left="6120" w:hanging="360"/>
       </w:pPr>
       <w:rPr>
         <w:rFonts w:ascii="Wingdings" w:hAnsi="Wingdings" w:hint="default"/>
       </w:rPr>
     </w:lvl>
-    <w:lvl w:ilvl="6" w:tplc="04090001" w:tentative="1">
-      <w:start w:val="1"/>
-      <w:numFmt w:val="bullet"/>
-      <w:lvlText w:val=""/>
-      <w:lvlJc w:val="left"/>
-      <w:pPr>
-        <w:ind w:left="5400" w:hanging="360"/>
-      </w:pPr>
-      <w:rPr>
-        <w:rFonts w:ascii="Symbol" w:hAnsi="Symbol" w:hint="default"/>
-      </w:rPr>
-    </w:lvl>
-    <w:lvl w:ilvl="7" w:tplc="04090003" w:tentative="1">
-      <w:start w:val="1"/>
-      <w:numFmt w:val="bullet"/>
-      <w:lvlText w:val="o"/>
-      <w:lvlJc w:val="left"/>
-      <w:pPr>
-        <w:ind w:left="6120" w:hanging="360"/>
-      </w:pPr>
-      <w:rPr>
-        <w:rFonts w:ascii="Courier New" w:hAnsi="Courier New" w:cs="Courier New" w:hint="default"/>
-      </w:rPr>
-    </w:lvl>
-    <w:lvl w:ilvl="8" w:tplc="04090005" w:tentative="1">
-      <w:start w:val="1"/>
-      <w:numFmt w:val="bullet"/>
-      <w:lvlText w:val=""/>
-      <w:lvlJc w:val="left"/>
-      <w:pPr>
-        <w:ind w:left="6840" w:hanging="360"/>
-      </w:pPr>
-      <w:rPr>
-        <w:rFonts w:ascii="Wingdings" w:hAnsi="Wingdings" w:hint="default"/>
-      </w:rPr>
-    </w:lvl>
   </w:abstractNum>
-  <w:abstractNum w:abstractNumId="7" w15:restartNumberingAfterBreak="0">
+  <w:abstractNum w:abstractNumId="8" w15:restartNumberingAfterBreak="0">
     <w:nsid w:val="33522062"/>
     <w:multiLevelType w:val="hybridMultilevel"/>
     <w:tmpl w:val="1AFEECB4"/>
@@ -2720,110 +2981,110 @@
       <w:lvlText w:val=""/>
       <w:lvlJc w:val="left"/>
       <w:pPr>
+        <w:ind w:left="360" w:hanging="360"/>
+      </w:pPr>
+      <w:rPr>
+        <w:rFonts w:ascii="Symbol" w:hAnsi="Symbol" w:hint="default"/>
+      </w:rPr>
+    </w:lvl>
+    <w:lvl w:ilvl="1" w:tplc="04090003" w:tentative="1">
+      <w:start w:val="1"/>
+      <w:numFmt w:val="bullet"/>
+      <w:lvlText w:val="o"/>
+      <w:lvlJc w:val="left"/>
+      <w:pPr>
         <w:ind w:left="1080" w:hanging="360"/>
       </w:pPr>
       <w:rPr>
+        <w:rFonts w:ascii="Courier New" w:hAnsi="Courier New" w:cs="Courier New" w:hint="default"/>
+      </w:rPr>
+    </w:lvl>
+    <w:lvl w:ilvl="2" w:tplc="04090005" w:tentative="1">
+      <w:start w:val="1"/>
+      <w:numFmt w:val="bullet"/>
+      <w:lvlText w:val=""/>
+      <w:lvlJc w:val="left"/>
+      <w:pPr>
+        <w:ind w:left="1800" w:hanging="360"/>
+      </w:pPr>
+      <w:rPr>
+        <w:rFonts w:ascii="Wingdings" w:hAnsi="Wingdings" w:hint="default"/>
+      </w:rPr>
+    </w:lvl>
+    <w:lvl w:ilvl="3" w:tplc="04090001" w:tentative="1">
+      <w:start w:val="1"/>
+      <w:numFmt w:val="bullet"/>
+      <w:lvlText w:val=""/>
+      <w:lvlJc w:val="left"/>
+      <w:pPr>
+        <w:ind w:left="2520" w:hanging="360"/>
+      </w:pPr>
+      <w:rPr>
         <w:rFonts w:ascii="Symbol" w:hAnsi="Symbol" w:hint="default"/>
       </w:rPr>
     </w:lvl>
-    <w:lvl w:ilvl="1" w:tplc="04090003" w:tentative="1">
+    <w:lvl w:ilvl="4" w:tplc="04090003" w:tentative="1">
       <w:start w:val="1"/>
       <w:numFmt w:val="bullet"/>
       <w:lvlText w:val="o"/>
       <w:lvlJc w:val="left"/>
       <w:pPr>
-        <w:ind w:left="1800" w:hanging="360"/>
+        <w:ind w:left="3240" w:hanging="360"/>
       </w:pPr>
       <w:rPr>
         <w:rFonts w:ascii="Courier New" w:hAnsi="Courier New" w:cs="Courier New" w:hint="default"/>
       </w:rPr>
     </w:lvl>
-    <w:lvl w:ilvl="2" w:tplc="04090005" w:tentative="1">
+    <w:lvl w:ilvl="5" w:tplc="04090005" w:tentative="1">
       <w:start w:val="1"/>
       <w:numFmt w:val="bullet"/>
       <w:lvlText w:val=""/>
       <w:lvlJc w:val="left"/>
       <w:pPr>
-        <w:ind w:left="2520" w:hanging="360"/>
+        <w:ind w:left="3960" w:hanging="360"/>
       </w:pPr>
       <w:rPr>
         <w:rFonts w:ascii="Wingdings" w:hAnsi="Wingdings" w:hint="default"/>
       </w:rPr>
     </w:lvl>
-    <w:lvl w:ilvl="3" w:tplc="04090001" w:tentative="1">
+    <w:lvl w:ilvl="6" w:tplc="04090001" w:tentative="1">
       <w:start w:val="1"/>
       <w:numFmt w:val="bullet"/>
       <w:lvlText w:val=""/>
       <w:lvlJc w:val="left"/>
       <w:pPr>
-        <w:ind w:left="3240" w:hanging="360"/>
+        <w:ind w:left="4680" w:hanging="360"/>
       </w:pPr>
       <w:rPr>
         <w:rFonts w:ascii="Symbol" w:hAnsi="Symbol" w:hint="default"/>
       </w:rPr>
     </w:lvl>
-    <w:lvl w:ilvl="4" w:tplc="04090003" w:tentative="1">
+    <w:lvl w:ilvl="7" w:tplc="04090003" w:tentative="1">
       <w:start w:val="1"/>
       <w:numFmt w:val="bullet"/>
       <w:lvlText w:val="o"/>
       <w:lvlJc w:val="left"/>
       <w:pPr>
-        <w:ind w:left="3960" w:hanging="360"/>
+        <w:ind w:left="5400" w:hanging="360"/>
       </w:pPr>
       <w:rPr>
         <w:rFonts w:ascii="Courier New" w:hAnsi="Courier New" w:cs="Courier New" w:hint="default"/>
       </w:rPr>
     </w:lvl>
-    <w:lvl w:ilvl="5" w:tplc="04090005" w:tentative="1">
+    <w:lvl w:ilvl="8" w:tplc="04090005" w:tentative="1">
       <w:start w:val="1"/>
       <w:numFmt w:val="bullet"/>
       <w:lvlText w:val=""/>
       <w:lvlJc w:val="left"/>
       <w:pPr>
-        <w:ind w:left="4680" w:hanging="360"/>
+        <w:ind w:left="6120" w:hanging="360"/>
       </w:pPr>
       <w:rPr>
         <w:rFonts w:ascii="Wingdings" w:hAnsi="Wingdings" w:hint="default"/>
       </w:rPr>
     </w:lvl>
-    <w:lvl w:ilvl="6" w:tplc="04090001" w:tentative="1">
-      <w:start w:val="1"/>
-      <w:numFmt w:val="bullet"/>
-      <w:lvlText w:val=""/>
-      <w:lvlJc w:val="left"/>
-      <w:pPr>
-        <w:ind w:left="5400" w:hanging="360"/>
-      </w:pPr>
-      <w:rPr>
-        <w:rFonts w:ascii="Symbol" w:hAnsi="Symbol" w:hint="default"/>
-      </w:rPr>
-    </w:lvl>
-    <w:lvl w:ilvl="7" w:tplc="04090003" w:tentative="1">
-      <w:start w:val="1"/>
-      <w:numFmt w:val="bullet"/>
-      <w:lvlText w:val="o"/>
-      <w:lvlJc w:val="left"/>
-      <w:pPr>
-        <w:ind w:left="6120" w:hanging="360"/>
-      </w:pPr>
-      <w:rPr>
-        <w:rFonts w:ascii="Courier New" w:hAnsi="Courier New" w:cs="Courier New" w:hint="default"/>
-      </w:rPr>
-    </w:lvl>
-    <w:lvl w:ilvl="8" w:tplc="04090005" w:tentative="1">
-      <w:start w:val="1"/>
-      <w:numFmt w:val="bullet"/>
-      <w:lvlText w:val=""/>
-      <w:lvlJc w:val="left"/>
-      <w:pPr>
-        <w:ind w:left="6840" w:hanging="360"/>
-      </w:pPr>
-      <w:rPr>
-        <w:rFonts w:ascii="Wingdings" w:hAnsi="Wingdings" w:hint="default"/>
-      </w:rPr>
-    </w:lvl>
   </w:abstractNum>
-  <w:abstractNum w:abstractNumId="8" w15:restartNumberingAfterBreak="0">
+  <w:abstractNum w:abstractNumId="9" w15:restartNumberingAfterBreak="0">
     <w:nsid w:val="3B1B45D6"/>
     <w:multiLevelType w:val="hybridMultilevel"/>
     <w:tmpl w:val="BE241954"/>
@@ -2833,110 +3094,110 @@
       <w:lvlText w:val=""/>
       <w:lvlJc w:val="left"/>
       <w:pPr>
+        <w:ind w:left="360" w:hanging="360"/>
+      </w:pPr>
+      <w:rPr>
+        <w:rFonts w:ascii="Symbol" w:hAnsi="Symbol" w:hint="default"/>
+      </w:rPr>
+    </w:lvl>
+    <w:lvl w:ilvl="1" w:tplc="04090003" w:tentative="1">
+      <w:start w:val="1"/>
+      <w:numFmt w:val="bullet"/>
+      <w:lvlText w:val="o"/>
+      <w:lvlJc w:val="left"/>
+      <w:pPr>
         <w:ind w:left="1080" w:hanging="360"/>
       </w:pPr>
       <w:rPr>
+        <w:rFonts w:ascii="Courier New" w:hAnsi="Courier New" w:cs="Courier New" w:hint="default"/>
+      </w:rPr>
+    </w:lvl>
+    <w:lvl w:ilvl="2" w:tplc="04090005" w:tentative="1">
+      <w:start w:val="1"/>
+      <w:numFmt w:val="bullet"/>
+      <w:lvlText w:val=""/>
+      <w:lvlJc w:val="left"/>
+      <w:pPr>
+        <w:ind w:left="1800" w:hanging="360"/>
+      </w:pPr>
+      <w:rPr>
+        <w:rFonts w:ascii="Wingdings" w:hAnsi="Wingdings" w:hint="default"/>
+      </w:rPr>
+    </w:lvl>
+    <w:lvl w:ilvl="3" w:tplc="04090001" w:tentative="1">
+      <w:start w:val="1"/>
+      <w:numFmt w:val="bullet"/>
+      <w:lvlText w:val=""/>
+      <w:lvlJc w:val="left"/>
+      <w:pPr>
+        <w:ind w:left="2520" w:hanging="360"/>
+      </w:pPr>
+      <w:rPr>
         <w:rFonts w:ascii="Symbol" w:hAnsi="Symbol" w:hint="default"/>
       </w:rPr>
     </w:lvl>
-    <w:lvl w:ilvl="1" w:tplc="04090003" w:tentative="1">
+    <w:lvl w:ilvl="4" w:tplc="04090003" w:tentative="1">
       <w:start w:val="1"/>
       <w:numFmt w:val="bullet"/>
       <w:lvlText w:val="o"/>
       <w:lvlJc w:val="left"/>
       <w:pPr>
-        <w:ind w:left="1800" w:hanging="360"/>
+        <w:ind w:left="3240" w:hanging="360"/>
       </w:pPr>
       <w:rPr>
         <w:rFonts w:ascii="Courier New" w:hAnsi="Courier New" w:cs="Courier New" w:hint="default"/>
       </w:rPr>
     </w:lvl>
-    <w:lvl w:ilvl="2" w:tplc="04090005" w:tentative="1">
+    <w:lvl w:ilvl="5" w:tplc="04090005" w:tentative="1">
       <w:start w:val="1"/>
       <w:numFmt w:val="bullet"/>
       <w:lvlText w:val=""/>
       <w:lvlJc w:val="left"/>
       <w:pPr>
-        <w:ind w:left="2520" w:hanging="360"/>
+        <w:ind w:left="3960" w:hanging="360"/>
       </w:pPr>
       <w:rPr>
         <w:rFonts w:ascii="Wingdings" w:hAnsi="Wingdings" w:hint="default"/>
       </w:rPr>
     </w:lvl>
-    <w:lvl w:ilvl="3" w:tplc="04090001" w:tentative="1">
+    <w:lvl w:ilvl="6" w:tplc="04090001" w:tentative="1">
       <w:start w:val="1"/>
       <w:numFmt w:val="bullet"/>
       <w:lvlText w:val=""/>
       <w:lvlJc w:val="left"/>
       <w:pPr>
-        <w:ind w:left="3240" w:hanging="360"/>
+        <w:ind w:left="4680" w:hanging="360"/>
       </w:pPr>
       <w:rPr>
         <w:rFonts w:ascii="Symbol" w:hAnsi="Symbol" w:hint="default"/>
       </w:rPr>
     </w:lvl>
-    <w:lvl w:ilvl="4" w:tplc="04090003" w:tentative="1">
+    <w:lvl w:ilvl="7" w:tplc="04090003" w:tentative="1">
       <w:start w:val="1"/>
       <w:numFmt w:val="bullet"/>
       <w:lvlText w:val="o"/>
       <w:lvlJc w:val="left"/>
       <w:pPr>
-        <w:ind w:left="3960" w:hanging="360"/>
+        <w:ind w:left="5400" w:hanging="360"/>
       </w:pPr>
       <w:rPr>
         <w:rFonts w:ascii="Courier New" w:hAnsi="Courier New" w:cs="Courier New" w:hint="default"/>
       </w:rPr>
     </w:lvl>
-    <w:lvl w:ilvl="5" w:tplc="04090005" w:tentative="1">
+    <w:lvl w:ilvl="8" w:tplc="04090005" w:tentative="1">
       <w:start w:val="1"/>
       <w:numFmt w:val="bullet"/>
       <w:lvlText w:val=""/>
       <w:lvlJc w:val="left"/>
       <w:pPr>
-        <w:ind w:left="4680" w:hanging="360"/>
+        <w:ind w:left="6120" w:hanging="360"/>
       </w:pPr>
       <w:rPr>
         <w:rFonts w:ascii="Wingdings" w:hAnsi="Wingdings" w:hint="default"/>
       </w:rPr>
     </w:lvl>
-    <w:lvl w:ilvl="6" w:tplc="04090001" w:tentative="1">
-      <w:start w:val="1"/>
-      <w:numFmt w:val="bullet"/>
-      <w:lvlText w:val=""/>
-      <w:lvlJc w:val="left"/>
-      <w:pPr>
-        <w:ind w:left="5400" w:hanging="360"/>
-      </w:pPr>
-      <w:rPr>
-        <w:rFonts w:ascii="Symbol" w:hAnsi="Symbol" w:hint="default"/>
-      </w:rPr>
-    </w:lvl>
-    <w:lvl w:ilvl="7" w:tplc="04090003" w:tentative="1">
-      <w:start w:val="1"/>
-      <w:numFmt w:val="bullet"/>
-      <w:lvlText w:val="o"/>
-      <w:lvlJc w:val="left"/>
-      <w:pPr>
-        <w:ind w:left="6120" w:hanging="360"/>
-      </w:pPr>
-      <w:rPr>
-        <w:rFonts w:ascii="Courier New" w:hAnsi="Courier New" w:cs="Courier New" w:hint="default"/>
-      </w:rPr>
-    </w:lvl>
-    <w:lvl w:ilvl="8" w:tplc="04090005" w:tentative="1">
-      <w:start w:val="1"/>
-      <w:numFmt w:val="bullet"/>
-      <w:lvlText w:val=""/>
-      <w:lvlJc w:val="left"/>
-      <w:pPr>
-        <w:ind w:left="6840" w:hanging="360"/>
-      </w:pPr>
-      <w:rPr>
-        <w:rFonts w:ascii="Wingdings" w:hAnsi="Wingdings" w:hint="default"/>
-      </w:rPr>
-    </w:lvl>
   </w:abstractNum>
-  <w:abstractNum w:abstractNumId="9" w15:restartNumberingAfterBreak="0">
+  <w:abstractNum w:abstractNumId="10" w15:restartNumberingAfterBreak="0">
     <w:nsid w:val="66B041F2"/>
     <w:multiLevelType w:val="hybridMultilevel"/>
     <w:tmpl w:val="48600458"/>
@@ -2946,103 +3207,103 @@
       <w:lvlText w:val=""/>
       <w:lvlJc w:val="left"/>
       <w:pPr>
+        <w:ind w:left="360" w:hanging="360"/>
+      </w:pPr>
+      <w:rPr>
+        <w:rFonts w:ascii="Symbol" w:hAnsi="Symbol" w:hint="default"/>
+      </w:rPr>
+    </w:lvl>
+    <w:lvl w:ilvl="1" w:tplc="04090003">
+      <w:start w:val="1"/>
+      <w:numFmt w:val="bullet"/>
+      <w:lvlText w:val="o"/>
+      <w:lvlJc w:val="left"/>
+      <w:pPr>
         <w:ind w:left="1080" w:hanging="360"/>
       </w:pPr>
       <w:rPr>
+        <w:rFonts w:ascii="Courier New" w:hAnsi="Courier New" w:cs="Courier New" w:hint="default"/>
+      </w:rPr>
+    </w:lvl>
+    <w:lvl w:ilvl="2" w:tplc="04090005">
+      <w:start w:val="1"/>
+      <w:numFmt w:val="bullet"/>
+      <w:lvlText w:val=""/>
+      <w:lvlJc w:val="left"/>
+      <w:pPr>
+        <w:ind w:left="1800" w:hanging="360"/>
+      </w:pPr>
+      <w:rPr>
+        <w:rFonts w:ascii="Wingdings" w:hAnsi="Wingdings" w:hint="default"/>
+      </w:rPr>
+    </w:lvl>
+    <w:lvl w:ilvl="3" w:tplc="04090001">
+      <w:start w:val="1"/>
+      <w:numFmt w:val="bullet"/>
+      <w:lvlText w:val=""/>
+      <w:lvlJc w:val="left"/>
+      <w:pPr>
+        <w:ind w:left="2520" w:hanging="360"/>
+      </w:pPr>
+      <w:rPr>
         <w:rFonts w:ascii="Symbol" w:hAnsi="Symbol" w:hint="default"/>
       </w:rPr>
     </w:lvl>
-    <w:lvl w:ilvl="1" w:tplc="04090003">
+    <w:lvl w:ilvl="4" w:tplc="04090003" w:tentative="1">
       <w:start w:val="1"/>
       <w:numFmt w:val="bullet"/>
       <w:lvlText w:val="o"/>
       <w:lvlJc w:val="left"/>
       <w:pPr>
-        <w:ind w:left="1800" w:hanging="360"/>
+        <w:ind w:left="3240" w:hanging="360"/>
       </w:pPr>
       <w:rPr>
         <w:rFonts w:ascii="Courier New" w:hAnsi="Courier New" w:cs="Courier New" w:hint="default"/>
       </w:rPr>
     </w:lvl>
-    <w:lvl w:ilvl="2" w:tplc="04090005">
+    <w:lvl w:ilvl="5" w:tplc="04090005" w:tentative="1">
       <w:start w:val="1"/>
       <w:numFmt w:val="bullet"/>
       <w:lvlText w:val=""/>
       <w:lvlJc w:val="left"/>
       <w:pPr>
-        <w:ind w:left="2520" w:hanging="360"/>
+        <w:ind w:left="3960" w:hanging="360"/>
       </w:pPr>
       <w:rPr>
         <w:rFonts w:ascii="Wingdings" w:hAnsi="Wingdings" w:hint="default"/>
       </w:rPr>
     </w:lvl>
-    <w:lvl w:ilvl="3" w:tplc="04090001">
+    <w:lvl w:ilvl="6" w:tplc="04090001" w:tentative="1">
       <w:start w:val="1"/>
       <w:numFmt w:val="bullet"/>
       <w:lvlText w:val=""/>
       <w:lvlJc w:val="left"/>
       <w:pPr>
-        <w:ind w:left="3240" w:hanging="360"/>
+        <w:ind w:left="4680" w:hanging="360"/>
       </w:pPr>
       <w:rPr>
         <w:rFonts w:ascii="Symbol" w:hAnsi="Symbol" w:hint="default"/>
       </w:rPr>
     </w:lvl>
-    <w:lvl w:ilvl="4" w:tplc="04090003" w:tentative="1">
+    <w:lvl w:ilvl="7" w:tplc="04090003" w:tentative="1">
       <w:start w:val="1"/>
       <w:numFmt w:val="bullet"/>
       <w:lvlText w:val="o"/>
       <w:lvlJc w:val="left"/>
       <w:pPr>
-        <w:ind w:left="3960" w:hanging="360"/>
+        <w:ind w:left="5400" w:hanging="360"/>
       </w:pPr>
       <w:rPr>
         <w:rFonts w:ascii="Courier New" w:hAnsi="Courier New" w:cs="Courier New" w:hint="default"/>
       </w:rPr>
     </w:lvl>
-    <w:lvl w:ilvl="5" w:tplc="04090005" w:tentative="1">
+    <w:lvl w:ilvl="8" w:tplc="04090005" w:tentative="1">
       <w:start w:val="1"/>
       <w:numFmt w:val="bullet"/>
       <w:lvlText w:val=""/>
       <w:lvlJc w:val="left"/>
       <w:pPr>
-        <w:ind w:left="4680" w:hanging="360"/>
-      </w:pPr>
-      <w:rPr>
-        <w:rFonts w:ascii="Wingdings" w:hAnsi="Wingdings" w:hint="default"/>
-      </w:rPr>
-    </w:lvl>
-    <w:lvl w:ilvl="6" w:tplc="04090001" w:tentative="1">
-      <w:start w:val="1"/>
-      <w:numFmt w:val="bullet"/>
-      <w:lvlText w:val=""/>
-      <w:lvlJc w:val="left"/>
-      <w:pPr>
-        <w:ind w:left="5400" w:hanging="360"/>
-      </w:pPr>
-      <w:rPr>
-        <w:rFonts w:ascii="Symbol" w:hAnsi="Symbol" w:hint="default"/>
-      </w:rPr>
-    </w:lvl>
-    <w:lvl w:ilvl="7" w:tplc="04090003" w:tentative="1">
-      <w:start w:val="1"/>
-      <w:numFmt w:val="bullet"/>
-      <w:lvlText w:val="o"/>
-      <w:lvlJc w:val="left"/>
-      <w:pPr>
         <w:ind w:left="6120" w:hanging="360"/>
-      </w:pPr>
-      <w:rPr>
-        <w:rFonts w:ascii="Courier New" w:hAnsi="Courier New" w:cs="Courier New" w:hint="default"/>
-      </w:rPr>
-    </w:lvl>
-    <w:lvl w:ilvl="8" w:tplc="04090005" w:tentative="1">
-      <w:start w:val="1"/>
-      <w:numFmt w:val="bullet"/>
-      <w:lvlText w:val=""/>
-      <w:lvlJc w:val="left"/>
-      <w:pPr>
-        <w:ind w:left="6840" w:hanging="360"/>
       </w:pPr>
       <w:rPr>
         <w:rFonts w:ascii="Wingdings" w:hAnsi="Wingdings" w:hint="default"/>
@@ -3050,34 +3311,37 @@
     </w:lvl>
   </w:abstractNum>
   <w:num w:numId="1">
+    <w:abstractNumId w:val="7"/>
+  </w:num>
+  <w:num w:numId="2">
+    <w:abstractNumId w:val="3"/>
+  </w:num>
+  <w:num w:numId="3">
+    <w:abstractNumId w:val="8"/>
+  </w:num>
+  <w:num w:numId="4">
+    <w:abstractNumId w:val="4"/>
+  </w:num>
+  <w:num w:numId="5">
+    <w:abstractNumId w:val="1"/>
+  </w:num>
+  <w:num w:numId="6">
     <w:abstractNumId w:val="6"/>
   </w:num>
-  <w:num w:numId="2">
+  <w:num w:numId="7">
+    <w:abstractNumId w:val="9"/>
+  </w:num>
+  <w:num w:numId="8">
     <w:abstractNumId w:val="2"/>
   </w:num>
-  <w:num w:numId="3">
-    <w:abstractNumId w:val="7"/>
-  </w:num>
-  <w:num w:numId="4">
-    <w:abstractNumId w:val="3"/>
-  </w:num>
-  <w:num w:numId="5">
-    <w:abstractNumId w:val="0"/>
-  </w:num>
-  <w:num w:numId="6">
+  <w:num w:numId="9">
     <w:abstractNumId w:val="5"/>
   </w:num>
-  <w:num w:numId="7">
-    <w:abstractNumId w:val="8"/>
+  <w:num w:numId="10">
+    <w:abstractNumId w:val="10"/>
   </w:num>
-  <w:num w:numId="8">
-    <w:abstractNumId w:val="1"/>
-  </w:num>
-  <w:num w:numId="9">
-    <w:abstractNumId w:val="4"/>
-  </w:num>
-  <w:num w:numId="10">
-    <w:abstractNumId w:val="9"/>
+  <w:num w:numId="11">
+    <w:abstractNumId w:val="0"/>
   </w:num>
 </w:numbering>
 </file>

</xml_diff>

<commit_message>
Update the developer log
</commit_message>
<xml_diff>
--- a/documents/Swift Update Log.docx
+++ b/documents/Swift Update Log.docx
@@ -88,6 +88,121 @@
       </w:r>
       <w:r>
         <w:t>. With your help we can continue to serve up helpful data for all NEON teams.</w:t>
+      </w:r>
+    </w:p>
+    <w:p>
+      <w:r>
+        <w:t>0.13.1 – 2021-11-01</w:t>
+      </w:r>
+    </w:p>
+    <w:p>
+      <w:pPr>
+        <w:pStyle w:val="ListParagraph"/>
+        <w:numPr>
+          <w:ilvl w:val="0"/>
+          <w:numId w:val="14"/>
+        </w:numPr>
+        <w:rPr>
+          <w:b/>
+          <w:bCs/>
+          <w:i/>
+          <w:iCs/>
+        </w:rPr>
+      </w:pPr>
+      <w:r>
+        <w:rPr>
+          <w:b/>
+          <w:bCs/>
+        </w:rPr>
+        <w:t xml:space="preserve">Bug Fix: </w:t>
+      </w:r>
+      <w:r>
+        <w:rPr>
+          <w:b/>
+          <w:bCs/>
+          <w:i/>
+          <w:iCs/>
+        </w:rPr>
+        <w:t>Eddy-Co Plotting</w:t>
+      </w:r>
+    </w:p>
+    <w:p>
+      <w:pPr>
+        <w:pStyle w:val="ListParagraph"/>
+        <w:numPr>
+          <w:ilvl w:val="1"/>
+          <w:numId w:val="14"/>
+        </w:numPr>
+      </w:pPr>
+      <w:r>
+        <w:t>When changing user selections, the table would reload with those inputs.</w:t>
+      </w:r>
+    </w:p>
+    <w:p>
+      <w:pPr>
+        <w:pStyle w:val="ListParagraph"/>
+        <w:numPr>
+          <w:ilvl w:val="1"/>
+          <w:numId w:val="14"/>
+        </w:numPr>
+      </w:pPr>
+      <w:r>
+        <w:t>Fixed such that this behavior does not occur, and file download names stay consistent with what data is plotted/tabled.</w:t>
+      </w:r>
+    </w:p>
+    <w:p>
+      <w:pPr>
+        <w:pStyle w:val="ListParagraph"/>
+        <w:numPr>
+          <w:ilvl w:val="0"/>
+          <w:numId w:val="14"/>
+        </w:numPr>
+        <w:rPr>
+          <w:b/>
+          <w:bCs/>
+          <w:i/>
+          <w:iCs/>
+        </w:rPr>
+      </w:pPr>
+      <w:r>
+        <w:rPr>
+          <w:b/>
+          <w:bCs/>
+        </w:rPr>
+        <w:t xml:space="preserve">Bug Fix: </w:t>
+      </w:r>
+      <w:r>
+        <w:rPr>
+          <w:b/>
+          <w:bCs/>
+          <w:i/>
+          <w:iCs/>
+        </w:rPr>
+        <w:t>Eddy-Co Plotting</w:t>
+      </w:r>
+    </w:p>
+    <w:p>
+      <w:pPr>
+        <w:pStyle w:val="ListParagraph"/>
+        <w:numPr>
+          <w:ilvl w:val="1"/>
+          <w:numId w:val="14"/>
+        </w:numPr>
+      </w:pPr>
+      <w:r>
+        <w:t>Now sub data types appear as intended in the plot names.</w:t>
+      </w:r>
+    </w:p>
+    <w:p>
+      <w:pPr>
+        <w:pStyle w:val="ListParagraph"/>
+        <w:numPr>
+          <w:ilvl w:val="1"/>
+          <w:numId w:val="14"/>
+        </w:numPr>
+      </w:pPr>
+      <w:r>
+        <w:t>For example: DCFS – Li840 (old) vs DCFS – Li840 CO2 (new)</w:t>
       </w:r>
     </w:p>
     <w:p>
@@ -345,6 +460,7 @@
           <w:b/>
           <w:bCs/>
         </w:rPr>
+        <w:lastRenderedPageBreak/>
         <w:t xml:space="preserve">New Features: </w:t>
       </w:r>
       <w:r>
@@ -392,8 +508,13 @@
           <w:numId w:val="13"/>
         </w:numPr>
       </w:pPr>
-      <w:r>
-        <w:t>Obs (observatory) maintenance</w:t>
+      <w:proofErr w:type="spellStart"/>
+      <w:r>
+        <w:t>Obs</w:t>
+      </w:r>
+      <w:proofErr w:type="spellEnd"/>
+      <w:r>
+        <w:t xml:space="preserve"> (observatory) maintenance</w:t>
       </w:r>
     </w:p>
     <w:p>
@@ -418,7 +539,6 @@
         <w:rPr>
           <w:noProof/>
         </w:rPr>
-        <w:lastRenderedPageBreak/>
         <w:drawing>
           <wp:inline distT="0" distB="0" distL="0" distR="0" wp14:anchorId="19F2EA29" wp14:editId="40FDD3E4">
             <wp:extent cx="4098898" cy="1616788"/>
@@ -527,7 +647,23 @@
         </w:rPr>
       </w:pPr>
       <w:r>
-        <w:t>Improved load times by reducing interactivity of the overall CnC/RTU/etc plots</w:t>
+        <w:t xml:space="preserve">Improved load times by reducing interactivity of the overall </w:t>
+      </w:r>
+      <w:proofErr w:type="spellStart"/>
+      <w:r>
+        <w:t>CnC</w:t>
+      </w:r>
+      <w:proofErr w:type="spellEnd"/>
+      <w:r>
+        <w:t>/RTU/</w:t>
+      </w:r>
+      <w:proofErr w:type="spellStart"/>
+      <w:r>
+        <w:t>etc</w:t>
+      </w:r>
+      <w:proofErr w:type="spellEnd"/>
+      <w:r>
+        <w:t xml:space="preserve"> plots</w:t>
       </w:r>
     </w:p>
     <w:p>
@@ -552,6 +688,7 @@
       <w:r>
         <w:t xml:space="preserve"> </w:t>
       </w:r>
+      <w:proofErr w:type="spellStart"/>
       <w:r>
         <w:rPr>
           <w:b/>
@@ -561,6 +698,7 @@
         </w:rPr>
         <w:t>CalVals</w:t>
       </w:r>
+      <w:proofErr w:type="spellEnd"/>
     </w:p>
     <w:p>
       <w:pPr>
@@ -606,6 +744,7 @@
         </w:rPr>
         <w:t xml:space="preserve">: </w:t>
       </w:r>
+      <w:proofErr w:type="spellStart"/>
       <w:r>
         <w:rPr>
           <w:b/>
@@ -613,7 +752,17 @@
           <w:i/>
           <w:iCs/>
         </w:rPr>
-        <w:t>CalVal Plots</w:t>
+        <w:t>CalVal</w:t>
+      </w:r>
+      <w:proofErr w:type="spellEnd"/>
+      <w:r>
+        <w:rPr>
+          <w:b/>
+          <w:bCs/>
+          <w:i/>
+          <w:iCs/>
+        </w:rPr>
+        <w:t xml:space="preserve"> Plots</w:t>
       </w:r>
       <w:r>
         <w:t>: This is what used to be the primary tab.</w:t>
@@ -836,6 +985,7 @@
         </w:rPr>
       </w:pPr>
       <w:r>
+        <w:lastRenderedPageBreak/>
         <w:t>What’s new? The update uses an updated algorithm that runs a time check once an hour. This will provide more up to date information on the timestamp delay and reduce the number of false positives and negatives.</w:t>
       </w:r>
     </w:p>
@@ -888,7 +1038,6 @@
         <w:rPr>
           <w:noProof/>
         </w:rPr>
-        <w:lastRenderedPageBreak/>
         <w:drawing>
           <wp:inline distT="0" distB="0" distL="0" distR="0" wp14:anchorId="45A0CEBC" wp14:editId="5A85A2FD">
             <wp:extent cx="6858000" cy="1422400"/>
@@ -941,7 +1090,15 @@
         </w:rPr>
       </w:pPr>
       <w:r>
-        <w:t xml:space="preserve">The plot shows the drift over time. If there is a large gap between the last point and the vertical line, one greater than the refresh rate of the timestamp drift code (ie 1 hour) then the issue is likely resolved. </w:t>
+        <w:t>The plot shows the drift over time. If there is a large gap between the last point and the vertical line, one greater than the refresh rate of the timestamp drift code (</w:t>
+      </w:r>
+      <w:proofErr w:type="spellStart"/>
+      <w:r>
+        <w:t>ie</w:t>
+      </w:r>
+      <w:proofErr w:type="spellEnd"/>
+      <w:r>
+        <w:t xml:space="preserve"> 1 hour) then the issue is likely resolved. </w:t>
       </w:r>
     </w:p>
     <w:p>
@@ -1083,20 +1240,27 @@
         <w:t xml:space="preserve">view of the QFQM data, reporting on just core the ECTE data products: </w:t>
       </w:r>
       <w:r>
-        <w:t>rtioMoleDryCo2, rtioMoleDryH2o, tempAi</w:t>
+        <w:t xml:space="preserve">rtioMoleDryCo2, rtioMoleDryH2o, </w:t>
+      </w:r>
+      <w:proofErr w:type="spellStart"/>
+      <w:r>
+        <w:t>tempAi</w:t>
       </w:r>
       <w:r>
         <w:t>r</w:t>
       </w:r>
+      <w:proofErr w:type="spellEnd"/>
       <w:r>
         <w:t>,</w:t>
       </w:r>
       <w:r>
         <w:t xml:space="preserve"> and </w:t>
       </w:r>
+      <w:proofErr w:type="spellStart"/>
       <w:r>
         <w:t>veloZaxsErth</w:t>
       </w:r>
+      <w:proofErr w:type="spellEnd"/>
       <w:r>
         <w:t xml:space="preserve">. The user interface is partly interactive, pulling down available data from S3 and updating the Year field dynamically. </w:t>
       </w:r>
@@ -1619,7 +1783,15 @@
         </w:drawing>
       </w:r>
       <w:r>
-        <w:t xml:space="preserve">Press this button once to start gathering data, this gathers data based upon the SiteID you selected and the Date Range, the other options do not require you to press this button to update the plots. However, if you want to increase the Date Range, switch SiteIDs, or both, you will have to press the Gather QFQM data </w:t>
+        <w:t xml:space="preserve">Press this button once to start gathering data, this gathers data based upon the SiteID you selected and the Date Range, the other options do not require you to press this button to update the plots. However, if you want to increase the Date Range, switch </w:t>
+      </w:r>
+      <w:proofErr w:type="spellStart"/>
+      <w:r>
+        <w:t>SiteIDs</w:t>
+      </w:r>
+      <w:proofErr w:type="spellEnd"/>
+      <w:r>
+        <w:t xml:space="preserve">, or both, you will have to press the Gather QFQM data </w:t>
       </w:r>
       <w:r>
         <w:t>to regather data.</w:t>
@@ -1958,7 +2130,15 @@
         </w:numPr>
       </w:pPr>
       <w:r>
-        <w:t>Select the data after which you’d like data from. Ie I want PM data after 2021-03-26</w:t>
+        <w:t xml:space="preserve">Select the data after which you’d like data from. </w:t>
+      </w:r>
+      <w:proofErr w:type="spellStart"/>
+      <w:r>
+        <w:t>Ie</w:t>
+      </w:r>
+      <w:proofErr w:type="spellEnd"/>
+      <w:r>
+        <w:t xml:space="preserve"> I want PM data after 2021-03-26</w:t>
       </w:r>
     </w:p>
     <w:p>
@@ -2410,7 +2590,15 @@
         <w:t>Overall</w:t>
       </w:r>
       <w:r>
-        <w:t>: Change text size, face, and color for selectInputs so that text is clearer when selecting an option.</w:t>
+        <w:t xml:space="preserve">: Change text size, face, and color for </w:t>
+      </w:r>
+      <w:proofErr w:type="spellStart"/>
+      <w:r>
+        <w:t>selectInputs</w:t>
+      </w:r>
+      <w:proofErr w:type="spellEnd"/>
+      <w:r>
+        <w:t xml:space="preserve"> so that text is clearer when selecting an option.</w:t>
       </w:r>
     </w:p>
     <w:p>
@@ -2659,7 +2847,15 @@
         <w:t>Eddy Co Tab</w:t>
       </w:r>
       <w:r>
-        <w:t>: Change names of columns, “strm_name” now is “Stream Name.”</w:t>
+        <w:t>: Change names of columns, “</w:t>
+      </w:r>
+      <w:proofErr w:type="spellStart"/>
+      <w:r>
+        <w:t>strm_name</w:t>
+      </w:r>
+      <w:proofErr w:type="spellEnd"/>
+      <w:r>
+        <w:t>” now is “Stream Name.”</w:t>
       </w:r>
     </w:p>
     <w:p>
@@ -3932,6 +4128,119 @@
     </w:lvl>
   </w:abstractNum>
   <w:abstractNum w:abstractNumId="11" w15:restartNumberingAfterBreak="0">
+    <w:nsid w:val="45673F18"/>
+    <w:multiLevelType w:val="hybridMultilevel"/>
+    <w:tmpl w:val="7D28C390"/>
+    <w:lvl w:ilvl="0" w:tplc="04090001">
+      <w:start w:val="1"/>
+      <w:numFmt w:val="bullet"/>
+      <w:lvlText w:val=""/>
+      <w:lvlJc w:val="left"/>
+      <w:pPr>
+        <w:ind w:left="720" w:hanging="360"/>
+      </w:pPr>
+      <w:rPr>
+        <w:rFonts w:ascii="Symbol" w:hAnsi="Symbol" w:hint="default"/>
+      </w:rPr>
+    </w:lvl>
+    <w:lvl w:ilvl="1" w:tplc="04090003">
+      <w:start w:val="1"/>
+      <w:numFmt w:val="bullet"/>
+      <w:lvlText w:val="o"/>
+      <w:lvlJc w:val="left"/>
+      <w:pPr>
+        <w:ind w:left="1440" w:hanging="360"/>
+      </w:pPr>
+      <w:rPr>
+        <w:rFonts w:ascii="Courier New" w:hAnsi="Courier New" w:cs="Courier New" w:hint="default"/>
+      </w:rPr>
+    </w:lvl>
+    <w:lvl w:ilvl="2" w:tplc="04090005" w:tentative="1">
+      <w:start w:val="1"/>
+      <w:numFmt w:val="bullet"/>
+      <w:lvlText w:val=""/>
+      <w:lvlJc w:val="left"/>
+      <w:pPr>
+        <w:ind w:left="2160" w:hanging="360"/>
+      </w:pPr>
+      <w:rPr>
+        <w:rFonts w:ascii="Wingdings" w:hAnsi="Wingdings" w:hint="default"/>
+      </w:rPr>
+    </w:lvl>
+    <w:lvl w:ilvl="3" w:tplc="04090001" w:tentative="1">
+      <w:start w:val="1"/>
+      <w:numFmt w:val="bullet"/>
+      <w:lvlText w:val=""/>
+      <w:lvlJc w:val="left"/>
+      <w:pPr>
+        <w:ind w:left="2880" w:hanging="360"/>
+      </w:pPr>
+      <w:rPr>
+        <w:rFonts w:ascii="Symbol" w:hAnsi="Symbol" w:hint="default"/>
+      </w:rPr>
+    </w:lvl>
+    <w:lvl w:ilvl="4" w:tplc="04090003" w:tentative="1">
+      <w:start w:val="1"/>
+      <w:numFmt w:val="bullet"/>
+      <w:lvlText w:val="o"/>
+      <w:lvlJc w:val="left"/>
+      <w:pPr>
+        <w:ind w:left="3600" w:hanging="360"/>
+      </w:pPr>
+      <w:rPr>
+        <w:rFonts w:ascii="Courier New" w:hAnsi="Courier New" w:cs="Courier New" w:hint="default"/>
+      </w:rPr>
+    </w:lvl>
+    <w:lvl w:ilvl="5" w:tplc="04090005" w:tentative="1">
+      <w:start w:val="1"/>
+      <w:numFmt w:val="bullet"/>
+      <w:lvlText w:val=""/>
+      <w:lvlJc w:val="left"/>
+      <w:pPr>
+        <w:ind w:left="4320" w:hanging="360"/>
+      </w:pPr>
+      <w:rPr>
+        <w:rFonts w:ascii="Wingdings" w:hAnsi="Wingdings" w:hint="default"/>
+      </w:rPr>
+    </w:lvl>
+    <w:lvl w:ilvl="6" w:tplc="04090001" w:tentative="1">
+      <w:start w:val="1"/>
+      <w:numFmt w:val="bullet"/>
+      <w:lvlText w:val=""/>
+      <w:lvlJc w:val="left"/>
+      <w:pPr>
+        <w:ind w:left="5040" w:hanging="360"/>
+      </w:pPr>
+      <w:rPr>
+        <w:rFonts w:ascii="Symbol" w:hAnsi="Symbol" w:hint="default"/>
+      </w:rPr>
+    </w:lvl>
+    <w:lvl w:ilvl="7" w:tplc="04090003" w:tentative="1">
+      <w:start w:val="1"/>
+      <w:numFmt w:val="bullet"/>
+      <w:lvlText w:val="o"/>
+      <w:lvlJc w:val="left"/>
+      <w:pPr>
+        <w:ind w:left="5760" w:hanging="360"/>
+      </w:pPr>
+      <w:rPr>
+        <w:rFonts w:ascii="Courier New" w:hAnsi="Courier New" w:cs="Courier New" w:hint="default"/>
+      </w:rPr>
+    </w:lvl>
+    <w:lvl w:ilvl="8" w:tplc="04090005" w:tentative="1">
+      <w:start w:val="1"/>
+      <w:numFmt w:val="bullet"/>
+      <w:lvlText w:val=""/>
+      <w:lvlJc w:val="left"/>
+      <w:pPr>
+        <w:ind w:left="6480" w:hanging="360"/>
+      </w:pPr>
+      <w:rPr>
+        <w:rFonts w:ascii="Wingdings" w:hAnsi="Wingdings" w:hint="default"/>
+      </w:rPr>
+    </w:lvl>
+  </w:abstractNum>
+  <w:abstractNum w:abstractNumId="12" w15:restartNumberingAfterBreak="0">
     <w:nsid w:val="4ECD46F3"/>
     <w:multiLevelType w:val="hybridMultilevel"/>
     <w:tmpl w:val="3A786CD8"/>
@@ -4044,7 +4353,7 @@
       </w:rPr>
     </w:lvl>
   </w:abstractNum>
-  <w:abstractNum w:abstractNumId="12" w15:restartNumberingAfterBreak="0">
+  <w:abstractNum w:abstractNumId="13" w15:restartNumberingAfterBreak="0">
     <w:nsid w:val="66B041F2"/>
     <w:multiLevelType w:val="hybridMultilevel"/>
     <w:tmpl w:val="48600458"/>
@@ -4185,7 +4494,7 @@
     <w:abstractNumId w:val="5"/>
   </w:num>
   <w:num w:numId="10">
-    <w:abstractNumId w:val="12"/>
+    <w:abstractNumId w:val="13"/>
   </w:num>
   <w:num w:numId="11">
     <w:abstractNumId w:val="0"/>
@@ -4194,6 +4503,9 @@
     <w:abstractNumId w:val="8"/>
   </w:num>
   <w:num w:numId="13">
+    <w:abstractNumId w:val="12"/>
+  </w:num>
+  <w:num w:numId="14">
     <w:abstractNumId w:val="11"/>
   </w:num>
 </w:numbering>

</xml_diff>

<commit_message>
0.13.2 updates Fixed amrs time-series added new qfqm code version to qfqm macro
</commit_message>
<xml_diff>
--- a/documents/Swift Update Log.docx
+++ b/documents/Swift Update Log.docx
@@ -1,6 +1,6 @@
 
 <file path=word/document.xml><?xml version="1.0" encoding="utf-8"?>
-<w:document xmlns:wpc="http://schemas.microsoft.com/office/word/2010/wordprocessingCanvas" xmlns:cx="http://schemas.microsoft.com/office/drawing/2014/chartex" xmlns:cx1="http://schemas.microsoft.com/office/drawing/2015/9/8/chartex" xmlns:cx2="http://schemas.microsoft.com/office/drawing/2015/10/21/chartex" xmlns:cx3="http://schemas.microsoft.com/office/drawing/2016/5/9/chartex" xmlns:cx4="http://schemas.microsoft.com/office/drawing/2016/5/10/chartex" xmlns:cx5="http://schemas.microsoft.com/office/drawing/2016/5/11/chartex" xmlns:cx6="http://schemas.microsoft.com/office/drawing/2016/5/12/chartex" xmlns:cx7="http://schemas.microsoft.com/office/drawing/2016/5/13/chartex" xmlns:cx8="http://schemas.microsoft.com/office/drawing/2016/5/14/chartex" xmlns:mc="http://schemas.openxmlformats.org/markup-compatibility/2006" xmlns:aink="http://schemas.microsoft.com/office/drawing/2016/ink" xmlns:am3d="http://schemas.microsoft.com/office/drawing/2017/model3d" xmlns:o="urn:schemas-microsoft-com:office:office" xmlns:r="http://schemas.openxmlformats.org/officeDocument/2006/relationships" xmlns:m="http://schemas.openxmlformats.org/officeDocument/2006/math" xmlns:v="urn:schemas-microsoft-com:vml" xmlns:wp14="http://schemas.microsoft.com/office/word/2010/wordprocessingDrawing" xmlns:wp="http://schemas.openxmlformats.org/drawingml/2006/wordprocessingDrawing" xmlns:w10="urn:schemas-microsoft-com:office:word" xmlns:w="http://schemas.openxmlformats.org/wordprocessingml/2006/main" xmlns:w14="http://schemas.microsoft.com/office/word/2010/wordml" xmlns:w15="http://schemas.microsoft.com/office/word/2012/wordml" xmlns:w16cex="http://schemas.microsoft.com/office/word/2018/wordml/cex" xmlns:w16cid="http://schemas.microsoft.com/office/word/2016/wordml/cid" xmlns:w16="http://schemas.microsoft.com/office/word/2018/wordml" xmlns:w16se="http://schemas.microsoft.com/office/word/2015/wordml/symex" xmlns:wpg="http://schemas.microsoft.com/office/word/2010/wordprocessingGroup" xmlns:wpi="http://schemas.microsoft.com/office/word/2010/wordprocessingInk" xmlns:wne="http://schemas.microsoft.com/office/word/2006/wordml" xmlns:wps="http://schemas.microsoft.com/office/word/2010/wordprocessingShape" mc:Ignorable="w14 w15 w16se w16cid w16 w16cex wp14">
+<w:document xmlns:wpc="http://schemas.microsoft.com/office/word/2010/wordprocessingCanvas" xmlns:cx="http://schemas.microsoft.com/office/drawing/2014/chartex" xmlns:cx1="http://schemas.microsoft.com/office/drawing/2015/9/8/chartex" xmlns:cx2="http://schemas.microsoft.com/office/drawing/2015/10/21/chartex" xmlns:cx3="http://schemas.microsoft.com/office/drawing/2016/5/9/chartex" xmlns:cx4="http://schemas.microsoft.com/office/drawing/2016/5/10/chartex" xmlns:cx5="http://schemas.microsoft.com/office/drawing/2016/5/11/chartex" xmlns:cx6="http://schemas.microsoft.com/office/drawing/2016/5/12/chartex" xmlns:cx7="http://schemas.microsoft.com/office/drawing/2016/5/13/chartex" xmlns:cx8="http://schemas.microsoft.com/office/drawing/2016/5/14/chartex" xmlns:mc="http://schemas.openxmlformats.org/markup-compatibility/2006" xmlns:aink="http://schemas.microsoft.com/office/drawing/2016/ink" xmlns:am3d="http://schemas.microsoft.com/office/drawing/2017/model3d" xmlns:o="urn:schemas-microsoft-com:office:office" xmlns:r="http://schemas.openxmlformats.org/officeDocument/2006/relationships" xmlns:m="http://schemas.openxmlformats.org/officeDocument/2006/math" xmlns:v="urn:schemas-microsoft-com:vml" xmlns:wp14="http://schemas.microsoft.com/office/word/2010/wordprocessingDrawing" xmlns:wp="http://schemas.openxmlformats.org/drawingml/2006/wordprocessingDrawing" xmlns:w10="urn:schemas-microsoft-com:office:word" xmlns:w="http://schemas.openxmlformats.org/wordprocessingml/2006/main" xmlns:w14="http://schemas.microsoft.com/office/word/2010/wordml" xmlns:w15="http://schemas.microsoft.com/office/word/2012/wordml" xmlns:w16cex="http://schemas.microsoft.com/office/word/2018/wordml/cex" xmlns:w16cid="http://schemas.microsoft.com/office/word/2016/wordml/cid" xmlns:w16="http://schemas.microsoft.com/office/word/2018/wordml" xmlns:w16sdtdh="http://schemas.microsoft.com/office/word/2020/wordml/sdtdatahash" xmlns:w16se="http://schemas.microsoft.com/office/word/2015/wordml/symex" xmlns:wpg="http://schemas.microsoft.com/office/word/2010/wordprocessingGroup" xmlns:wpi="http://schemas.microsoft.com/office/word/2010/wordprocessingInk" xmlns:wne="http://schemas.microsoft.com/office/word/2006/wordml" xmlns:wps="http://schemas.microsoft.com/office/word/2010/wordprocessingShape" mc:Ignorable="w14 w15 w16se w16cid w16 w16cex w16sdtdh wp14">
   <w:body>
     <w:p>
       <w:pPr>
@@ -92,6 +92,142 @@
     </w:p>
     <w:p>
       <w:r>
+        <w:t>0.13.2 – 2022-01-25</w:t>
+      </w:r>
+    </w:p>
+    <w:p>
+      <w:pPr>
+        <w:pStyle w:val="ListParagraph"/>
+        <w:numPr>
+          <w:ilvl w:val="0"/>
+          <w:numId w:val="15"/>
+        </w:numPr>
+      </w:pPr>
+      <w:r>
+        <w:t>Bug Fix: Eddy-Co Plotting</w:t>
+      </w:r>
+    </w:p>
+    <w:p>
+      <w:pPr>
+        <w:pStyle w:val="ListParagraph"/>
+        <w:numPr>
+          <w:ilvl w:val="1"/>
+          <w:numId w:val="15"/>
+        </w:numPr>
+      </w:pPr>
+      <w:r>
+        <w:t xml:space="preserve">AMRS Time-Series plots were very bugging when using </w:t>
+      </w:r>
+      <w:proofErr w:type="spellStart"/>
+      <w:r>
+        <w:t>ggGrid</w:t>
+      </w:r>
+      <w:proofErr w:type="spellEnd"/>
+      <w:r>
+        <w:t>. Found a similar solution to my problem using grouping and ggplot2. The plots are different as they do not have a buffer box around the acceptable ranges but do render consistently.</w:t>
+      </w:r>
+    </w:p>
+    <w:p>
+      <w:pPr>
+        <w:jc w:val="center"/>
+      </w:pPr>
+      <w:r>
+        <w:rPr>
+          <w:noProof/>
+        </w:rPr>
+        <w:drawing>
+          <wp:inline distT="0" distB="0" distL="0" distR="0" wp14:anchorId="65E21A3E" wp14:editId="6E8628D7">
+            <wp:extent cx="5847385" cy="3141345"/>
+            <wp:effectExtent l="0" t="0" r="1270" b="1905"/>
+            <wp:docPr id="15" name="Picture 15" descr="A screenshot of a computer&#10;&#10;Description automatically generated with medium confidence"/>
+            <wp:cNvGraphicFramePr>
+              <a:graphicFrameLocks xmlns:a="http://schemas.openxmlformats.org/drawingml/2006/main" noChangeAspect="1"/>
+            </wp:cNvGraphicFramePr>
+            <a:graphic xmlns:a="http://schemas.openxmlformats.org/drawingml/2006/main">
+              <a:graphicData uri="http://schemas.openxmlformats.org/drawingml/2006/picture">
+                <pic:pic xmlns:pic="http://schemas.openxmlformats.org/drawingml/2006/picture">
+                  <pic:nvPicPr>
+                    <pic:cNvPr id="15" name="Picture 15" descr="A screenshot of a computer&#10;&#10;Description automatically generated with medium confidence"/>
+                    <pic:cNvPicPr/>
+                  </pic:nvPicPr>
+                  <pic:blipFill>
+                    <a:blip r:embed="rId6"/>
+                    <a:stretch>
+                      <a:fillRect/>
+                    </a:stretch>
+                  </pic:blipFill>
+                  <pic:spPr>
+                    <a:xfrm>
+                      <a:off x="0" y="0"/>
+                      <a:ext cx="5853946" cy="3144870"/>
+                    </a:xfrm>
+                    <a:prstGeom prst="rect">
+                      <a:avLst/>
+                    </a:prstGeom>
+                  </pic:spPr>
+                </pic:pic>
+              </a:graphicData>
+            </a:graphic>
+          </wp:inline>
+        </w:drawing>
+      </w:r>
+    </w:p>
+    <w:p>
+      <w:pPr>
+        <w:pStyle w:val="ListParagraph"/>
+        <w:numPr>
+          <w:ilvl w:val="0"/>
+          <w:numId w:val="15"/>
+        </w:numPr>
+      </w:pPr>
+      <w:r>
+        <w:t xml:space="preserve">UI Updates: Updated some of the selection terms and row specification to make the </w:t>
+      </w:r>
+      <w:r>
+        <w:t xml:space="preserve">UI </w:t>
+      </w:r>
+      <w:r>
+        <w:t>a little more appealing on 14-inch displays.</w:t>
+      </w:r>
+    </w:p>
+    <w:p>
+      <w:pPr>
+        <w:pStyle w:val="ListParagraph"/>
+        <w:numPr>
+          <w:ilvl w:val="0"/>
+          <w:numId w:val="15"/>
+        </w:numPr>
+      </w:pPr>
+      <w:r>
+        <w:t>Updates Feature: Eddy QFQM – Macro View</w:t>
+      </w:r>
+    </w:p>
+    <w:p>
+      <w:pPr>
+        <w:pStyle w:val="ListParagraph"/>
+        <w:numPr>
+          <w:ilvl w:val="1"/>
+          <w:numId w:val="15"/>
+        </w:numPr>
+      </w:pPr>
+      <w:r>
+        <w:t>Now able to change code versions to display QFQM reports from previous code versions.</w:t>
+      </w:r>
+    </w:p>
+    <w:p>
+      <w:pPr>
+        <w:pStyle w:val="ListParagraph"/>
+        <w:numPr>
+          <w:ilvl w:val="1"/>
+          <w:numId w:val="15"/>
+        </w:numPr>
+      </w:pPr>
+      <w:r>
+        <w:t xml:space="preserve">Update the reactivity such that you can switch code versions, year, sites, data product, all without having shiny reset. This makes going between code versions much easier and more productive. </w:t>
+      </w:r>
+    </w:p>
+    <w:p>
+      <w:r>
         <w:t>0.13.1 – 2021-11-01</w:t>
       </w:r>
     </w:p>
@@ -238,6 +374,7 @@
           <w:b/>
           <w:bCs/>
         </w:rPr>
+        <w:lastRenderedPageBreak/>
         <w:t xml:space="preserve">New Features: </w:t>
       </w:r>
       <w:r>
@@ -308,7 +445,7 @@
                     </pic:cNvPicPr>
                   </pic:nvPicPr>
                   <pic:blipFill>
-                    <a:blip r:embed="rId6" cstate="print">
+                    <a:blip r:embed="rId7" cstate="print">
                       <a:extLst>
                         <a:ext uri="{28A0092B-C50C-407E-A947-70E740481C1C}">
                           <a14:useLocalDpi xmlns:a14="http://schemas.microsoft.com/office/drawing/2010/main" val="0"/>
@@ -377,7 +514,7 @@
                     <pic:cNvPicPr/>
                   </pic:nvPicPr>
                   <pic:blipFill>
-                    <a:blip r:embed="rId7"/>
+                    <a:blip r:embed="rId8"/>
                     <a:stretch>
                       <a:fillRect/>
                     </a:stretch>
@@ -460,7 +597,6 @@
           <w:b/>
           <w:bCs/>
         </w:rPr>
-        <w:lastRenderedPageBreak/>
         <w:t xml:space="preserve">New Features: </w:t>
       </w:r>
       <w:r>
@@ -544,350 +680,6 @@
             <wp:extent cx="4098898" cy="1616788"/>
             <wp:effectExtent l="0" t="0" r="0" b="2540"/>
             <wp:docPr id="13" name="Picture 13"/>
-            <wp:cNvGraphicFramePr>
-              <a:graphicFrameLocks xmlns:a="http://schemas.openxmlformats.org/drawingml/2006/main" noChangeAspect="1"/>
-            </wp:cNvGraphicFramePr>
-            <a:graphic xmlns:a="http://schemas.openxmlformats.org/drawingml/2006/main">
-              <a:graphicData uri="http://schemas.openxmlformats.org/drawingml/2006/picture">
-                <pic:pic xmlns:pic="http://schemas.openxmlformats.org/drawingml/2006/picture">
-                  <pic:nvPicPr>
-                    <pic:cNvPr id="1" name=""/>
-                    <pic:cNvPicPr/>
-                  </pic:nvPicPr>
-                  <pic:blipFill>
-                    <a:blip r:embed="rId8"/>
-                    <a:stretch>
-                      <a:fillRect/>
-                    </a:stretch>
-                  </pic:blipFill>
-                  <pic:spPr>
-                    <a:xfrm>
-                      <a:off x="0" y="0"/>
-                      <a:ext cx="4134221" cy="1630721"/>
-                    </a:xfrm>
-                    <a:prstGeom prst="rect">
-                      <a:avLst/>
-                    </a:prstGeom>
-                  </pic:spPr>
-                </pic:pic>
-              </a:graphicData>
-            </a:graphic>
-          </wp:inline>
-        </w:drawing>
-      </w:r>
-    </w:p>
-    <w:p>
-      <w:pPr>
-        <w:pStyle w:val="ListParagraph"/>
-        <w:numPr>
-          <w:ilvl w:val="2"/>
-          <w:numId w:val="13"/>
-        </w:numPr>
-      </w:pPr>
-      <w:r>
-        <w:t>Dust Mass (currently in development)</w:t>
-      </w:r>
-    </w:p>
-    <w:p>
-      <w:pPr>
-        <w:pStyle w:val="ListParagraph"/>
-        <w:numPr>
-          <w:ilvl w:val="2"/>
-          <w:numId w:val="13"/>
-        </w:numPr>
-      </w:pPr>
-      <w:r>
-        <w:t>Wed Dep (currently in development)</w:t>
-      </w:r>
-    </w:p>
-    <w:p>
-      <w:r>
-        <w:t>0.12.0 – 2021-08-19</w:t>
-      </w:r>
-    </w:p>
-    <w:p>
-      <w:pPr>
-        <w:pStyle w:val="ListParagraph"/>
-        <w:numPr>
-          <w:ilvl w:val="0"/>
-          <w:numId w:val="12"/>
-        </w:numPr>
-        <w:rPr>
-          <w:b/>
-          <w:bCs/>
-        </w:rPr>
-      </w:pPr>
-      <w:r>
-        <w:rPr>
-          <w:b/>
-          <w:bCs/>
-        </w:rPr>
-        <w:t xml:space="preserve">Updated Feature: </w:t>
-      </w:r>
-      <w:r>
-        <w:rPr>
-          <w:b/>
-          <w:bCs/>
-          <w:i/>
-          <w:iCs/>
-        </w:rPr>
-        <w:t>LC Services</w:t>
-      </w:r>
-    </w:p>
-    <w:p>
-      <w:pPr>
-        <w:pStyle w:val="ListParagraph"/>
-        <w:numPr>
-          <w:ilvl w:val="1"/>
-          <w:numId w:val="12"/>
-        </w:numPr>
-        <w:rPr>
-          <w:b/>
-          <w:bCs/>
-        </w:rPr>
-      </w:pPr>
-      <w:r>
-        <w:t xml:space="preserve">Improved load times by reducing interactivity of the overall </w:t>
-      </w:r>
-      <w:proofErr w:type="spellStart"/>
-      <w:r>
-        <w:t>CnC</w:t>
-      </w:r>
-      <w:proofErr w:type="spellEnd"/>
-      <w:r>
-        <w:t>/RTU/</w:t>
-      </w:r>
-      <w:proofErr w:type="spellStart"/>
-      <w:r>
-        <w:t>etc</w:t>
-      </w:r>
-      <w:proofErr w:type="spellEnd"/>
-      <w:r>
-        <w:t xml:space="preserve"> plots</w:t>
-      </w:r>
-    </w:p>
-    <w:p>
-      <w:pPr>
-        <w:pStyle w:val="ListParagraph"/>
-        <w:numPr>
-          <w:ilvl w:val="0"/>
-          <w:numId w:val="12"/>
-        </w:numPr>
-        <w:rPr>
-          <w:b/>
-          <w:bCs/>
-        </w:rPr>
-      </w:pPr>
-      <w:r>
-        <w:rPr>
-          <w:b/>
-          <w:bCs/>
-        </w:rPr>
-        <w:t>New Features:</w:t>
-      </w:r>
-      <w:r>
-        <w:t xml:space="preserve"> </w:t>
-      </w:r>
-      <w:proofErr w:type="spellStart"/>
-      <w:r>
-        <w:rPr>
-          <w:b/>
-          <w:bCs/>
-          <w:i/>
-          <w:iCs/>
-        </w:rPr>
-        <w:t>CalVals</w:t>
-      </w:r>
-      <w:proofErr w:type="spellEnd"/>
-    </w:p>
-    <w:p>
-      <w:pPr>
-        <w:pStyle w:val="ListParagraph"/>
-        <w:numPr>
-          <w:ilvl w:val="1"/>
-          <w:numId w:val="12"/>
-        </w:numPr>
-        <w:rPr>
-          <w:b/>
-          <w:bCs/>
-        </w:rPr>
-      </w:pPr>
-      <w:r>
-        <w:t>Split into two sub tabs</w:t>
-      </w:r>
-    </w:p>
-    <w:p>
-      <w:pPr>
-        <w:pStyle w:val="ListParagraph"/>
-        <w:numPr>
-          <w:ilvl w:val="1"/>
-          <w:numId w:val="12"/>
-        </w:numPr>
-        <w:rPr>
-          <w:b/>
-          <w:bCs/>
-        </w:rPr>
-      </w:pPr>
-      <w:r>
-        <w:rPr>
-          <w:b/>
-          <w:bCs/>
-        </w:rPr>
-        <w:t>OLD</w:t>
-      </w:r>
-      <w:r>
-        <w:rPr>
-          <w:b/>
-          <w:bCs/>
-          <w:i/>
-          <w:iCs/>
-        </w:rPr>
-        <w:t xml:space="preserve">: </w:t>
-      </w:r>
-      <w:proofErr w:type="spellStart"/>
-      <w:r>
-        <w:rPr>
-          <w:b/>
-          <w:bCs/>
-          <w:i/>
-          <w:iCs/>
-        </w:rPr>
-        <w:t>CalVal</w:t>
-      </w:r>
-      <w:proofErr w:type="spellEnd"/>
-      <w:r>
-        <w:rPr>
-          <w:b/>
-          <w:bCs/>
-          <w:i/>
-          <w:iCs/>
-        </w:rPr>
-        <w:t xml:space="preserve"> Plots</w:t>
-      </w:r>
-      <w:r>
-        <w:t>: This is what used to be the primary tab.</w:t>
-      </w:r>
-    </w:p>
-    <w:p>
-      <w:pPr>
-        <w:pStyle w:val="ListParagraph"/>
-        <w:numPr>
-          <w:ilvl w:val="2"/>
-          <w:numId w:val="12"/>
-        </w:numPr>
-        <w:rPr>
-          <w:b/>
-          <w:bCs/>
-        </w:rPr>
-      </w:pPr>
-      <w:r>
-        <w:t>Updated the logic to load in span gas values closest to the validation selected</w:t>
-      </w:r>
-    </w:p>
-    <w:p>
-      <w:pPr>
-        <w:pStyle w:val="ListParagraph"/>
-        <w:numPr>
-          <w:ilvl w:val="2"/>
-          <w:numId w:val="12"/>
-        </w:numPr>
-        <w:rPr>
-          <w:b/>
-          <w:bCs/>
-        </w:rPr>
-      </w:pPr>
-      <w:r>
-        <w:t>Fixed bug where older G2131 data would not plot due to stream naming changes</w:t>
-      </w:r>
-    </w:p>
-    <w:p>
-      <w:pPr>
-        <w:pStyle w:val="ListParagraph"/>
-        <w:numPr>
-          <w:ilvl w:val="1"/>
-          <w:numId w:val="12"/>
-        </w:numPr>
-        <w:rPr>
-          <w:b/>
-          <w:bCs/>
-        </w:rPr>
-      </w:pPr>
-      <w:r>
-        <w:rPr>
-          <w:b/>
-          <w:bCs/>
-        </w:rPr>
-        <w:t>NEW:</w:t>
-      </w:r>
-      <w:r>
-        <w:t xml:space="preserve"> </w:t>
-      </w:r>
-      <w:r>
-        <w:rPr>
-          <w:b/>
-          <w:bCs/>
-          <w:i/>
-          <w:iCs/>
-        </w:rPr>
-        <w:t>Span Values</w:t>
-      </w:r>
-    </w:p>
-    <w:p>
-      <w:pPr>
-        <w:pStyle w:val="ListParagraph"/>
-        <w:numPr>
-          <w:ilvl w:val="2"/>
-          <w:numId w:val="12"/>
-        </w:numPr>
-        <w:rPr>
-          <w:b/>
-          <w:bCs/>
-        </w:rPr>
-      </w:pPr>
-      <w:r>
-        <w:t xml:space="preserve">Summary of the CVAL span gas values, included likely install and </w:t>
-      </w:r>
-      <w:r>
-        <w:t>uninstall</w:t>
-      </w:r>
-      <w:r>
-        <w:t xml:space="preserve"> dates and more!</w:t>
-      </w:r>
-    </w:p>
-    <w:p>
-      <w:pPr>
-        <w:pStyle w:val="ListParagraph"/>
-        <w:numPr>
-          <w:ilvl w:val="2"/>
-          <w:numId w:val="12"/>
-        </w:numPr>
-        <w:rPr>
-          <w:b/>
-          <w:bCs/>
-        </w:rPr>
-      </w:pPr>
-      <w:r>
-        <w:t>The data is filterable allowing you specify time ranges or cylinder types.</w:t>
-      </w:r>
-    </w:p>
-    <w:p>
-      <w:pPr>
-        <w:pStyle w:val="ListParagraph"/>
-        <w:ind w:left="0"/>
-        <w:rPr>
-          <w:b/>
-          <w:bCs/>
-        </w:rPr>
-      </w:pPr>
-      <w:r>
-        <w:rPr>
-          <w:noProof/>
-        </w:rPr>
-        <w:drawing>
-          <wp:inline distT="0" distB="0" distL="0" distR="0" wp14:anchorId="26C9DD16" wp14:editId="2DABFE5A">
-            <wp:extent cx="6858000" cy="2727960"/>
-            <wp:effectExtent l="0" t="0" r="0" b="0"/>
-            <wp:docPr id="12" name="Picture 12"/>
             <wp:cNvGraphicFramePr>
               <a:graphicFrameLocks xmlns:a="http://schemas.openxmlformats.org/drawingml/2006/main" noChangeAspect="1"/>
             </wp:cNvGraphicFramePr>
@@ -907,7 +699,7 @@
                   <pic:spPr>
                     <a:xfrm>
                       <a:off x="0" y="0"/>
-                      <a:ext cx="6858000" cy="2727960"/>
+                      <a:ext cx="4134221" cy="1630721"/>
                     </a:xfrm>
                     <a:prstGeom prst="rect">
                       <a:avLst/>
@@ -921,8 +713,32 @@
       </w:r>
     </w:p>
     <w:p>
-      <w:r>
-        <w:t>0.11.0 – 2021-08-17</w:t>
+      <w:pPr>
+        <w:pStyle w:val="ListParagraph"/>
+        <w:numPr>
+          <w:ilvl w:val="2"/>
+          <w:numId w:val="13"/>
+        </w:numPr>
+      </w:pPr>
+      <w:r>
+        <w:t>Dust Mass (currently in development)</w:t>
+      </w:r>
+    </w:p>
+    <w:p>
+      <w:pPr>
+        <w:pStyle w:val="ListParagraph"/>
+        <w:numPr>
+          <w:ilvl w:val="2"/>
+          <w:numId w:val="13"/>
+        </w:numPr>
+      </w:pPr>
+      <w:r>
+        <w:t>Wed Dep (currently in development)</w:t>
+      </w:r>
+    </w:p>
+    <w:p>
+      <w:r>
+        <w:t>0.12.0 – 2021-08-19</w:t>
       </w:r>
     </w:p>
     <w:p>
@@ -930,36 +746,86 @@
         <w:pStyle w:val="ListParagraph"/>
         <w:numPr>
           <w:ilvl w:val="0"/>
-          <w:numId w:val="11"/>
-        </w:numPr>
+          <w:numId w:val="12"/>
+        </w:numPr>
+        <w:rPr>
+          <w:b/>
+          <w:bCs/>
+        </w:rPr>
+      </w:pPr>
+      <w:r>
+        <w:rPr>
+          <w:b/>
+          <w:bCs/>
+        </w:rPr>
+        <w:lastRenderedPageBreak/>
+        <w:t xml:space="preserve">Updated Feature: </w:t>
+      </w:r>
+      <w:r>
         <w:rPr>
           <w:b/>
           <w:bCs/>
           <w:i/>
           <w:iCs/>
         </w:rPr>
-      </w:pPr>
-      <w:r>
-        <w:rPr>
-          <w:b/>
-          <w:bCs/>
-        </w:rPr>
-        <w:t>Update</w:t>
-      </w:r>
-      <w:r>
-        <w:rPr>
-          <w:b/>
-          <w:bCs/>
-        </w:rPr>
-        <w:t>d</w:t>
-      </w:r>
-      <w:r>
-        <w:rPr>
-          <w:b/>
-          <w:bCs/>
-        </w:rPr>
-        <w:t xml:space="preserve"> Feature: </w:t>
-      </w:r>
+        <w:t>LC Services</w:t>
+      </w:r>
+    </w:p>
+    <w:p>
+      <w:pPr>
+        <w:pStyle w:val="ListParagraph"/>
+        <w:numPr>
+          <w:ilvl w:val="1"/>
+          <w:numId w:val="12"/>
+        </w:numPr>
+        <w:rPr>
+          <w:b/>
+          <w:bCs/>
+        </w:rPr>
+      </w:pPr>
+      <w:r>
+        <w:t xml:space="preserve">Improved load times by reducing interactivity of the overall </w:t>
+      </w:r>
+      <w:proofErr w:type="spellStart"/>
+      <w:r>
+        <w:t>CnC</w:t>
+      </w:r>
+      <w:proofErr w:type="spellEnd"/>
+      <w:r>
+        <w:t>/RTU/</w:t>
+      </w:r>
+      <w:proofErr w:type="spellStart"/>
+      <w:r>
+        <w:t>etc</w:t>
+      </w:r>
+      <w:proofErr w:type="spellEnd"/>
+      <w:r>
+        <w:t xml:space="preserve"> plots</w:t>
+      </w:r>
+    </w:p>
+    <w:p>
+      <w:pPr>
+        <w:pStyle w:val="ListParagraph"/>
+        <w:numPr>
+          <w:ilvl w:val="0"/>
+          <w:numId w:val="12"/>
+        </w:numPr>
+        <w:rPr>
+          <w:b/>
+          <w:bCs/>
+        </w:rPr>
+      </w:pPr>
+      <w:r>
+        <w:rPr>
+          <w:b/>
+          <w:bCs/>
+        </w:rPr>
+        <w:t>New Features:</w:t>
+      </w:r>
+      <w:r>
+        <w:t xml:space="preserve"> </w:t>
+      </w:r>
+      <w:proofErr w:type="spellStart"/>
       <w:r>
         <w:rPr>
           <w:b/>
@@ -967,82 +833,198 @@
           <w:i/>
           <w:iCs/>
         </w:rPr>
-        <w:t>Timestamp Checker</w:t>
-      </w:r>
+        <w:t>CalVals</w:t>
+      </w:r>
+      <w:proofErr w:type="spellEnd"/>
     </w:p>
     <w:p>
       <w:pPr>
         <w:pStyle w:val="ListParagraph"/>
         <w:numPr>
           <w:ilvl w:val="1"/>
-          <w:numId w:val="11"/>
-        </w:numPr>
+          <w:numId w:val="12"/>
+        </w:numPr>
+        <w:rPr>
+          <w:b/>
+          <w:bCs/>
+        </w:rPr>
+      </w:pPr>
+      <w:r>
+        <w:t>Split into two sub tabs</w:t>
+      </w:r>
+    </w:p>
+    <w:p>
+      <w:pPr>
+        <w:pStyle w:val="ListParagraph"/>
+        <w:numPr>
+          <w:ilvl w:val="1"/>
+          <w:numId w:val="12"/>
+        </w:numPr>
+        <w:rPr>
+          <w:b/>
+          <w:bCs/>
+        </w:rPr>
+      </w:pPr>
+      <w:r>
+        <w:rPr>
+          <w:b/>
+          <w:bCs/>
+        </w:rPr>
+        <w:t>OLD</w:t>
+      </w:r>
+      <w:r>
         <w:rPr>
           <w:b/>
           <w:bCs/>
           <w:i/>
           <w:iCs/>
         </w:rPr>
-      </w:pPr>
-      <w:r>
-        <w:lastRenderedPageBreak/>
-        <w:t>What’s new? The update uses an updated algorithm that runs a time check once an hour. This will provide more up to date information on the timestamp delay and reduce the number of false positives and negatives.</w:t>
-      </w:r>
-    </w:p>
-    <w:p>
-      <w:pPr>
-        <w:pStyle w:val="ListParagraph"/>
-        <w:numPr>
-          <w:ilvl w:val="1"/>
-          <w:numId w:val="11"/>
-        </w:numPr>
+        <w:t xml:space="preserve">: </w:t>
+      </w:r>
+      <w:proofErr w:type="spellStart"/>
+      <w:r>
         <w:rPr>
           <w:b/>
           <w:bCs/>
           <w:i/>
           <w:iCs/>
         </w:rPr>
-      </w:pPr>
-      <w:r>
-        <w:t>New plots and new tables. The information is largely the same, but some terms have been renamed to give a better explanation of what each number means.</w:t>
-      </w:r>
-    </w:p>
-    <w:p>
-      <w:pPr>
-        <w:pStyle w:val="ListParagraph"/>
-        <w:numPr>
-          <w:ilvl w:val="1"/>
-          <w:numId w:val="11"/>
-        </w:numPr>
+        <w:t>CalVal</w:t>
+      </w:r>
+      <w:proofErr w:type="spellEnd"/>
+      <w:r>
         <w:rPr>
           <w:b/>
           <w:bCs/>
           <w:i/>
           <w:iCs/>
         </w:rPr>
-      </w:pPr>
-      <w:r>
-        <w:t>Plans for the future. We will have to see how this plays out and if the plot design is robust enough to handle additional issues that are identified.</w:t>
-      </w:r>
-    </w:p>
-    <w:p>
-      <w:pPr>
+        <w:t xml:space="preserve"> Plots</w:t>
+      </w:r>
+      <w:r>
+        <w:t>: This is what used to be the primary tab.</w:t>
+      </w:r>
+    </w:p>
+    <w:p>
+      <w:pPr>
+        <w:pStyle w:val="ListParagraph"/>
+        <w:numPr>
+          <w:ilvl w:val="2"/>
+          <w:numId w:val="12"/>
+        </w:numPr>
+        <w:rPr>
+          <w:b/>
+          <w:bCs/>
+        </w:rPr>
+      </w:pPr>
+      <w:r>
+        <w:t>Updated the logic to load in span gas values closest to the validation selected</w:t>
+      </w:r>
+    </w:p>
+    <w:p>
+      <w:pPr>
+        <w:pStyle w:val="ListParagraph"/>
+        <w:numPr>
+          <w:ilvl w:val="2"/>
+          <w:numId w:val="12"/>
+        </w:numPr>
+        <w:rPr>
+          <w:b/>
+          <w:bCs/>
+        </w:rPr>
+      </w:pPr>
+      <w:r>
+        <w:t>Fixed bug where older G2131 data would not plot due to stream naming changes</w:t>
+      </w:r>
+    </w:p>
+    <w:p>
+      <w:pPr>
+        <w:pStyle w:val="ListParagraph"/>
+        <w:numPr>
+          <w:ilvl w:val="1"/>
+          <w:numId w:val="12"/>
+        </w:numPr>
+        <w:rPr>
+          <w:b/>
+          <w:bCs/>
+        </w:rPr>
+      </w:pPr>
+      <w:r>
+        <w:rPr>
+          <w:b/>
+          <w:bCs/>
+        </w:rPr>
+        <w:t>NEW:</w:t>
+      </w:r>
+      <w:r>
+        <w:t xml:space="preserve"> </w:t>
+      </w:r>
+      <w:r>
         <w:rPr>
           <w:b/>
           <w:bCs/>
           <w:i/>
           <w:iCs/>
         </w:rPr>
+        <w:t>Span Values</w:t>
+      </w:r>
+    </w:p>
+    <w:p>
+      <w:pPr>
+        <w:pStyle w:val="ListParagraph"/>
+        <w:numPr>
+          <w:ilvl w:val="2"/>
+          <w:numId w:val="12"/>
+        </w:numPr>
+        <w:rPr>
+          <w:b/>
+          <w:bCs/>
+        </w:rPr>
+      </w:pPr>
+      <w:r>
+        <w:t xml:space="preserve">Summary of the CVAL span gas values, included likely install and </w:t>
+      </w:r>
+      <w:r>
+        <w:t>uninstall</w:t>
+      </w:r>
+      <w:r>
+        <w:t xml:space="preserve"> dates and more!</w:t>
+      </w:r>
+    </w:p>
+    <w:p>
+      <w:pPr>
+        <w:pStyle w:val="ListParagraph"/>
+        <w:numPr>
+          <w:ilvl w:val="2"/>
+          <w:numId w:val="12"/>
+        </w:numPr>
+        <w:rPr>
+          <w:b/>
+          <w:bCs/>
+        </w:rPr>
+      </w:pPr>
+      <w:r>
+        <w:t>The data is filterable allowing you specify time ranges or cylinder types.</w:t>
+      </w:r>
+    </w:p>
+    <w:p>
+      <w:pPr>
+        <w:pStyle w:val="ListParagraph"/>
+        <w:ind w:left="0"/>
+        <w:rPr>
+          <w:b/>
+          <w:bCs/>
+        </w:rPr>
       </w:pPr>
       <w:r>
         <w:rPr>
           <w:noProof/>
         </w:rPr>
         <w:drawing>
-          <wp:inline distT="0" distB="0" distL="0" distR="0" wp14:anchorId="45A0CEBC" wp14:editId="5A85A2FD">
-            <wp:extent cx="6858000" cy="1422400"/>
-            <wp:effectExtent l="0" t="0" r="0" b="6350"/>
-            <wp:docPr id="6" name="Picture 6"/>
+          <wp:inline distT="0" distB="0" distL="0" distR="0" wp14:anchorId="26C9DD16" wp14:editId="2DABFE5A">
+            <wp:extent cx="6858000" cy="2727960"/>
+            <wp:effectExtent l="0" t="0" r="0" b="0"/>
+            <wp:docPr id="12" name="Picture 12"/>
             <wp:cNvGraphicFramePr>
               <a:graphicFrameLocks xmlns:a="http://schemas.openxmlformats.org/drawingml/2006/main" noChangeAspect="1"/>
             </wp:cNvGraphicFramePr>
@@ -1062,7 +1044,7 @@
                   <pic:spPr>
                     <a:xfrm>
                       <a:off x="0" y="0"/>
-                      <a:ext cx="6858000" cy="1422400"/>
+                      <a:ext cx="6858000" cy="2727960"/>
                     </a:xfrm>
                     <a:prstGeom prst="rect">
                       <a:avLst/>
@@ -1076,6 +1058,56 @@
       </w:r>
     </w:p>
     <w:p>
+      <w:r>
+        <w:t>0.11.0 – 2021-08-17</w:t>
+      </w:r>
+    </w:p>
+    <w:p>
+      <w:pPr>
+        <w:pStyle w:val="ListParagraph"/>
+        <w:numPr>
+          <w:ilvl w:val="0"/>
+          <w:numId w:val="11"/>
+        </w:numPr>
+        <w:rPr>
+          <w:b/>
+          <w:bCs/>
+          <w:i/>
+          <w:iCs/>
+        </w:rPr>
+      </w:pPr>
+      <w:r>
+        <w:rPr>
+          <w:b/>
+          <w:bCs/>
+        </w:rPr>
+        <w:t>Update</w:t>
+      </w:r>
+      <w:r>
+        <w:rPr>
+          <w:b/>
+          <w:bCs/>
+        </w:rPr>
+        <w:t>d</w:t>
+      </w:r>
+      <w:r>
+        <w:rPr>
+          <w:b/>
+          <w:bCs/>
+        </w:rPr>
+        <w:t xml:space="preserve"> Feature: </w:t>
+      </w:r>
+      <w:r>
+        <w:rPr>
+          <w:b/>
+          <w:bCs/>
+          <w:i/>
+          <w:iCs/>
+        </w:rPr>
+        <w:t>Timestamp Checker</w:t>
+      </w:r>
+    </w:p>
+    <w:p>
       <w:pPr>
         <w:pStyle w:val="ListParagraph"/>
         <w:numPr>
@@ -1090,15 +1122,7 @@
         </w:rPr>
       </w:pPr>
       <w:r>
-        <w:t>The plot shows the drift over time. If there is a large gap between the last point and the vertical line, one greater than the refresh rate of the timestamp drift code (</w:t>
-      </w:r>
-      <w:proofErr w:type="spellStart"/>
-      <w:r>
-        <w:t>ie</w:t>
-      </w:r>
-      <w:proofErr w:type="spellEnd"/>
-      <w:r>
-        <w:t xml:space="preserve"> 1 hour) then the issue is likely resolved. </w:t>
+        <w:t>What’s new? The update uses an updated algorithm that runs a time check once an hour. This will provide more up to date information on the timestamp delay and reduce the number of false positives and negatives.</w:t>
       </w:r>
     </w:p>
     <w:p>
@@ -1116,390 +1140,45 @@
         </w:rPr>
       </w:pPr>
       <w:r>
-        <w:t>There is a vertical dashed line for the current time and a horizontal solid line for the threshold at which the timestamp drift becomes an issue for processing.</w:t>
-      </w:r>
-    </w:p>
-    <w:p/>
-    <w:p/>
-    <w:p/>
-    <w:p>
-      <w:r>
-        <w:t>0.10.0 – 2021-07-21</w:t>
-      </w:r>
-    </w:p>
-    <w:p>
-      <w:pPr>
-        <w:pStyle w:val="ListParagraph"/>
-        <w:numPr>
-          <w:ilvl w:val="0"/>
-          <w:numId w:val="10"/>
-        </w:numPr>
-      </w:pPr>
-      <w:r>
-        <w:rPr>
-          <w:b/>
-          <w:bCs/>
-        </w:rPr>
-        <w:t xml:space="preserve">New Feature: </w:t>
-      </w:r>
-      <w:r>
+        <w:t>New plots and new tables. The information is largely the same, but some terms have been renamed to give a better explanation of what each number means.</w:t>
+      </w:r>
+    </w:p>
+    <w:p>
+      <w:pPr>
+        <w:pStyle w:val="ListParagraph"/>
+        <w:numPr>
+          <w:ilvl w:val="1"/>
+          <w:numId w:val="11"/>
+        </w:numPr>
         <w:rPr>
           <w:b/>
           <w:bCs/>
           <w:i/>
           <w:iCs/>
         </w:rPr>
-        <w:t>Eddy QFQM – Micro and Macro Views</w:t>
-      </w:r>
-    </w:p>
-    <w:p>
-      <w:pPr>
-        <w:pStyle w:val="ListParagraph"/>
-        <w:numPr>
-          <w:ilvl w:val="1"/>
-          <w:numId w:val="10"/>
-        </w:numPr>
-      </w:pPr>
-      <w:r>
-        <w:rPr>
-          <w:b/>
-          <w:bCs/>
-        </w:rPr>
-        <w:t>Micro View</w:t>
-      </w:r>
-    </w:p>
-    <w:p>
-      <w:pPr>
-        <w:pStyle w:val="ListParagraph"/>
-        <w:numPr>
-          <w:ilvl w:val="2"/>
-          <w:numId w:val="10"/>
-        </w:numPr>
-      </w:pPr>
-      <w:r>
-        <w:t xml:space="preserve">This </w:t>
-      </w:r>
-      <w:r>
-        <w:rPr>
+      </w:pPr>
+      <w:r>
+        <w:t>Plans for the future. We will have to see how this plays out and if the plot design is robust enough to handle additional issues that are identified.</w:t>
+      </w:r>
+    </w:p>
+    <w:p>
+      <w:pPr>
+        <w:rPr>
+          <w:b/>
+          <w:bCs/>
           <w:i/>
           <w:iCs/>
         </w:rPr>
-        <w:t>new</w:t>
-      </w:r>
-      <w:r>
-        <w:t xml:space="preserve"> “subtab” of the Eddy QFQM tab is what was previously the “Eddy QFQM” tab. As this is largely a more drilled down look at QFQM data, it’s been renamed the “Micro View” to make room for the latest development from the QFQM data. No new updates for this version</w:t>
-      </w:r>
-      <w:r>
-        <w:t xml:space="preserve"> of Swift.</w:t>
-      </w:r>
-    </w:p>
-    <w:p>
-      <w:pPr>
-        <w:pStyle w:val="ListParagraph"/>
-        <w:numPr>
-          <w:ilvl w:val="1"/>
-          <w:numId w:val="10"/>
-        </w:numPr>
-      </w:pPr>
-      <w:r>
-        <w:rPr>
-          <w:b/>
-          <w:bCs/>
-        </w:rPr>
-        <w:t>Macro View</w:t>
-      </w:r>
-    </w:p>
-    <w:p>
-      <w:pPr>
-        <w:pStyle w:val="ListParagraph"/>
-        <w:numPr>
-          <w:ilvl w:val="2"/>
-          <w:numId w:val="10"/>
-        </w:numPr>
-      </w:pPr>
-      <w:r>
-        <w:rPr>
-          <w:b/>
-          <w:bCs/>
-        </w:rPr>
-        <w:t>Background</w:t>
-      </w:r>
-      <w:r>
-        <w:t xml:space="preserve">: The Macro View </w:t>
-      </w:r>
-      <w:r>
-        <w:t>sub</w:t>
-      </w:r>
-      <w:r>
-        <w:t xml:space="preserve">tab is a larger scale </w:t>
-      </w:r>
-      <w:r>
-        <w:t>over</w:t>
-      </w:r>
-      <w:r>
-        <w:t xml:space="preserve">view of the QFQM data, reporting on just core the ECTE data products: </w:t>
-      </w:r>
-      <w:r>
-        <w:t xml:space="preserve">rtioMoleDryCo2, rtioMoleDryH2o, </w:t>
-      </w:r>
-      <w:proofErr w:type="spellStart"/>
-      <w:r>
-        <w:t>tempAi</w:t>
-      </w:r>
-      <w:r>
-        <w:t>r</w:t>
-      </w:r>
-      <w:proofErr w:type="spellEnd"/>
-      <w:r>
-        <w:t>,</w:t>
-      </w:r>
-      <w:r>
-        <w:t xml:space="preserve"> and </w:t>
-      </w:r>
-      <w:proofErr w:type="spellStart"/>
-      <w:r>
-        <w:t>veloZaxsErth</w:t>
-      </w:r>
-      <w:proofErr w:type="spellEnd"/>
-      <w:r>
-        <w:t xml:space="preserve">. The user interface is partly interactive, pulling down available data from S3 and updating the Year field dynamically. </w:t>
-      </w:r>
-    </w:p>
-    <w:p>
-      <w:pPr>
-        <w:pStyle w:val="ListParagraph"/>
-        <w:numPr>
-          <w:ilvl w:val="2"/>
-          <w:numId w:val="10"/>
-        </w:numPr>
-        <w:rPr>
-          <w:b/>
-          <w:bCs/>
-        </w:rPr>
-      </w:pPr>
-      <w:r>
-        <w:rPr>
-          <w:b/>
-          <w:bCs/>
-        </w:rPr>
-        <w:t>How to use this tab</w:t>
-      </w:r>
-      <w:r>
-        <w:rPr>
-          <w:b/>
-          <w:bCs/>
-        </w:rPr>
-        <w:t>:</w:t>
-      </w:r>
-      <w:r>
-        <w:t xml:space="preserve"> Use the input selectors to </w:t>
-      </w:r>
-      <w:r>
-        <w:t>choose</w:t>
-      </w:r>
-      <w:r>
-        <w:t xml:space="preserve"> the SiteID, Year, EC System (currently the only option is ECTE), and Terms (these are the “eddy4R terms”, </w:t>
-      </w:r>
-      <w:r>
-        <w:t>i.e.</w:t>
-      </w:r>
-      <w:r>
-        <w:t xml:space="preserve"> </w:t>
-      </w:r>
-      <w:r>
-        <w:t>rtioMoleDryCo2</w:t>
-      </w:r>
-      <w:r>
-        <w:t xml:space="preserve">). Once you change a variable the graphs will automatically regenerate based upon the inputs. The graphs are heat maps of quality flagging with the </w:t>
-      </w:r>
-      <w:r>
-        <w:rPr>
-          <w:b/>
-          <w:bCs/>
-        </w:rPr>
-        <w:t>qf</w:t>
-      </w:r>
-      <w:r>
-        <w:t xml:space="preserve"> field being a ratio of the number of flags raised for that variable. There’s a daily range of 0 to 48 flags, the number of flags is converted to a fraction of the total possible, such that, when the</w:t>
-      </w:r>
-      <w:r>
-        <w:rPr>
-          <w:b/>
-          <w:bCs/>
-        </w:rPr>
-        <w:t xml:space="preserve"> </w:t>
-      </w:r>
-      <w:r>
-        <w:rPr>
-          <w:b/>
-          <w:bCs/>
-        </w:rPr>
-        <w:t>qf</w:t>
-      </w:r>
-      <w:r>
-        <w:t xml:space="preserve"> </w:t>
-      </w:r>
-      <w:r>
-        <w:t>field is 1.00, 100% of the data had this individual flag raised (</w:t>
-      </w:r>
-      <w:r>
-        <w:rPr>
-          <w:b/>
-          <w:bCs/>
-        </w:rPr>
-        <w:t>qf</w:t>
-      </w:r>
-      <w:r>
-        <w:t xml:space="preserve"> </w:t>
-      </w:r>
-      <w:r>
-        <w:t xml:space="preserve">of .45, meaning 45% of the days data had this flag). </w:t>
-      </w:r>
-    </w:p>
-    <w:p>
-      <w:pPr>
-        <w:pStyle w:val="ListParagraph"/>
-        <w:numPr>
-          <w:ilvl w:val="2"/>
-          <w:numId w:val="10"/>
-        </w:numPr>
-        <w:rPr>
-          <w:rFonts w:ascii="Segoe UI" w:eastAsia="Times New Roman" w:hAnsi="Segoe UI" w:cs="Segoe UI"/>
-          <w:sz w:val="21"/>
-          <w:szCs w:val="21"/>
-        </w:rPr>
-      </w:pPr>
-      <w:r>
-        <w:rPr>
-          <w:b/>
-          <w:bCs/>
-        </w:rPr>
-        <w:t>qfFinal:</w:t>
-      </w:r>
-      <w:r>
-        <w:rPr>
-          <w:b/>
-          <w:bCs/>
-          <w:i/>
-          <w:iCs/>
-        </w:rPr>
-        <w:t xml:space="preserve"> </w:t>
-      </w:r>
-      <w:r>
-        <w:t>this variable is the final quality flag for the data product (</w:t>
-      </w:r>
-      <w:r>
-        <w:t>i.e.</w:t>
-      </w:r>
-      <w:r>
-        <w:t xml:space="preserve">. </w:t>
-      </w:r>
-      <w:r>
-        <w:t>rtioMoleDryCo</w:t>
-      </w:r>
-      <w:r>
-        <w:t xml:space="preserve">2) so if this flag is raised, the entire period of data is flagged. </w:t>
-      </w:r>
-    </w:p>
-    <w:p>
-      <w:pPr>
-        <w:pStyle w:val="ListParagraph"/>
-        <w:numPr>
-          <w:ilvl w:val="2"/>
-          <w:numId w:val="10"/>
-        </w:numPr>
-        <w:rPr>
-          <w:rFonts w:ascii="Segoe UI" w:eastAsia="Times New Roman" w:hAnsi="Segoe UI" w:cs="Segoe UI"/>
-          <w:sz w:val="21"/>
-          <w:szCs w:val="21"/>
-        </w:rPr>
-      </w:pPr>
-      <w:r>
-        <w:rPr>
-          <w:b/>
-          <w:bCs/>
-        </w:rPr>
-        <w:t>qmAlph:</w:t>
-      </w:r>
-      <w:r>
-        <w:t xml:space="preserve"> this flag </w:t>
-      </w:r>
-      <w:r>
-        <w:rPr>
-          <w:rFonts w:ascii="Segoe UI" w:eastAsia="Times New Roman" w:hAnsi="Segoe UI" w:cs="Segoe UI"/>
-          <w:sz w:val="21"/>
-          <w:szCs w:val="21"/>
-        </w:rPr>
-        <w:t>is the percent of failed plausibility quality tests</w:t>
-      </w:r>
-      <w:r>
-        <w:rPr>
-          <w:rFonts w:ascii="Segoe UI" w:eastAsia="Times New Roman" w:hAnsi="Segoe UI" w:cs="Segoe UI"/>
-          <w:sz w:val="21"/>
-          <w:szCs w:val="21"/>
-        </w:rPr>
-        <w:t xml:space="preserve"> (step, spike, etc.) that occurred</w:t>
-      </w:r>
-      <w:r>
-        <w:rPr>
-          <w:rFonts w:ascii="Segoe UI" w:eastAsia="Times New Roman" w:hAnsi="Segoe UI" w:cs="Segoe UI"/>
-          <w:sz w:val="21"/>
-          <w:szCs w:val="21"/>
-        </w:rPr>
-        <w:t xml:space="preserve"> during an aggregation period</w:t>
-      </w:r>
-      <w:r>
-        <w:rPr>
-          <w:rFonts w:ascii="Segoe UI" w:eastAsia="Times New Roman" w:hAnsi="Segoe UI" w:cs="Segoe UI"/>
-          <w:sz w:val="21"/>
-          <w:szCs w:val="21"/>
-        </w:rPr>
-        <w:t xml:space="preserve"> (30-minute windows)</w:t>
-      </w:r>
-    </w:p>
-    <w:p>
-      <w:pPr>
-        <w:pStyle w:val="ListParagraph"/>
-        <w:numPr>
-          <w:ilvl w:val="2"/>
-          <w:numId w:val="10"/>
-        </w:numPr>
-      </w:pPr>
-      <w:r>
-        <w:rPr>
-          <w:b/>
-          <w:bCs/>
-        </w:rPr>
-        <w:t>qmBeta:</w:t>
-      </w:r>
-      <w:r>
-        <w:rPr>
-          <w:rFonts w:ascii="Segoe UI" w:hAnsi="Segoe UI" w:cs="Segoe UI"/>
-          <w:sz w:val="21"/>
-          <w:szCs w:val="21"/>
-        </w:rPr>
-        <w:t xml:space="preserve"> </w:t>
-      </w:r>
-      <w:r>
-        <w:rPr>
-          <w:rFonts w:ascii="Segoe UI" w:eastAsia="Times New Roman" w:hAnsi="Segoe UI" w:cs="Segoe UI"/>
-          <w:sz w:val="21"/>
-          <w:szCs w:val="21"/>
-        </w:rPr>
-        <w:t>is raised when missing ancillary data prevents a plausibility test from being applied</w:t>
-      </w:r>
-    </w:p>
-    <w:p>
+      </w:pPr>
       <w:r>
         <w:rPr>
           <w:noProof/>
         </w:rPr>
-        <w:lastRenderedPageBreak/>
         <w:drawing>
-          <wp:inline distT="0" distB="0" distL="0" distR="0" wp14:anchorId="4A3F96E1" wp14:editId="1EA58104">
-            <wp:extent cx="6858000" cy="2019300"/>
-            <wp:effectExtent l="0" t="0" r="0" b="0"/>
-            <wp:docPr id="11" name="Picture 11"/>
+          <wp:inline distT="0" distB="0" distL="0" distR="0" wp14:anchorId="45A0CEBC" wp14:editId="5A85A2FD">
+            <wp:extent cx="6858000" cy="1422400"/>
+            <wp:effectExtent l="0" t="0" r="0" b="6350"/>
+            <wp:docPr id="6" name="Picture 6"/>
             <wp:cNvGraphicFramePr>
               <a:graphicFrameLocks xmlns:a="http://schemas.openxmlformats.org/drawingml/2006/main" noChangeAspect="1"/>
             </wp:cNvGraphicFramePr>
@@ -1519,6 +1198,462 @@
                   <pic:spPr>
                     <a:xfrm>
                       <a:off x="0" y="0"/>
+                      <a:ext cx="6858000" cy="1422400"/>
+                    </a:xfrm>
+                    <a:prstGeom prst="rect">
+                      <a:avLst/>
+                    </a:prstGeom>
+                  </pic:spPr>
+                </pic:pic>
+              </a:graphicData>
+            </a:graphic>
+          </wp:inline>
+        </w:drawing>
+      </w:r>
+    </w:p>
+    <w:p>
+      <w:pPr>
+        <w:pStyle w:val="ListParagraph"/>
+        <w:numPr>
+          <w:ilvl w:val="1"/>
+          <w:numId w:val="11"/>
+        </w:numPr>
+        <w:rPr>
+          <w:b/>
+          <w:bCs/>
+          <w:i/>
+          <w:iCs/>
+        </w:rPr>
+      </w:pPr>
+      <w:r>
+        <w:t>The plot shows the drift over time. If there is a large gap between the last point and the vertical line, one greater than the refresh rate of the timestamp drift code (</w:t>
+      </w:r>
+      <w:proofErr w:type="spellStart"/>
+      <w:r>
+        <w:t>ie</w:t>
+      </w:r>
+      <w:proofErr w:type="spellEnd"/>
+      <w:r>
+        <w:t xml:space="preserve"> 1 hour) then the issue is likely resolved. </w:t>
+      </w:r>
+    </w:p>
+    <w:p>
+      <w:pPr>
+        <w:pStyle w:val="ListParagraph"/>
+        <w:numPr>
+          <w:ilvl w:val="1"/>
+          <w:numId w:val="11"/>
+        </w:numPr>
+        <w:rPr>
+          <w:b/>
+          <w:bCs/>
+          <w:i/>
+          <w:iCs/>
+        </w:rPr>
+      </w:pPr>
+      <w:r>
+        <w:t>There is a vertical dashed line for the current time and a horizontal solid line for the threshold at which the timestamp drift becomes an issue for processing.</w:t>
+      </w:r>
+    </w:p>
+    <w:p/>
+    <w:p/>
+    <w:p/>
+    <w:p>
+      <w:r>
+        <w:t>0.10.0 – 2021-07-21</w:t>
+      </w:r>
+    </w:p>
+    <w:p>
+      <w:pPr>
+        <w:pStyle w:val="ListParagraph"/>
+        <w:numPr>
+          <w:ilvl w:val="0"/>
+          <w:numId w:val="10"/>
+        </w:numPr>
+      </w:pPr>
+      <w:r>
+        <w:rPr>
+          <w:b/>
+          <w:bCs/>
+        </w:rPr>
+        <w:t xml:space="preserve">New Feature: </w:t>
+      </w:r>
+      <w:r>
+        <w:rPr>
+          <w:b/>
+          <w:bCs/>
+          <w:i/>
+          <w:iCs/>
+        </w:rPr>
+        <w:t>Eddy QFQM – Micro and Macro Views</w:t>
+      </w:r>
+    </w:p>
+    <w:p>
+      <w:pPr>
+        <w:pStyle w:val="ListParagraph"/>
+        <w:numPr>
+          <w:ilvl w:val="1"/>
+          <w:numId w:val="10"/>
+        </w:numPr>
+      </w:pPr>
+      <w:r>
+        <w:rPr>
+          <w:b/>
+          <w:bCs/>
+        </w:rPr>
+        <w:t>Micro View</w:t>
+      </w:r>
+    </w:p>
+    <w:p>
+      <w:pPr>
+        <w:pStyle w:val="ListParagraph"/>
+        <w:numPr>
+          <w:ilvl w:val="2"/>
+          <w:numId w:val="10"/>
+        </w:numPr>
+      </w:pPr>
+      <w:r>
+        <w:t xml:space="preserve">This </w:t>
+      </w:r>
+      <w:r>
+        <w:rPr>
+          <w:i/>
+          <w:iCs/>
+        </w:rPr>
+        <w:t>new</w:t>
+      </w:r>
+      <w:r>
+        <w:t xml:space="preserve"> “subtab” of the Eddy QFQM tab is what was previously the “Eddy QFQM” tab. As this is largely a more drilled down look at QFQM data, it’s been renamed the “Micro View” to make room for the latest development from the QFQM data. No new updates for this version</w:t>
+      </w:r>
+      <w:r>
+        <w:t xml:space="preserve"> of Swift.</w:t>
+      </w:r>
+    </w:p>
+    <w:p>
+      <w:pPr>
+        <w:pStyle w:val="ListParagraph"/>
+        <w:numPr>
+          <w:ilvl w:val="1"/>
+          <w:numId w:val="10"/>
+        </w:numPr>
+      </w:pPr>
+      <w:r>
+        <w:rPr>
+          <w:b/>
+          <w:bCs/>
+        </w:rPr>
+        <w:t>Macro View</w:t>
+      </w:r>
+    </w:p>
+    <w:p>
+      <w:pPr>
+        <w:pStyle w:val="ListParagraph"/>
+        <w:numPr>
+          <w:ilvl w:val="2"/>
+          <w:numId w:val="10"/>
+        </w:numPr>
+      </w:pPr>
+      <w:r>
+        <w:rPr>
+          <w:b/>
+          <w:bCs/>
+        </w:rPr>
+        <w:t>Background</w:t>
+      </w:r>
+      <w:r>
+        <w:t xml:space="preserve">: The Macro View </w:t>
+      </w:r>
+      <w:r>
+        <w:t>sub</w:t>
+      </w:r>
+      <w:r>
+        <w:t xml:space="preserve">tab is a larger scale </w:t>
+      </w:r>
+      <w:r>
+        <w:t>over</w:t>
+      </w:r>
+      <w:r>
+        <w:t xml:space="preserve">view of the QFQM data, reporting on just core the ECTE data products: </w:t>
+      </w:r>
+      <w:r>
+        <w:t xml:space="preserve">rtioMoleDryCo2, rtioMoleDryH2o, </w:t>
+      </w:r>
+      <w:proofErr w:type="spellStart"/>
+      <w:r>
+        <w:t>tempAi</w:t>
+      </w:r>
+      <w:r>
+        <w:t>r</w:t>
+      </w:r>
+      <w:proofErr w:type="spellEnd"/>
+      <w:r>
+        <w:t>,</w:t>
+      </w:r>
+      <w:r>
+        <w:t xml:space="preserve"> and </w:t>
+      </w:r>
+      <w:proofErr w:type="spellStart"/>
+      <w:r>
+        <w:t>veloZaxsErth</w:t>
+      </w:r>
+      <w:proofErr w:type="spellEnd"/>
+      <w:r>
+        <w:t xml:space="preserve">. The user interface is partly interactive, pulling down available data from S3 and updating the Year field dynamically. </w:t>
+      </w:r>
+    </w:p>
+    <w:p>
+      <w:pPr>
+        <w:pStyle w:val="ListParagraph"/>
+        <w:numPr>
+          <w:ilvl w:val="2"/>
+          <w:numId w:val="10"/>
+        </w:numPr>
+        <w:rPr>
+          <w:b/>
+          <w:bCs/>
+        </w:rPr>
+      </w:pPr>
+      <w:r>
+        <w:rPr>
+          <w:b/>
+          <w:bCs/>
+        </w:rPr>
+        <w:t>How to use this tab</w:t>
+      </w:r>
+      <w:r>
+        <w:rPr>
+          <w:b/>
+          <w:bCs/>
+        </w:rPr>
+        <w:t>:</w:t>
+      </w:r>
+      <w:r>
+        <w:t xml:space="preserve"> Use the input selectors to </w:t>
+      </w:r>
+      <w:r>
+        <w:t>choose</w:t>
+      </w:r>
+      <w:r>
+        <w:t xml:space="preserve"> the SiteID, Year, EC System (currently the only option is ECTE), and Terms (these are the “eddy4R terms”, </w:t>
+      </w:r>
+      <w:r>
+        <w:t>i.e.</w:t>
+      </w:r>
+      <w:r>
+        <w:t xml:space="preserve"> </w:t>
+      </w:r>
+      <w:r>
+        <w:t>rtioMoleDryCo2</w:t>
+      </w:r>
+      <w:r>
+        <w:t xml:space="preserve">). Once you change a variable the graphs will automatically regenerate based upon the inputs. The graphs are heat maps of quality flagging with the </w:t>
+      </w:r>
+      <w:r>
+        <w:rPr>
+          <w:b/>
+          <w:bCs/>
+        </w:rPr>
+        <w:t>qf</w:t>
+      </w:r>
+      <w:r>
+        <w:t xml:space="preserve"> field being a ratio of the number of flags raised for that variable. There’s a daily range of 0 to 48 flags, the number of flags is converted to a fraction of the total possible, such that, when the</w:t>
+      </w:r>
+      <w:r>
+        <w:rPr>
+          <w:b/>
+          <w:bCs/>
+        </w:rPr>
+        <w:t xml:space="preserve"> </w:t>
+      </w:r>
+      <w:r>
+        <w:rPr>
+          <w:b/>
+          <w:bCs/>
+        </w:rPr>
+        <w:t>qf</w:t>
+      </w:r>
+      <w:r>
+        <w:t xml:space="preserve"> </w:t>
+      </w:r>
+      <w:r>
+        <w:t>field is 1.00, 100% of the data had this individual flag raised (</w:t>
+      </w:r>
+      <w:r>
+        <w:rPr>
+          <w:b/>
+          <w:bCs/>
+        </w:rPr>
+        <w:t>qf</w:t>
+      </w:r>
+      <w:r>
+        <w:t xml:space="preserve"> </w:t>
+      </w:r>
+      <w:r>
+        <w:t xml:space="preserve">of .45, meaning 45% of the days data had this flag). </w:t>
+      </w:r>
+    </w:p>
+    <w:p>
+      <w:pPr>
+        <w:pStyle w:val="ListParagraph"/>
+        <w:numPr>
+          <w:ilvl w:val="2"/>
+          <w:numId w:val="10"/>
+        </w:numPr>
+        <w:rPr>
+          <w:rFonts w:ascii="Segoe UI" w:eastAsia="Times New Roman" w:hAnsi="Segoe UI" w:cs="Segoe UI"/>
+          <w:sz w:val="21"/>
+          <w:szCs w:val="21"/>
+        </w:rPr>
+      </w:pPr>
+      <w:r>
+        <w:rPr>
+          <w:b/>
+          <w:bCs/>
+        </w:rPr>
+        <w:t>qfFinal:</w:t>
+      </w:r>
+      <w:r>
+        <w:rPr>
+          <w:b/>
+          <w:bCs/>
+          <w:i/>
+          <w:iCs/>
+        </w:rPr>
+        <w:t xml:space="preserve"> </w:t>
+      </w:r>
+      <w:r>
+        <w:t>this variable is the final quality flag for the data product (</w:t>
+      </w:r>
+      <w:r>
+        <w:t>i.e.</w:t>
+      </w:r>
+      <w:r>
+        <w:t xml:space="preserve">. </w:t>
+      </w:r>
+      <w:r>
+        <w:t>rtioMoleDryCo</w:t>
+      </w:r>
+      <w:r>
+        <w:t xml:space="preserve">2) so if this flag is raised, the entire period of data is flagged. </w:t>
+      </w:r>
+    </w:p>
+    <w:p>
+      <w:pPr>
+        <w:pStyle w:val="ListParagraph"/>
+        <w:numPr>
+          <w:ilvl w:val="2"/>
+          <w:numId w:val="10"/>
+        </w:numPr>
+        <w:rPr>
+          <w:rFonts w:ascii="Segoe UI" w:eastAsia="Times New Roman" w:hAnsi="Segoe UI" w:cs="Segoe UI"/>
+          <w:sz w:val="21"/>
+          <w:szCs w:val="21"/>
+        </w:rPr>
+      </w:pPr>
+      <w:r>
+        <w:rPr>
+          <w:b/>
+          <w:bCs/>
+        </w:rPr>
+        <w:t>qmAlph:</w:t>
+      </w:r>
+      <w:r>
+        <w:t xml:space="preserve"> this flag </w:t>
+      </w:r>
+      <w:r>
+        <w:rPr>
+          <w:rFonts w:ascii="Segoe UI" w:eastAsia="Times New Roman" w:hAnsi="Segoe UI" w:cs="Segoe UI"/>
+          <w:sz w:val="21"/>
+          <w:szCs w:val="21"/>
+        </w:rPr>
+        <w:t>is the percent of failed plausibility quality tests</w:t>
+      </w:r>
+      <w:r>
+        <w:rPr>
+          <w:rFonts w:ascii="Segoe UI" w:eastAsia="Times New Roman" w:hAnsi="Segoe UI" w:cs="Segoe UI"/>
+          <w:sz w:val="21"/>
+          <w:szCs w:val="21"/>
+        </w:rPr>
+        <w:t xml:space="preserve"> (step, spike, etc.) that occurred</w:t>
+      </w:r>
+      <w:r>
+        <w:rPr>
+          <w:rFonts w:ascii="Segoe UI" w:eastAsia="Times New Roman" w:hAnsi="Segoe UI" w:cs="Segoe UI"/>
+          <w:sz w:val="21"/>
+          <w:szCs w:val="21"/>
+        </w:rPr>
+        <w:t xml:space="preserve"> during an aggregation period</w:t>
+      </w:r>
+      <w:r>
+        <w:rPr>
+          <w:rFonts w:ascii="Segoe UI" w:eastAsia="Times New Roman" w:hAnsi="Segoe UI" w:cs="Segoe UI"/>
+          <w:sz w:val="21"/>
+          <w:szCs w:val="21"/>
+        </w:rPr>
+        <w:t xml:space="preserve"> (30-minute windows)</w:t>
+      </w:r>
+    </w:p>
+    <w:p>
+      <w:pPr>
+        <w:pStyle w:val="ListParagraph"/>
+        <w:numPr>
+          <w:ilvl w:val="2"/>
+          <w:numId w:val="10"/>
+        </w:numPr>
+      </w:pPr>
+      <w:r>
+        <w:rPr>
+          <w:b/>
+          <w:bCs/>
+        </w:rPr>
+        <w:t>qmBeta:</w:t>
+      </w:r>
+      <w:r>
+        <w:rPr>
+          <w:rFonts w:ascii="Segoe UI" w:hAnsi="Segoe UI" w:cs="Segoe UI"/>
+          <w:sz w:val="21"/>
+          <w:szCs w:val="21"/>
+        </w:rPr>
+        <w:t xml:space="preserve"> </w:t>
+      </w:r>
+      <w:r>
+        <w:rPr>
+          <w:rFonts w:ascii="Segoe UI" w:eastAsia="Times New Roman" w:hAnsi="Segoe UI" w:cs="Segoe UI"/>
+          <w:sz w:val="21"/>
+          <w:szCs w:val="21"/>
+        </w:rPr>
+        <w:t>is raised when missing ancillary data prevents a plausibility test from being applied</w:t>
+      </w:r>
+    </w:p>
+    <w:p>
+      <w:r>
+        <w:rPr>
+          <w:noProof/>
+        </w:rPr>
+        <w:drawing>
+          <wp:inline distT="0" distB="0" distL="0" distR="0" wp14:anchorId="4A3F96E1" wp14:editId="1EA58104">
+            <wp:extent cx="6858000" cy="2019300"/>
+            <wp:effectExtent l="0" t="0" r="0" b="0"/>
+            <wp:docPr id="11" name="Picture 11"/>
+            <wp:cNvGraphicFramePr>
+              <a:graphicFrameLocks xmlns:a="http://schemas.openxmlformats.org/drawingml/2006/main" noChangeAspect="1"/>
+            </wp:cNvGraphicFramePr>
+            <a:graphic xmlns:a="http://schemas.openxmlformats.org/drawingml/2006/main">
+              <a:graphicData uri="http://schemas.openxmlformats.org/drawingml/2006/picture">
+                <pic:pic xmlns:pic="http://schemas.openxmlformats.org/drawingml/2006/picture">
+                  <pic:nvPicPr>
+                    <pic:cNvPr id="1" name=""/>
+                    <pic:cNvPicPr/>
+                  </pic:nvPicPr>
+                  <pic:blipFill>
+                    <a:blip r:embed="rId12"/>
+                    <a:stretch>
+                      <a:fillRect/>
+                    </a:stretch>
+                  </pic:blipFill>
+                  <pic:spPr>
+                    <a:xfrm>
+                      <a:off x="0" y="0"/>
                       <a:ext cx="6858000" cy="2019300"/>
                     </a:xfrm>
                     <a:prstGeom prst="rect">
@@ -1624,6 +1759,7 @@
           <w:bCs/>
           <w:noProof/>
         </w:rPr>
+        <w:lastRenderedPageBreak/>
         <w:drawing>
           <wp:anchor distT="0" distB="0" distL="114300" distR="114300" simplePos="0" relativeHeight="251658240" behindDoc="0" locked="0" layoutInCell="1" allowOverlap="1" wp14:anchorId="78BE5556" wp14:editId="11156487">
             <wp:simplePos x="0" y="0"/>
@@ -1648,7 +1784,7 @@
                     <pic:cNvPicPr/>
                   </pic:nvPicPr>
                   <pic:blipFill>
-                    <a:blip r:embed="rId12" cstate="print">
+                    <a:blip r:embed="rId13" cstate="print">
                       <a:extLst>
                         <a:ext uri="{28A0092B-C50C-407E-A947-70E740481C1C}">
                           <a14:useLocalDpi xmlns:a14="http://schemas.microsoft.com/office/drawing/2010/main" val="0"/>
@@ -1750,7 +1886,7 @@
                     <pic:cNvPicPr/>
                   </pic:nvPicPr>
                   <pic:blipFill>
-                    <a:blip r:embed="rId13" cstate="print">
+                    <a:blip r:embed="rId14" cstate="print">
                       <a:extLst>
                         <a:ext uri="{28A0092B-C50C-407E-A947-70E740481C1C}">
                           <a14:useLocalDpi xmlns:a14="http://schemas.microsoft.com/office/drawing/2010/main" val="0"/>
@@ -1829,44 +1965,44 @@
         </w:rPr>
       </w:pPr>
       <w:r>
+        <w:t>This is a common situation for shorter time ranges as there is a higher chance that there are no flags in a shorter time range. Expand the range by a few months and you will more than likely see flags appear.</w:t>
+      </w:r>
+    </w:p>
+    <w:p>
+      <w:pPr>
+        <w:ind w:firstLine="720"/>
+        <w:rPr>
+          <w:b/>
+          <w:bCs/>
+        </w:rPr>
+      </w:pPr>
+      <w:r>
+        <w:rPr>
+          <w:b/>
+          <w:bCs/>
+        </w:rPr>
+        <w:t>Figure QFQM B</w:t>
+      </w:r>
+      <w:r>
+        <w:rPr>
+          <w:b/>
+          <w:bCs/>
+        </w:rPr>
+        <w:t>:</w:t>
+      </w:r>
+    </w:p>
+    <w:p>
+      <w:pPr>
+        <w:rPr>
+          <w:b/>
+          <w:bCs/>
+        </w:rPr>
+      </w:pPr>
+      <w:r>
+        <w:rPr>
+          <w:noProof/>
+        </w:rPr>
         <w:lastRenderedPageBreak/>
-        <w:t>This is a common situation for shorter time ranges as there is a higher chance that there are no flags in a shorter time range. Expand the range by a few months and you will more than likely see flags appear.</w:t>
-      </w:r>
-    </w:p>
-    <w:p>
-      <w:pPr>
-        <w:ind w:firstLine="720"/>
-        <w:rPr>
-          <w:b/>
-          <w:bCs/>
-        </w:rPr>
-      </w:pPr>
-      <w:r>
-        <w:rPr>
-          <w:b/>
-          <w:bCs/>
-        </w:rPr>
-        <w:t>Figure QFQM B</w:t>
-      </w:r>
-      <w:r>
-        <w:rPr>
-          <w:b/>
-          <w:bCs/>
-        </w:rPr>
-        <w:t>:</w:t>
-      </w:r>
-    </w:p>
-    <w:p>
-      <w:pPr>
-        <w:rPr>
-          <w:b/>
-          <w:bCs/>
-        </w:rPr>
-      </w:pPr>
-      <w:r>
-        <w:rPr>
-          <w:noProof/>
-        </w:rPr>
         <w:drawing>
           <wp:inline distT="0" distB="0" distL="0" distR="0" wp14:anchorId="2BC9256E" wp14:editId="6C855DE6">
             <wp:extent cx="6858000" cy="4396105"/>
@@ -1883,7 +2019,7 @@
                     <pic:cNvPicPr/>
                   </pic:nvPicPr>
                   <pic:blipFill>
-                    <a:blip r:embed="rId14"/>
+                    <a:blip r:embed="rId15"/>
                     <a:stretch>
                       <a:fillRect/>
                     </a:stretch>
@@ -2064,7 +2200,7 @@
                     </pic:cNvPicPr>
                   </pic:nvPicPr>
                   <pic:blipFill>
-                    <a:blip r:embed="rId15" cstate="print">
+                    <a:blip r:embed="rId16" cstate="print">
                       <a:extLst>
                         <a:ext uri="{28A0092B-C50C-407E-A947-70E740481C1C}">
                           <a14:useLocalDpi xmlns:a14="http://schemas.microsoft.com/office/drawing/2010/main" val="0"/>
@@ -2105,7 +2241,6 @@
         </w:numPr>
       </w:pPr>
       <w:r>
-        <w:lastRenderedPageBreak/>
         <w:t>How to use this new tab:</w:t>
       </w:r>
     </w:p>
@@ -2150,6 +2285,7 @@
         </w:numPr>
       </w:pPr>
       <w:r>
+        <w:lastRenderedPageBreak/>
         <w:t>Select the group of data you’d like to inspect (Tower, Soil, Eddy, DFIR, Comments)</w:t>
       </w:r>
     </w:p>
@@ -2230,126 +2366,6 @@
             <wp:extent cx="4616879" cy="997758"/>
             <wp:effectExtent l="0" t="0" r="0" b="0"/>
             <wp:docPr id="5" name="Picture 5"/>
-            <wp:cNvGraphicFramePr>
-              <a:graphicFrameLocks xmlns:a="http://schemas.openxmlformats.org/drawingml/2006/main" noChangeAspect="1"/>
-            </wp:cNvGraphicFramePr>
-            <a:graphic xmlns:a="http://schemas.openxmlformats.org/drawingml/2006/main">
-              <a:graphicData uri="http://schemas.openxmlformats.org/drawingml/2006/picture">
-                <pic:pic xmlns:pic="http://schemas.openxmlformats.org/drawingml/2006/picture">
-                  <pic:nvPicPr>
-                    <pic:cNvPr id="1" name=""/>
-                    <pic:cNvPicPr/>
-                  </pic:nvPicPr>
-                  <pic:blipFill>
-                    <a:blip r:embed="rId16"/>
-                    <a:stretch>
-                      <a:fillRect/>
-                    </a:stretch>
-                  </pic:blipFill>
-                  <pic:spPr>
-                    <a:xfrm>
-                      <a:off x="0" y="0"/>
-                      <a:ext cx="4830571" cy="1043939"/>
-                    </a:xfrm>
-                    <a:prstGeom prst="rect">
-                      <a:avLst/>
-                    </a:prstGeom>
-                  </pic:spPr>
-                </pic:pic>
-              </a:graphicData>
-            </a:graphic>
-          </wp:inline>
-        </w:drawing>
-      </w:r>
-    </w:p>
-    <w:p>
-      <w:pPr>
-        <w:pStyle w:val="ListParagraph"/>
-        <w:numPr>
-          <w:ilvl w:val="0"/>
-          <w:numId w:val="4"/>
-        </w:numPr>
-      </w:pPr>
-      <w:r>
-        <w:rPr>
-          <w:b/>
-          <w:bCs/>
-        </w:rPr>
-        <w:t>Eddy Co Tab</w:t>
-      </w:r>
-      <w:r>
-        <w:t xml:space="preserve">: </w:t>
-      </w:r>
-      <w:r>
-        <w:t xml:space="preserve">Reduced size of “Data Collected in:” value box </w:t>
-      </w:r>
-    </w:p>
-    <w:p>
-      <w:pPr>
-        <w:pStyle w:val="ListParagraph"/>
-        <w:numPr>
-          <w:ilvl w:val="0"/>
-          <w:numId w:val="4"/>
-        </w:numPr>
-      </w:pPr>
-      <w:r>
-        <w:rPr>
-          <w:b/>
-          <w:bCs/>
-        </w:rPr>
-        <w:t>Eddy Co Tab</w:t>
-      </w:r>
-      <w:r>
-        <w:t>: F</w:t>
-      </w:r>
-      <w:r>
-        <w:t>ixed failed plotting for Li840 Co2/H2o when no valve data was found</w:t>
-      </w:r>
-    </w:p>
-    <w:p>
-      <w:pPr>
-        <w:pStyle w:val="ListParagraph"/>
-        <w:numPr>
-          <w:ilvl w:val="0"/>
-          <w:numId w:val="4"/>
-        </w:numPr>
-      </w:pPr>
-      <w:r>
-        <w:rPr>
-          <w:b/>
-          <w:bCs/>
-        </w:rPr>
-        <w:t>Eddy Co Tab</w:t>
-      </w:r>
-      <w:r>
-        <w:t xml:space="preserve">: </w:t>
-      </w:r>
-      <w:r>
-        <w:t xml:space="preserve">Added value boxes for </w:t>
-      </w:r>
-      <w:r>
-        <w:t xml:space="preserve">network wide </w:t>
-      </w:r>
-      <w:r>
-        <w:t xml:space="preserve">validity </w:t>
-      </w:r>
-      <w:r>
-        <w:t xml:space="preserve">calculations </w:t>
-      </w:r>
-      <w:r>
-        <w:t xml:space="preserve">of the core EC sensors </w:t>
-      </w:r>
-    </w:p>
-    <w:p>
-      <w:r>
-        <w:rPr>
-          <w:noProof/>
-        </w:rPr>
-        <w:drawing>
-          <wp:inline distT="0" distB="0" distL="0" distR="0" wp14:anchorId="7901520B" wp14:editId="5241B1A8">
-            <wp:extent cx="6858000" cy="1217295"/>
-            <wp:effectExtent l="0" t="0" r="0" b="1905"/>
-            <wp:docPr id="7" name="Picture 7"/>
             <wp:cNvGraphicFramePr>
               <a:graphicFrameLocks xmlns:a="http://schemas.openxmlformats.org/drawingml/2006/main" noChangeAspect="1"/>
             </wp:cNvGraphicFramePr>
@@ -2369,7 +2385,7 @@
                   <pic:spPr>
                     <a:xfrm>
                       <a:off x="0" y="0"/>
-                      <a:ext cx="6858000" cy="1217295"/>
+                      <a:ext cx="4830571" cy="1043939"/>
                     </a:xfrm>
                     <a:prstGeom prst="rect">
                       <a:avLst/>
@@ -2395,38 +2411,13 @@
           <w:b/>
           <w:bCs/>
         </w:rPr>
-        <w:t>Gas Cylinder Tab</w:t>
+        <w:t>Eddy Co Tab</w:t>
       </w:r>
       <w:r>
         <w:t xml:space="preserve">: </w:t>
       </w:r>
       <w:r>
-        <w:t>Fixed bug where upon deleting the</w:t>
-      </w:r>
-      <w:r>
-        <w:t xml:space="preserve"> currently selected</w:t>
-      </w:r>
-      <w:r>
-        <w:t xml:space="preserve"> site in the “Select SiteID” input would crash the app. </w:t>
-      </w:r>
-    </w:p>
-    <w:p>
-      <w:r>
-        <w:rPr>
-          <w:b/>
-          <w:bCs/>
-        </w:rPr>
-        <w:t>0.9.2</w:t>
-      </w:r>
-      <w:r>
-        <w:t xml:space="preserve"> – </w:t>
-      </w:r>
-      <w:r>
-        <w:rPr>
-          <w:i/>
-          <w:iCs/>
-        </w:rPr>
-        <w:t>2021-03-03</w:t>
+        <w:t xml:space="preserve">Reduced size of “Data Collected in:” value box </w:t>
       </w:r>
     </w:p>
     <w:p>
@@ -2434,272 +2425,67 @@
         <w:pStyle w:val="ListParagraph"/>
         <w:numPr>
           <w:ilvl w:val="0"/>
-          <w:numId w:val="3"/>
-        </w:numPr>
-      </w:pPr>
-      <w:r>
-        <w:rPr>
-          <w:b/>
-          <w:bCs/>
-        </w:rPr>
-        <w:t>Home Tab</w:t>
+          <w:numId w:val="4"/>
+        </w:numPr>
+      </w:pPr>
+      <w:r>
+        <w:rPr>
+          <w:b/>
+          <w:bCs/>
+        </w:rPr>
+        <w:t>Eddy Co Tab</w:t>
+      </w:r>
+      <w:r>
+        <w:t>: F</w:t>
+      </w:r>
+      <w:r>
+        <w:t>ixed failed plotting for Li840 Co2/H2o when no valve data was found</w:t>
+      </w:r>
+    </w:p>
+    <w:p>
+      <w:pPr>
+        <w:pStyle w:val="ListParagraph"/>
+        <w:numPr>
+          <w:ilvl w:val="0"/>
+          <w:numId w:val="4"/>
+        </w:numPr>
+      </w:pPr>
+      <w:r>
+        <w:rPr>
+          <w:b/>
+          <w:bCs/>
+        </w:rPr>
+        <w:t>Eddy Co Tab</w:t>
       </w:r>
       <w:r>
         <w:t xml:space="preserve">: </w:t>
       </w:r>
       <w:r>
-        <w:t>Adding change log to home tab for users to easily access latest changes</w:t>
-      </w:r>
-    </w:p>
-    <w:p>
-      <w:r>
-        <w:rPr>
-          <w:b/>
-          <w:bCs/>
-        </w:rPr>
-        <w:t>0.9.1</w:t>
-      </w:r>
-      <w:r>
-        <w:t xml:space="preserve"> –</w:t>
-      </w:r>
-      <w:r>
-        <w:t xml:space="preserve"> </w:t>
-      </w:r>
-      <w:r>
-        <w:rPr>
-          <w:i/>
-          <w:iCs/>
-        </w:rPr>
-        <w:t>2021-03-03</w:t>
-      </w:r>
-    </w:p>
-    <w:p>
-      <w:pPr>
-        <w:pStyle w:val="ListParagraph"/>
-        <w:numPr>
-          <w:ilvl w:val="0"/>
-          <w:numId w:val="2"/>
-        </w:numPr>
-      </w:pPr>
-      <w:r>
-        <w:rPr>
-          <w:b/>
-          <w:bCs/>
-        </w:rPr>
-        <w:t>Overall</w:t>
-      </w:r>
-      <w:r>
-        <w:t xml:space="preserve">: </w:t>
-      </w:r>
-      <w:r>
-        <w:t>Fixed library calls on den-prodshiny-1, aws</w:t>
-      </w:r>
-      <w:r>
-        <w:t>.s3</w:t>
-      </w:r>
-      <w:r>
-        <w:t xml:space="preserve"> libraries could not be installed on server</w:t>
-      </w:r>
-    </w:p>
-    <w:p>
-      <w:pPr>
-        <w:pStyle w:val="ListParagraph"/>
-        <w:numPr>
-          <w:ilvl w:val="1"/>
-          <w:numId w:val="2"/>
-        </w:numPr>
-      </w:pPr>
-      <w:r>
-        <w:t>This update will only be applied to the shiny server stack, not the ISSOM stack</w:t>
-      </w:r>
-    </w:p>
-    <w:p>
-      <w:r>
-        <w:rPr>
-          <w:b/>
-          <w:bCs/>
-        </w:rPr>
-        <w:t>0.9.0</w:t>
-      </w:r>
-      <w:r>
-        <w:t xml:space="preserve"> – </w:t>
-      </w:r>
-      <w:r>
-        <w:rPr>
-          <w:i/>
-          <w:iCs/>
-        </w:rPr>
-        <w:t>2021-03-02</w:t>
-      </w:r>
-    </w:p>
-    <w:p>
-      <w:pPr>
-        <w:pStyle w:val="ListParagraph"/>
-        <w:numPr>
-          <w:ilvl w:val="0"/>
-          <w:numId w:val="1"/>
-        </w:numPr>
-      </w:pPr>
-      <w:r>
-        <w:rPr>
-          <w:b/>
-          <w:bCs/>
-        </w:rPr>
-        <w:t>Overall</w:t>
-      </w:r>
-      <w:r>
-        <w:t>: Adding padding around all tables in the app</w:t>
-      </w:r>
-    </w:p>
-    <w:p>
-      <w:pPr>
-        <w:pStyle w:val="ListParagraph"/>
-        <w:numPr>
-          <w:ilvl w:val="0"/>
-          <w:numId w:val="1"/>
-        </w:numPr>
-      </w:pPr>
-      <w:r>
-        <w:rPr>
-          <w:b/>
-          <w:bCs/>
-        </w:rPr>
-        <w:t>Overall</w:t>
-      </w:r>
-      <w:r>
-        <w:t>: Changed all plot point colors to be more visible in dark mode</w:t>
-      </w:r>
-    </w:p>
-    <w:p>
-      <w:pPr>
-        <w:pStyle w:val="ListParagraph"/>
-        <w:numPr>
-          <w:ilvl w:val="0"/>
-          <w:numId w:val="1"/>
-        </w:numPr>
-        <w:rPr>
-          <w:i/>
-          <w:iCs/>
-        </w:rPr>
-      </w:pPr>
-      <w:r>
-        <w:rPr>
-          <w:b/>
-          <w:bCs/>
-        </w:rPr>
-        <w:t>Overall</w:t>
-      </w:r>
-      <w:r>
-        <w:t xml:space="preserve">: Change text size, face, and color for </w:t>
-      </w:r>
-      <w:proofErr w:type="spellStart"/>
-      <w:r>
-        <w:t>selectInputs</w:t>
-      </w:r>
-      <w:proofErr w:type="spellEnd"/>
-      <w:r>
-        <w:t xml:space="preserve"> so that text is clearer when selecting an option.</w:t>
-      </w:r>
-    </w:p>
-    <w:p>
-      <w:pPr>
-        <w:ind w:left="1080"/>
-        <w:rPr>
-          <w:i/>
-          <w:iCs/>
-        </w:rPr>
-      </w:pPr>
-    </w:p>
-    <w:p>
-      <w:pPr>
-        <w:ind w:left="1080"/>
-        <w:rPr>
-          <w:i/>
-          <w:iCs/>
-        </w:rPr>
-      </w:pPr>
-    </w:p>
-    <w:p>
-      <w:pPr>
-        <w:ind w:left="1080"/>
-        <w:rPr>
-          <w:i/>
-          <w:iCs/>
-        </w:rPr>
-      </w:pPr>
-    </w:p>
-    <w:p>
-      <w:pPr>
-        <w:ind w:left="1080"/>
-        <w:rPr>
-          <w:i/>
-          <w:iCs/>
-        </w:rPr>
-      </w:pPr>
-    </w:p>
-    <w:p>
-      <w:pPr>
-        <w:ind w:left="1080"/>
-        <w:rPr>
-          <w:i/>
-          <w:iCs/>
-        </w:rPr>
-      </w:pPr>
-    </w:p>
-    <w:p>
-      <w:pPr>
-        <w:ind w:left="1080"/>
-      </w:pPr>
-      <w:r>
-        <w:rPr>
-          <w:i/>
-          <w:iCs/>
-        </w:rPr>
-        <w:lastRenderedPageBreak/>
-        <w:t>Before:</w:t>
-      </w:r>
-      <w:r>
-        <w:t xml:space="preserve"> </w:t>
-      </w:r>
-      <w:r>
-        <w:tab/>
-      </w:r>
-      <w:r>
-        <w:tab/>
-      </w:r>
-      <w:r>
-        <w:tab/>
-      </w:r>
-      <w:r>
-        <w:tab/>
-      </w:r>
-      <w:r>
-        <w:tab/>
-      </w:r>
-      <w:r>
-        <w:rPr>
-          <w:i/>
-          <w:iCs/>
-        </w:rPr>
-        <w:t>After:</w:t>
-      </w:r>
-      <w:r>
-        <w:t xml:space="preserve"> </w:t>
-      </w:r>
-    </w:p>
-    <w:p>
-      <w:pPr>
-        <w:ind w:left="720"/>
-      </w:pPr>
+        <w:t xml:space="preserve">Added value boxes for </w:t>
+      </w:r>
+      <w:r>
+        <w:t xml:space="preserve">network wide </w:t>
+      </w:r>
+      <w:r>
+        <w:t xml:space="preserve">validity </w:t>
+      </w:r>
+      <w:r>
+        <w:t xml:space="preserve">calculations </w:t>
+      </w:r>
+      <w:r>
+        <w:t xml:space="preserve">of the core EC sensors </w:t>
+      </w:r>
+    </w:p>
+    <w:p>
       <w:r>
         <w:rPr>
           <w:noProof/>
         </w:rPr>
         <w:drawing>
-          <wp:inline distT="0" distB="0" distL="0" distR="0" wp14:anchorId="0777E0DC" wp14:editId="1CFA1E22">
-            <wp:extent cx="2081242" cy="1553765"/>
-            <wp:effectExtent l="0" t="0" r="0" b="8890"/>
-            <wp:docPr id="1" name="Picture 1"/>
+          <wp:inline distT="0" distB="0" distL="0" distR="0" wp14:anchorId="7901520B" wp14:editId="5241B1A8">
+            <wp:extent cx="6858000" cy="1217295"/>
+            <wp:effectExtent l="0" t="0" r="0" b="1905"/>
+            <wp:docPr id="7" name="Picture 7"/>
             <wp:cNvGraphicFramePr>
               <a:graphicFrameLocks xmlns:a="http://schemas.openxmlformats.org/drawingml/2006/main" noChangeAspect="1"/>
             </wp:cNvGraphicFramePr>
@@ -2719,7 +2505,7 @@
                   <pic:spPr>
                     <a:xfrm>
                       <a:off x="0" y="0"/>
-                      <a:ext cx="2118664" cy="1581703"/>
+                      <a:ext cx="6858000" cy="1217295"/>
                     </a:xfrm>
                     <a:prstGeom prst="rect">
                       <a:avLst/>
@@ -2731,18 +2517,325 @@
           </wp:inline>
         </w:drawing>
       </w:r>
-      <w:r>
-        <w:t xml:space="preserve">                      </w:t>
-      </w:r>
+    </w:p>
+    <w:p>
+      <w:pPr>
+        <w:pStyle w:val="ListParagraph"/>
+        <w:numPr>
+          <w:ilvl w:val="0"/>
+          <w:numId w:val="4"/>
+        </w:numPr>
+      </w:pPr>
+      <w:r>
+        <w:rPr>
+          <w:b/>
+          <w:bCs/>
+        </w:rPr>
+        <w:t>Gas Cylinder Tab</w:t>
+      </w:r>
+      <w:r>
+        <w:t xml:space="preserve">: </w:t>
+      </w:r>
+      <w:r>
+        <w:t>Fixed bug where upon deleting the</w:t>
+      </w:r>
+      <w:r>
+        <w:t xml:space="preserve"> currently selected</w:t>
+      </w:r>
+      <w:r>
+        <w:t xml:space="preserve"> site in the “Select SiteID” input would crash the app. </w:t>
+      </w:r>
+    </w:p>
+    <w:p>
+      <w:r>
+        <w:rPr>
+          <w:b/>
+          <w:bCs/>
+        </w:rPr>
+        <w:t>0.9.2</w:t>
+      </w:r>
+      <w:r>
+        <w:t xml:space="preserve"> – </w:t>
+      </w:r>
+      <w:r>
+        <w:rPr>
+          <w:i/>
+          <w:iCs/>
+        </w:rPr>
+        <w:t>2021-03-03</w:t>
+      </w:r>
+    </w:p>
+    <w:p>
+      <w:pPr>
+        <w:pStyle w:val="ListParagraph"/>
+        <w:numPr>
+          <w:ilvl w:val="0"/>
+          <w:numId w:val="3"/>
+        </w:numPr>
+      </w:pPr>
+      <w:r>
+        <w:rPr>
+          <w:b/>
+          <w:bCs/>
+        </w:rPr>
+        <w:t>Home Tab</w:t>
+      </w:r>
+      <w:r>
+        <w:t xml:space="preserve">: </w:t>
+      </w:r>
+      <w:r>
+        <w:t>Adding change log to home tab for users to easily access latest changes</w:t>
+      </w:r>
+    </w:p>
+    <w:p>
+      <w:r>
+        <w:rPr>
+          <w:b/>
+          <w:bCs/>
+        </w:rPr>
+        <w:t>0.9.1</w:t>
+      </w:r>
+      <w:r>
+        <w:t xml:space="preserve"> –</w:t>
+      </w:r>
+      <w:r>
+        <w:t xml:space="preserve"> </w:t>
+      </w:r>
+      <w:r>
+        <w:rPr>
+          <w:i/>
+          <w:iCs/>
+        </w:rPr>
+        <w:t>2021-03-03</w:t>
+      </w:r>
+    </w:p>
+    <w:p>
+      <w:pPr>
+        <w:pStyle w:val="ListParagraph"/>
+        <w:numPr>
+          <w:ilvl w:val="0"/>
+          <w:numId w:val="2"/>
+        </w:numPr>
+      </w:pPr>
+      <w:r>
+        <w:rPr>
+          <w:b/>
+          <w:bCs/>
+        </w:rPr>
+        <w:t>Overall</w:t>
+      </w:r>
+      <w:r>
+        <w:t xml:space="preserve">: </w:t>
+      </w:r>
+      <w:r>
+        <w:t>Fixed library calls on den-prodshiny-1, aws</w:t>
+      </w:r>
+      <w:r>
+        <w:t>.s3</w:t>
+      </w:r>
+      <w:r>
+        <w:t xml:space="preserve"> libraries could not be installed on server</w:t>
+      </w:r>
+    </w:p>
+    <w:p>
+      <w:pPr>
+        <w:pStyle w:val="ListParagraph"/>
+        <w:numPr>
+          <w:ilvl w:val="1"/>
+          <w:numId w:val="2"/>
+        </w:numPr>
+      </w:pPr>
+      <w:r>
+        <w:t>This update will only be applied to the shiny server stack, not the ISSOM stack</w:t>
+      </w:r>
+    </w:p>
+    <w:p>
+      <w:r>
+        <w:rPr>
+          <w:b/>
+          <w:bCs/>
+        </w:rPr>
+        <w:t>0.9.0</w:t>
+      </w:r>
+      <w:r>
+        <w:t xml:space="preserve"> – </w:t>
+      </w:r>
+      <w:r>
+        <w:rPr>
+          <w:i/>
+          <w:iCs/>
+        </w:rPr>
+        <w:t>2021-03-02</w:t>
+      </w:r>
+    </w:p>
+    <w:p>
+      <w:pPr>
+        <w:pStyle w:val="ListParagraph"/>
+        <w:numPr>
+          <w:ilvl w:val="0"/>
+          <w:numId w:val="1"/>
+        </w:numPr>
+      </w:pPr>
+      <w:r>
+        <w:rPr>
+          <w:b/>
+          <w:bCs/>
+        </w:rPr>
+        <w:t>Overall</w:t>
+      </w:r>
+      <w:r>
+        <w:t>: Adding padding around all tables in the app</w:t>
+      </w:r>
+    </w:p>
+    <w:p>
+      <w:pPr>
+        <w:pStyle w:val="ListParagraph"/>
+        <w:numPr>
+          <w:ilvl w:val="0"/>
+          <w:numId w:val="1"/>
+        </w:numPr>
+      </w:pPr>
+      <w:r>
+        <w:rPr>
+          <w:b/>
+          <w:bCs/>
+        </w:rPr>
+        <w:t>Overall</w:t>
+      </w:r>
+      <w:r>
+        <w:t>: Changed all plot point colors to be more visible in dark mode</w:t>
+      </w:r>
+    </w:p>
+    <w:p>
+      <w:pPr>
+        <w:pStyle w:val="ListParagraph"/>
+        <w:numPr>
+          <w:ilvl w:val="0"/>
+          <w:numId w:val="1"/>
+        </w:numPr>
+        <w:rPr>
+          <w:i/>
+          <w:iCs/>
+        </w:rPr>
+      </w:pPr>
+      <w:r>
+        <w:rPr>
+          <w:b/>
+          <w:bCs/>
+        </w:rPr>
+        <w:t>Overall</w:t>
+      </w:r>
+      <w:r>
+        <w:t xml:space="preserve">: Change text size, face, and color for </w:t>
+      </w:r>
+      <w:proofErr w:type="spellStart"/>
+      <w:r>
+        <w:t>selectInputs</w:t>
+      </w:r>
+      <w:proofErr w:type="spellEnd"/>
+      <w:r>
+        <w:t xml:space="preserve"> so that text is clearer when selecting an option.</w:t>
+      </w:r>
+    </w:p>
+    <w:p>
+      <w:pPr>
+        <w:ind w:left="1080"/>
+        <w:rPr>
+          <w:i/>
+          <w:iCs/>
+        </w:rPr>
+      </w:pPr>
+    </w:p>
+    <w:p>
+      <w:pPr>
+        <w:ind w:left="1080"/>
+        <w:rPr>
+          <w:i/>
+          <w:iCs/>
+        </w:rPr>
+      </w:pPr>
+    </w:p>
+    <w:p>
+      <w:pPr>
+        <w:ind w:left="1080"/>
+        <w:rPr>
+          <w:i/>
+          <w:iCs/>
+        </w:rPr>
+      </w:pPr>
+    </w:p>
+    <w:p>
+      <w:pPr>
+        <w:ind w:left="1080"/>
+        <w:rPr>
+          <w:i/>
+          <w:iCs/>
+        </w:rPr>
+      </w:pPr>
+    </w:p>
+    <w:p>
+      <w:pPr>
+        <w:ind w:left="1080"/>
+        <w:rPr>
+          <w:i/>
+          <w:iCs/>
+        </w:rPr>
+      </w:pPr>
+    </w:p>
+    <w:p>
+      <w:pPr>
+        <w:ind w:left="1080"/>
+      </w:pPr>
+      <w:r>
+        <w:rPr>
+          <w:i/>
+          <w:iCs/>
+        </w:rPr>
+        <w:t>Before:</w:t>
+      </w:r>
+      <w:r>
+        <w:t xml:space="preserve"> </w:t>
+      </w:r>
+      <w:r>
+        <w:tab/>
+      </w:r>
+      <w:r>
+        <w:tab/>
+      </w:r>
+      <w:r>
+        <w:tab/>
+      </w:r>
+      <w:r>
+        <w:tab/>
+      </w:r>
+      <w:r>
+        <w:tab/>
+      </w:r>
+      <w:r>
+        <w:rPr>
+          <w:i/>
+          <w:iCs/>
+        </w:rPr>
+        <w:t>After:</w:t>
+      </w:r>
+      <w:r>
+        <w:t xml:space="preserve"> </w:t>
+      </w:r>
+    </w:p>
+    <w:p>
+      <w:pPr>
+        <w:ind w:left="720"/>
+      </w:pPr>
       <w:r>
         <w:rPr>
           <w:noProof/>
         </w:rPr>
+        <w:lastRenderedPageBreak/>
         <w:drawing>
-          <wp:inline distT="0" distB="0" distL="0" distR="0" wp14:anchorId="4262B965" wp14:editId="606F36A0">
-            <wp:extent cx="2449997" cy="1583253"/>
-            <wp:effectExtent l="0" t="0" r="7620" b="0"/>
-            <wp:docPr id="4" name="Picture 4"/>
+          <wp:inline distT="0" distB="0" distL="0" distR="0" wp14:anchorId="0777E0DC" wp14:editId="1CFA1E22">
+            <wp:extent cx="2081242" cy="1553765"/>
+            <wp:effectExtent l="0" t="0" r="0" b="8890"/>
+            <wp:docPr id="1" name="Picture 1"/>
             <wp:cNvGraphicFramePr>
               <a:graphicFrameLocks xmlns:a="http://schemas.openxmlformats.org/drawingml/2006/main" noChangeAspect="1"/>
             </wp:cNvGraphicFramePr>
@@ -2762,6 +2855,49 @@
                   <pic:spPr>
                     <a:xfrm>
                       <a:off x="0" y="0"/>
+                      <a:ext cx="2118664" cy="1581703"/>
+                    </a:xfrm>
+                    <a:prstGeom prst="rect">
+                      <a:avLst/>
+                    </a:prstGeom>
+                  </pic:spPr>
+                </pic:pic>
+              </a:graphicData>
+            </a:graphic>
+          </wp:inline>
+        </w:drawing>
+      </w:r>
+      <w:r>
+        <w:t xml:space="preserve">                      </w:t>
+      </w:r>
+      <w:r>
+        <w:rPr>
+          <w:noProof/>
+        </w:rPr>
+        <w:drawing>
+          <wp:inline distT="0" distB="0" distL="0" distR="0" wp14:anchorId="4262B965" wp14:editId="3C774017">
+            <wp:extent cx="2449997" cy="1583253"/>
+            <wp:effectExtent l="0" t="0" r="7620" b="0"/>
+            <wp:docPr id="4" name="Picture 4"/>
+            <wp:cNvGraphicFramePr>
+              <a:graphicFrameLocks xmlns:a="http://schemas.openxmlformats.org/drawingml/2006/main" noChangeAspect="1"/>
+            </wp:cNvGraphicFramePr>
+            <a:graphic xmlns:a="http://schemas.openxmlformats.org/drawingml/2006/main">
+              <a:graphicData uri="http://schemas.openxmlformats.org/drawingml/2006/picture">
+                <pic:pic xmlns:pic="http://schemas.openxmlformats.org/drawingml/2006/picture">
+                  <pic:nvPicPr>
+                    <pic:cNvPr id="4" name="Picture 4"/>
+                    <pic:cNvPicPr/>
+                  </pic:nvPicPr>
+                  <pic:blipFill>
+                    <a:blip r:embed="rId20"/>
+                    <a:stretch>
+                      <a:fillRect/>
+                    </a:stretch>
+                  </pic:blipFill>
+                  <pic:spPr>
+                    <a:xfrm>
+                      <a:off x="0" y="0"/>
                       <a:ext cx="2490602" cy="1609493"/>
                     </a:xfrm>
                     <a:prstGeom prst="rect">
@@ -2907,7 +3043,7 @@
 </file>
 
 <file path=word/numbering.xml><?xml version="1.0" encoding="utf-8"?>
-<w:numbering xmlns:wpc="http://schemas.microsoft.com/office/word/2010/wordprocessingCanvas" xmlns:cx="http://schemas.microsoft.com/office/drawing/2014/chartex" xmlns:cx1="http://schemas.microsoft.com/office/drawing/2015/9/8/chartex" xmlns:cx2="http://schemas.microsoft.com/office/drawing/2015/10/21/chartex" xmlns:cx3="http://schemas.microsoft.com/office/drawing/2016/5/9/chartex" xmlns:cx4="http://schemas.microsoft.com/office/drawing/2016/5/10/chartex" xmlns:cx5="http://schemas.microsoft.com/office/drawing/2016/5/11/chartex" xmlns:cx6="http://schemas.microsoft.com/office/drawing/2016/5/12/chartex" xmlns:cx7="http://schemas.microsoft.com/office/drawing/2016/5/13/chartex" xmlns:cx8="http://schemas.microsoft.com/office/drawing/2016/5/14/chartex" xmlns:mc="http://schemas.openxmlformats.org/markup-compatibility/2006" xmlns:aink="http://schemas.microsoft.com/office/drawing/2016/ink" xmlns:am3d="http://schemas.microsoft.com/office/drawing/2017/model3d" xmlns:o="urn:schemas-microsoft-com:office:office" xmlns:r="http://schemas.openxmlformats.org/officeDocument/2006/relationships" xmlns:m="http://schemas.openxmlformats.org/officeDocument/2006/math" xmlns:v="urn:schemas-microsoft-com:vml" xmlns:wp14="http://schemas.microsoft.com/office/word/2010/wordprocessingDrawing" xmlns:wp="http://schemas.openxmlformats.org/drawingml/2006/wordprocessingDrawing" xmlns:w10="urn:schemas-microsoft-com:office:word" xmlns:w="http://schemas.openxmlformats.org/wordprocessingml/2006/main" xmlns:w14="http://schemas.microsoft.com/office/word/2010/wordml" xmlns:w15="http://schemas.microsoft.com/office/word/2012/wordml" xmlns:w16cex="http://schemas.microsoft.com/office/word/2018/wordml/cex" xmlns:w16cid="http://schemas.microsoft.com/office/word/2016/wordml/cid" xmlns:w16="http://schemas.microsoft.com/office/word/2018/wordml" xmlns:w16se="http://schemas.microsoft.com/office/word/2015/wordml/symex" xmlns:wpg="http://schemas.microsoft.com/office/word/2010/wordprocessingGroup" xmlns:wpi="http://schemas.microsoft.com/office/word/2010/wordprocessingInk" xmlns:wne="http://schemas.microsoft.com/office/word/2006/wordml" xmlns:wps="http://schemas.microsoft.com/office/word/2010/wordprocessingShape" mc:Ignorable="w14 w15 w16se w16cid w16 w16cex wp14">
+<w:numbering xmlns:wpc="http://schemas.microsoft.com/office/word/2010/wordprocessingCanvas" xmlns:cx="http://schemas.microsoft.com/office/drawing/2014/chartex" xmlns:cx1="http://schemas.microsoft.com/office/drawing/2015/9/8/chartex" xmlns:cx2="http://schemas.microsoft.com/office/drawing/2015/10/21/chartex" xmlns:cx3="http://schemas.microsoft.com/office/drawing/2016/5/9/chartex" xmlns:cx4="http://schemas.microsoft.com/office/drawing/2016/5/10/chartex" xmlns:cx5="http://schemas.microsoft.com/office/drawing/2016/5/11/chartex" xmlns:cx6="http://schemas.microsoft.com/office/drawing/2016/5/12/chartex" xmlns:cx7="http://schemas.microsoft.com/office/drawing/2016/5/13/chartex" xmlns:cx8="http://schemas.microsoft.com/office/drawing/2016/5/14/chartex" xmlns:mc="http://schemas.openxmlformats.org/markup-compatibility/2006" xmlns:aink="http://schemas.microsoft.com/office/drawing/2016/ink" xmlns:am3d="http://schemas.microsoft.com/office/drawing/2017/model3d" xmlns:o="urn:schemas-microsoft-com:office:office" xmlns:r="http://schemas.openxmlformats.org/officeDocument/2006/relationships" xmlns:m="http://schemas.openxmlformats.org/officeDocument/2006/math" xmlns:v="urn:schemas-microsoft-com:vml" xmlns:wp14="http://schemas.microsoft.com/office/word/2010/wordprocessingDrawing" xmlns:wp="http://schemas.openxmlformats.org/drawingml/2006/wordprocessingDrawing" xmlns:w10="urn:schemas-microsoft-com:office:word" xmlns:w="http://schemas.openxmlformats.org/wordprocessingml/2006/main" xmlns:w14="http://schemas.microsoft.com/office/word/2010/wordml" xmlns:w15="http://schemas.microsoft.com/office/word/2012/wordml" xmlns:w16cex="http://schemas.microsoft.com/office/word/2018/wordml/cex" xmlns:w16cid="http://schemas.microsoft.com/office/word/2016/wordml/cid" xmlns:w16="http://schemas.microsoft.com/office/word/2018/wordml" xmlns:w16sdtdh="http://schemas.microsoft.com/office/word/2020/wordml/sdtdatahash" xmlns:w16se="http://schemas.microsoft.com/office/word/2015/wordml/symex" xmlns:wpg="http://schemas.microsoft.com/office/word/2010/wordprocessingGroup" xmlns:wpi="http://schemas.microsoft.com/office/word/2010/wordprocessingInk" xmlns:wne="http://schemas.microsoft.com/office/word/2006/wordml" xmlns:wps="http://schemas.microsoft.com/office/word/2010/wordprocessingShape" mc:Ignorable="w14 w15 w16se w16cid w16 w16cex w16sdtdh wp14">
   <w:abstractNum w:abstractNumId="0" w15:restartNumberingAfterBreak="0">
     <w:nsid w:val="0137406E"/>
     <w:multiLevelType w:val="hybridMultilevel"/>
@@ -4354,6 +4490,119 @@
     </w:lvl>
   </w:abstractNum>
   <w:abstractNum w:abstractNumId="13" w15:restartNumberingAfterBreak="0">
+    <w:nsid w:val="5E715C81"/>
+    <w:multiLevelType w:val="hybridMultilevel"/>
+    <w:tmpl w:val="006A5924"/>
+    <w:lvl w:ilvl="0" w:tplc="04090001">
+      <w:start w:val="1"/>
+      <w:numFmt w:val="bullet"/>
+      <w:lvlText w:val=""/>
+      <w:lvlJc w:val="left"/>
+      <w:pPr>
+        <w:ind w:left="720" w:hanging="360"/>
+      </w:pPr>
+      <w:rPr>
+        <w:rFonts w:ascii="Symbol" w:hAnsi="Symbol" w:hint="default"/>
+      </w:rPr>
+    </w:lvl>
+    <w:lvl w:ilvl="1" w:tplc="04090003">
+      <w:start w:val="1"/>
+      <w:numFmt w:val="bullet"/>
+      <w:lvlText w:val="o"/>
+      <w:lvlJc w:val="left"/>
+      <w:pPr>
+        <w:ind w:left="1440" w:hanging="360"/>
+      </w:pPr>
+      <w:rPr>
+        <w:rFonts w:ascii="Courier New" w:hAnsi="Courier New" w:cs="Courier New" w:hint="default"/>
+      </w:rPr>
+    </w:lvl>
+    <w:lvl w:ilvl="2" w:tplc="04090005" w:tentative="1">
+      <w:start w:val="1"/>
+      <w:numFmt w:val="bullet"/>
+      <w:lvlText w:val=""/>
+      <w:lvlJc w:val="left"/>
+      <w:pPr>
+        <w:ind w:left="2160" w:hanging="360"/>
+      </w:pPr>
+      <w:rPr>
+        <w:rFonts w:ascii="Wingdings" w:hAnsi="Wingdings" w:hint="default"/>
+      </w:rPr>
+    </w:lvl>
+    <w:lvl w:ilvl="3" w:tplc="04090001" w:tentative="1">
+      <w:start w:val="1"/>
+      <w:numFmt w:val="bullet"/>
+      <w:lvlText w:val=""/>
+      <w:lvlJc w:val="left"/>
+      <w:pPr>
+        <w:ind w:left="2880" w:hanging="360"/>
+      </w:pPr>
+      <w:rPr>
+        <w:rFonts w:ascii="Symbol" w:hAnsi="Symbol" w:hint="default"/>
+      </w:rPr>
+    </w:lvl>
+    <w:lvl w:ilvl="4" w:tplc="04090003" w:tentative="1">
+      <w:start w:val="1"/>
+      <w:numFmt w:val="bullet"/>
+      <w:lvlText w:val="o"/>
+      <w:lvlJc w:val="left"/>
+      <w:pPr>
+        <w:ind w:left="3600" w:hanging="360"/>
+      </w:pPr>
+      <w:rPr>
+        <w:rFonts w:ascii="Courier New" w:hAnsi="Courier New" w:cs="Courier New" w:hint="default"/>
+      </w:rPr>
+    </w:lvl>
+    <w:lvl w:ilvl="5" w:tplc="04090005" w:tentative="1">
+      <w:start w:val="1"/>
+      <w:numFmt w:val="bullet"/>
+      <w:lvlText w:val=""/>
+      <w:lvlJc w:val="left"/>
+      <w:pPr>
+        <w:ind w:left="4320" w:hanging="360"/>
+      </w:pPr>
+      <w:rPr>
+        <w:rFonts w:ascii="Wingdings" w:hAnsi="Wingdings" w:hint="default"/>
+      </w:rPr>
+    </w:lvl>
+    <w:lvl w:ilvl="6" w:tplc="04090001" w:tentative="1">
+      <w:start w:val="1"/>
+      <w:numFmt w:val="bullet"/>
+      <w:lvlText w:val=""/>
+      <w:lvlJc w:val="left"/>
+      <w:pPr>
+        <w:ind w:left="5040" w:hanging="360"/>
+      </w:pPr>
+      <w:rPr>
+        <w:rFonts w:ascii="Symbol" w:hAnsi="Symbol" w:hint="default"/>
+      </w:rPr>
+    </w:lvl>
+    <w:lvl w:ilvl="7" w:tplc="04090003" w:tentative="1">
+      <w:start w:val="1"/>
+      <w:numFmt w:val="bullet"/>
+      <w:lvlText w:val="o"/>
+      <w:lvlJc w:val="left"/>
+      <w:pPr>
+        <w:ind w:left="5760" w:hanging="360"/>
+      </w:pPr>
+      <w:rPr>
+        <w:rFonts w:ascii="Courier New" w:hAnsi="Courier New" w:cs="Courier New" w:hint="default"/>
+      </w:rPr>
+    </w:lvl>
+    <w:lvl w:ilvl="8" w:tplc="04090005" w:tentative="1">
+      <w:start w:val="1"/>
+      <w:numFmt w:val="bullet"/>
+      <w:lvlText w:val=""/>
+      <w:lvlJc w:val="left"/>
+      <w:pPr>
+        <w:ind w:left="6480" w:hanging="360"/>
+      </w:pPr>
+      <w:rPr>
+        <w:rFonts w:ascii="Wingdings" w:hAnsi="Wingdings" w:hint="default"/>
+      </w:rPr>
+    </w:lvl>
+  </w:abstractNum>
+  <w:abstractNum w:abstractNumId="14" w15:restartNumberingAfterBreak="0">
     <w:nsid w:val="66B041F2"/>
     <w:multiLevelType w:val="hybridMultilevel"/>
     <w:tmpl w:val="48600458"/>
@@ -4494,7 +4743,7 @@
     <w:abstractNumId w:val="5"/>
   </w:num>
   <w:num w:numId="10">
-    <w:abstractNumId w:val="13"/>
+    <w:abstractNumId w:val="14"/>
   </w:num>
   <w:num w:numId="11">
     <w:abstractNumId w:val="0"/>
@@ -4508,11 +4757,14 @@
   <w:num w:numId="14">
     <w:abstractNumId w:val="11"/>
   </w:num>
+  <w:num w:numId="15">
+    <w:abstractNumId w:val="13"/>
+  </w:num>
 </w:numbering>
 </file>
 
 <file path=word/styles.xml><?xml version="1.0" encoding="utf-8"?>
-<w:styles xmlns:mc="http://schemas.openxmlformats.org/markup-compatibility/2006" xmlns:r="http://schemas.openxmlformats.org/officeDocument/2006/relationships" xmlns:w="http://schemas.openxmlformats.org/wordprocessingml/2006/main" xmlns:w14="http://schemas.microsoft.com/office/word/2010/wordml" xmlns:w15="http://schemas.microsoft.com/office/word/2012/wordml" xmlns:w16cex="http://schemas.microsoft.com/office/word/2018/wordml/cex" xmlns:w16cid="http://schemas.microsoft.com/office/word/2016/wordml/cid" xmlns:w16="http://schemas.microsoft.com/office/word/2018/wordml" xmlns:w16se="http://schemas.microsoft.com/office/word/2015/wordml/symex" mc:Ignorable="w14 w15 w16se w16cid w16 w16cex">
+<w:styles xmlns:mc="http://schemas.openxmlformats.org/markup-compatibility/2006" xmlns:r="http://schemas.openxmlformats.org/officeDocument/2006/relationships" xmlns:w="http://schemas.openxmlformats.org/wordprocessingml/2006/main" xmlns:w14="http://schemas.microsoft.com/office/word/2010/wordml" xmlns:w15="http://schemas.microsoft.com/office/word/2012/wordml" xmlns:w16cex="http://schemas.microsoft.com/office/word/2018/wordml/cex" xmlns:w16cid="http://schemas.microsoft.com/office/word/2016/wordml/cid" xmlns:w16="http://schemas.microsoft.com/office/word/2018/wordml" xmlns:w16sdtdh="http://schemas.microsoft.com/office/word/2020/wordml/sdtdatahash" xmlns:w16se="http://schemas.microsoft.com/office/word/2015/wordml/symex" mc:Ignorable="w14 w15 w16se w16cid w16 w16cex w16sdtdh">
   <w:docDefaults>
     <w:rPrDefault>
       <w:rPr>

</xml_diff>